<commit_message>
Added xxxGraph, and attribute building commands
</commit_message>
<xml_diff>
--- a/docs/Examples.docx
+++ b/docs/Examples.docx
@@ -9,53 +9,6 @@
           <w:bCs/>
         </w:rPr>
       </w:pPr>
-      <w:r>
-        <w:rPr>
-          <w:b/>
-          <w:bCs/>
-        </w:rPr>
-        <w:drawing>
-          <wp:inline distT="0" distB="0" distL="0" distR="0" wp14:anchorId="3FEDFFD4" wp14:editId="287C344B">
-            <wp:extent cx="381000" cy="381000"/>
-            <wp:effectExtent l="0" t="0" r="0" b="0"/>
-            <wp:docPr id="2" name="Graphic 2"/>
-            <wp:cNvGraphicFramePr>
-              <a:graphicFrameLocks xmlns:a="http://schemas.openxmlformats.org/drawingml/2006/main" noChangeAspect="1"/>
-            </wp:cNvGraphicFramePr>
-            <a:graphic xmlns:a="http://schemas.openxmlformats.org/drawingml/2006/main">
-              <a:graphicData uri="http://schemas.openxmlformats.org/drawingml/2006/picture">
-                <pic:pic xmlns:pic="http://schemas.openxmlformats.org/drawingml/2006/picture">
-                  <pic:nvPicPr>
-                    <pic:cNvPr id="1" name=""/>
-                    <pic:cNvPicPr/>
-                  </pic:nvPicPr>
-                  <pic:blipFill>
-                    <a:blip r:embed="rId4">
-                      <a:extLst>
-                        <a:ext uri="{96DAC541-7B7A-43D3-8B79-37D633B846F1}">
-                          <asvg:svgBlip xmlns:asvg="http://schemas.microsoft.com/office/drawing/2016/SVG/main" r:embed="rId5"/>
-                        </a:ext>
-                      </a:extLst>
-                    </a:blip>
-                    <a:stretch>
-                      <a:fillRect/>
-                    </a:stretch>
-                  </pic:blipFill>
-                  <pic:spPr>
-                    <a:xfrm>
-                      <a:off x="0" y="0"/>
-                      <a:ext cx="381000" cy="381000"/>
-                    </a:xfrm>
-                    <a:prstGeom prst="rect">
-                      <a:avLst/>
-                    </a:prstGeom>
-                  </pic:spPr>
-                </pic:pic>
-              </a:graphicData>
-            </a:graphic>
-          </wp:inline>
-        </w:drawing>
-      </w:r>
       <w:r>
         <w:rPr>
           <w:b/>
@@ -109,7 +62,7 @@
                     <pic:cNvPicPr/>
                   </pic:nvPicPr>
                   <pic:blipFill>
-                    <a:blip r:embed="rId6">
+                    <a:blip r:embed="rId5">
                       <a:extLst>
                         <a:ext uri="{28A0092B-C50C-407E-A947-70E740481C1C}">
                           <a14:useLocalDpi xmlns:a14="http://schemas.microsoft.com/office/drawing/2010/main" val="0"/>
@@ -619,7 +572,7 @@
                     <pic:cNvPicPr/>
                   </pic:nvPicPr>
                   <pic:blipFill>
-                    <a:blip r:embed="rId7">
+                    <a:blip r:embed="rId6">
                       <a:extLst>
                         <a:ext uri="{28A0092B-C50C-407E-A947-70E740481C1C}">
                           <a14:useLocalDpi xmlns:a14="http://schemas.microsoft.com/office/drawing/2010/main" val="0"/>
@@ -1234,7 +1187,7 @@
                     <pic:cNvPicPr/>
                   </pic:nvPicPr>
                   <pic:blipFill>
-                    <a:blip r:embed="rId8">
+                    <a:blip r:embed="rId7">
                       <a:extLst>
                         <a:ext uri="{28A0092B-C50C-407E-A947-70E740481C1C}">
                           <a14:useLocalDpi xmlns:a14="http://schemas.microsoft.com/office/drawing/2010/main" val="0"/>
@@ -1615,7 +1568,7 @@
                     <pic:cNvPicPr/>
                   </pic:nvPicPr>
                   <pic:blipFill>
-                    <a:blip r:embed="rId9">
+                    <a:blip r:embed="rId8">
                       <a:extLst>
                         <a:ext uri="{28A0092B-C50C-407E-A947-70E740481C1C}">
                           <a14:useLocalDpi xmlns:a14="http://schemas.microsoft.com/office/drawing/2010/main" val="0"/>
@@ -2028,7 +1981,7 @@
                     <pic:cNvPicPr/>
                   </pic:nvPicPr>
                   <pic:blipFill>
-                    <a:blip r:embed="rId10">
+                    <a:blip r:embed="rId9">
                       <a:extLst>
                         <a:ext uri="{28A0092B-C50C-407E-A947-70E740481C1C}">
                           <a14:useLocalDpi xmlns:a14="http://schemas.microsoft.com/office/drawing/2010/main" val="0"/>
@@ -2791,7 +2744,7 @@
                     <pic:cNvPicPr/>
                   </pic:nvPicPr>
                   <pic:blipFill>
-                    <a:blip r:embed="rId11">
+                    <a:blip r:embed="rId10">
                       <a:extLst>
                         <a:ext uri="{28A0092B-C50C-407E-A947-70E740481C1C}">
                           <a14:useLocalDpi xmlns:a14="http://schemas.microsoft.com/office/drawing/2010/main" val="0"/>
@@ -3236,7 +3189,7 @@
                     <pic:cNvPicPr/>
                   </pic:nvPicPr>
                   <pic:blipFill>
-                    <a:blip r:embed="rId12">
+                    <a:blip r:embed="rId11">
                       <a:extLst>
                         <a:ext uri="{28A0092B-C50C-407E-A947-70E740481C1C}">
                           <a14:useLocalDpi xmlns:a14="http://schemas.microsoft.com/office/drawing/2010/main" val="0"/>
@@ -3785,6 +3738,713 @@
           <w:noProof/>
         </w:rPr>
         <w:lastRenderedPageBreak/>
+        <w:drawing>
+          <wp:anchor distT="0" distB="0" distL="114300" distR="114300" simplePos="0" relativeHeight="251671552" behindDoc="0" locked="0" layoutInCell="1" allowOverlap="1" wp14:anchorId="76C56E75" wp14:editId="3914551C">
+            <wp:simplePos x="0" y="0"/>
+            <wp:positionH relativeFrom="column">
+              <wp:posOffset>4095750</wp:posOffset>
+            </wp:positionH>
+            <wp:positionV relativeFrom="paragraph">
+              <wp:posOffset>242888</wp:posOffset>
+            </wp:positionV>
+            <wp:extent cx="1374775" cy="734060"/>
+            <wp:effectExtent l="19050" t="19050" r="15875" b="27940"/>
+            <wp:wrapSquare wrapText="bothSides"/>
+            <wp:docPr id="4" name="Picture 4"/>
+            <wp:cNvGraphicFramePr>
+              <a:graphicFrameLocks xmlns:a="http://schemas.openxmlformats.org/drawingml/2006/main" noChangeAspect="1"/>
+            </wp:cNvGraphicFramePr>
+            <a:graphic xmlns:a="http://schemas.openxmlformats.org/drawingml/2006/main">
+              <a:graphicData uri="http://schemas.openxmlformats.org/drawingml/2006/picture">
+                <pic:pic xmlns:pic="http://schemas.openxmlformats.org/drawingml/2006/picture">
+                  <pic:nvPicPr>
+                    <pic:cNvPr id="1" name=""/>
+                    <pic:cNvPicPr/>
+                  </pic:nvPicPr>
+                  <pic:blipFill>
+                    <a:blip r:embed="rId12">
+                      <a:extLst>
+                        <a:ext uri="{28A0092B-C50C-407E-A947-70E740481C1C}">
+                          <a14:useLocalDpi xmlns:a14="http://schemas.microsoft.com/office/drawing/2010/main" val="0"/>
+                        </a:ext>
+                      </a:extLst>
+                    </a:blip>
+                    <a:stretch>
+                      <a:fillRect/>
+                    </a:stretch>
+                  </pic:blipFill>
+                  <pic:spPr>
+                    <a:xfrm>
+                      <a:off x="0" y="0"/>
+                      <a:ext cx="1374775" cy="734060"/>
+                    </a:xfrm>
+                    <a:prstGeom prst="rect">
+                      <a:avLst/>
+                    </a:prstGeom>
+                    <a:ln>
+                      <a:solidFill>
+                        <a:schemeClr val="tx1"/>
+                      </a:solidFill>
+                    </a:ln>
+                  </pic:spPr>
+                </pic:pic>
+              </a:graphicData>
+            </a:graphic>
+          </wp:anchor>
+        </w:drawing>
+      </w:r>
+      <w:r>
+        <w:rPr>
+          <w:b/>
+          <w:bCs/>
+        </w:rPr>
+        <w:t>Rank when adding nodes</w:t>
+      </w:r>
+    </w:p>
+    <w:p>
+      <w:pPr>
+        <w:keepNext/>
+        <w:shd w:val="clear" w:color="auto" w:fill="FFFFFF"/>
+        <w:autoSpaceDE w:val="0"/>
+        <w:autoSpaceDN w:val="0"/>
+        <w:adjustRightInd w:val="0"/>
+        <w:spacing w:after="0" w:line="240" w:lineRule="auto"/>
+        <w:rPr>
+          <w:rFonts w:ascii="Lucida Console" w:hAnsi="Lucida Console" w:cs="Lucida Console"/>
+          <w:sz w:val="18"/>
+          <w:szCs w:val="18"/>
+        </w:rPr>
+      </w:pPr>
+      <w:r>
+        <w:rPr>
+          <w:rFonts w:ascii="Lucida Console" w:hAnsi="Lucida Console" w:cs="Lucida Console"/>
+          <w:color w:val="0000FF"/>
+          <w:sz w:val="18"/>
+          <w:szCs w:val="18"/>
+        </w:rPr>
+        <w:t>graph</w:t>
+      </w:r>
+      <w:r>
+        <w:rPr>
+          <w:rFonts w:ascii="Lucida Console" w:hAnsi="Lucida Console" w:cs="Lucida Console"/>
+          <w:sz w:val="18"/>
+          <w:szCs w:val="18"/>
+        </w:rPr>
+        <w:t xml:space="preserve"> </w:t>
+      </w:r>
+      <w:r>
+        <w:rPr>
+          <w:rFonts w:ascii="Lucida Console" w:hAnsi="Lucida Console" w:cs="Lucida Console"/>
+          <w:color w:val="000080"/>
+          <w:sz w:val="18"/>
+          <w:szCs w:val="18"/>
+        </w:rPr>
+        <w:t>-Name</w:t>
+      </w:r>
+      <w:r>
+        <w:rPr>
+          <w:rFonts w:ascii="Lucida Console" w:hAnsi="Lucida Console" w:cs="Lucida Console"/>
+          <w:sz w:val="18"/>
+          <w:szCs w:val="18"/>
+        </w:rPr>
+        <w:t xml:space="preserve"> </w:t>
+      </w:r>
+      <w:r>
+        <w:rPr>
+          <w:rFonts w:ascii="Lucida Console" w:hAnsi="Lucida Console" w:cs="Lucida Console"/>
+          <w:color w:val="8A2BE2"/>
+          <w:sz w:val="18"/>
+          <w:szCs w:val="18"/>
+        </w:rPr>
+        <w:t>g</w:t>
+      </w:r>
+      <w:r>
+        <w:rPr>
+          <w:rFonts w:ascii="Lucida Console" w:hAnsi="Lucida Console" w:cs="Lucida Console"/>
+          <w:sz w:val="18"/>
+          <w:szCs w:val="18"/>
+        </w:rPr>
+        <w:t xml:space="preserve"> {</w:t>
+      </w:r>
+      <w:r>
+        <w:rPr>
+          <w:noProof/>
+        </w:rPr>
+        <w:t xml:space="preserve"> </w:t>
+      </w:r>
+    </w:p>
+    <w:p>
+      <w:pPr>
+        <w:keepNext/>
+        <w:shd w:val="clear" w:color="auto" w:fill="FFFFFF"/>
+        <w:autoSpaceDE w:val="0"/>
+        <w:autoSpaceDN w:val="0"/>
+        <w:adjustRightInd w:val="0"/>
+        <w:spacing w:after="0" w:line="240" w:lineRule="auto"/>
+        <w:rPr>
+          <w:rFonts w:ascii="Lucida Console" w:hAnsi="Lucida Console" w:cs="Lucida Console"/>
+          <w:sz w:val="18"/>
+          <w:szCs w:val="18"/>
+        </w:rPr>
+      </w:pPr>
+      <w:r>
+        <w:rPr>
+          <w:rFonts w:ascii="Lucida Console" w:hAnsi="Lucida Console" w:cs="Lucida Console"/>
+          <w:sz w:val="18"/>
+          <w:szCs w:val="18"/>
+        </w:rPr>
+        <w:t xml:space="preserve">    </w:t>
+      </w:r>
+      <w:r>
+        <w:rPr>
+          <w:rFonts w:ascii="Lucida Console" w:hAnsi="Lucida Console" w:cs="Lucida Console"/>
+          <w:color w:val="0000FF"/>
+          <w:sz w:val="18"/>
+          <w:szCs w:val="18"/>
+        </w:rPr>
+        <w:t>node</w:t>
+      </w:r>
+      <w:r>
+        <w:rPr>
+          <w:rFonts w:ascii="Lucida Console" w:hAnsi="Lucida Console" w:cs="Lucida Console"/>
+          <w:sz w:val="18"/>
+          <w:szCs w:val="18"/>
+        </w:rPr>
+        <w:t xml:space="preserve"> </w:t>
+      </w:r>
+      <w:proofErr w:type="spellStart"/>
+      <w:proofErr w:type="gramStart"/>
+      <w:r>
+        <w:rPr>
+          <w:rFonts w:ascii="Lucida Console" w:hAnsi="Lucida Console" w:cs="Lucida Console"/>
+          <w:color w:val="8A2BE2"/>
+          <w:sz w:val="18"/>
+          <w:szCs w:val="18"/>
+        </w:rPr>
+        <w:t>left</w:t>
+      </w:r>
+      <w:r>
+        <w:rPr>
+          <w:rFonts w:ascii="Lucida Console" w:hAnsi="Lucida Console" w:cs="Lucida Console"/>
+          <w:color w:val="696969"/>
+          <w:sz w:val="18"/>
+          <w:szCs w:val="18"/>
+        </w:rPr>
+        <w:t>,</w:t>
+      </w:r>
+      <w:r>
+        <w:rPr>
+          <w:rFonts w:ascii="Lucida Console" w:hAnsi="Lucida Console" w:cs="Lucida Console"/>
+          <w:color w:val="8A2BE2"/>
+          <w:sz w:val="18"/>
+          <w:szCs w:val="18"/>
+        </w:rPr>
+        <w:t>mid</w:t>
+      </w:r>
+      <w:proofErr w:type="gramEnd"/>
+      <w:r>
+        <w:rPr>
+          <w:rFonts w:ascii="Lucida Console" w:hAnsi="Lucida Console" w:cs="Lucida Console"/>
+          <w:color w:val="696969"/>
+          <w:sz w:val="18"/>
+          <w:szCs w:val="18"/>
+        </w:rPr>
+        <w:t>,</w:t>
+      </w:r>
+      <w:r>
+        <w:rPr>
+          <w:rFonts w:ascii="Lucida Console" w:hAnsi="Lucida Console" w:cs="Lucida Console"/>
+          <w:color w:val="8A2BE2"/>
+          <w:sz w:val="18"/>
+          <w:szCs w:val="18"/>
+        </w:rPr>
+        <w:t>right</w:t>
+      </w:r>
+      <w:proofErr w:type="spellEnd"/>
+      <w:r>
+        <w:rPr>
+          <w:rFonts w:ascii="Lucida Console" w:hAnsi="Lucida Console" w:cs="Lucida Console"/>
+          <w:sz w:val="18"/>
+          <w:szCs w:val="18"/>
+        </w:rPr>
+        <w:t xml:space="preserve"> </w:t>
+      </w:r>
+      <w:r>
+        <w:rPr>
+          <w:rFonts w:ascii="Lucida Console" w:hAnsi="Lucida Console" w:cs="Lucida Console"/>
+          <w:color w:val="000080"/>
+          <w:sz w:val="18"/>
+          <w:szCs w:val="18"/>
+        </w:rPr>
+        <w:t>-Ranked</w:t>
+      </w:r>
+      <w:r>
+        <w:rPr>
+          <w:rFonts w:ascii="Lucida Console" w:hAnsi="Lucida Console" w:cs="Lucida Console"/>
+          <w:sz w:val="18"/>
+          <w:szCs w:val="18"/>
+        </w:rPr>
+        <w:t xml:space="preserve"> </w:t>
+      </w:r>
+    </w:p>
+    <w:p>
+      <w:pPr>
+        <w:keepNext/>
+        <w:shd w:val="clear" w:color="auto" w:fill="FFFFFF"/>
+        <w:autoSpaceDE w:val="0"/>
+        <w:autoSpaceDN w:val="0"/>
+        <w:adjustRightInd w:val="0"/>
+        <w:spacing w:after="0" w:line="240" w:lineRule="auto"/>
+        <w:rPr>
+          <w:rFonts w:ascii="Lucida Console" w:hAnsi="Lucida Console" w:cs="Lucida Console"/>
+          <w:sz w:val="18"/>
+          <w:szCs w:val="18"/>
+        </w:rPr>
+      </w:pPr>
+      <w:r>
+        <w:rPr>
+          <w:rFonts w:ascii="Lucida Console" w:hAnsi="Lucida Console" w:cs="Lucida Console"/>
+          <w:sz w:val="18"/>
+          <w:szCs w:val="18"/>
+        </w:rPr>
+        <w:t xml:space="preserve">    </w:t>
+      </w:r>
+      <w:r>
+        <w:rPr>
+          <w:rFonts w:ascii="Lucida Console" w:hAnsi="Lucida Console" w:cs="Lucida Console"/>
+          <w:color w:val="0000FF"/>
+          <w:sz w:val="18"/>
+          <w:szCs w:val="18"/>
+        </w:rPr>
+        <w:t>node</w:t>
+      </w:r>
+      <w:r>
+        <w:rPr>
+          <w:rFonts w:ascii="Lucida Console" w:hAnsi="Lucida Console" w:cs="Lucida Console"/>
+          <w:sz w:val="18"/>
+          <w:szCs w:val="18"/>
+        </w:rPr>
+        <w:t xml:space="preserve"> </w:t>
+      </w:r>
+      <w:r>
+        <w:rPr>
+          <w:rFonts w:ascii="Lucida Console" w:hAnsi="Lucida Console" w:cs="Lucida Console"/>
+          <w:color w:val="8A2BE2"/>
+          <w:sz w:val="18"/>
+          <w:szCs w:val="18"/>
+        </w:rPr>
+        <w:t>bottom</w:t>
+      </w:r>
+      <w:r>
+        <w:rPr>
+          <w:rFonts w:ascii="Lucida Console" w:hAnsi="Lucida Console" w:cs="Lucida Console"/>
+          <w:sz w:val="18"/>
+          <w:szCs w:val="18"/>
+        </w:rPr>
+        <w:t xml:space="preserve"> </w:t>
+      </w:r>
+    </w:p>
+    <w:p>
+      <w:pPr>
+        <w:keepNext/>
+        <w:shd w:val="clear" w:color="auto" w:fill="FFFFFF"/>
+        <w:autoSpaceDE w:val="0"/>
+        <w:autoSpaceDN w:val="0"/>
+        <w:adjustRightInd w:val="0"/>
+        <w:spacing w:after="0" w:line="240" w:lineRule="auto"/>
+        <w:rPr>
+          <w:rFonts w:ascii="Lucida Console" w:hAnsi="Lucida Console" w:cs="Lucida Console"/>
+          <w:sz w:val="18"/>
+          <w:szCs w:val="18"/>
+        </w:rPr>
+      </w:pPr>
+      <w:r>
+        <w:rPr>
+          <w:rFonts w:ascii="Lucida Console" w:hAnsi="Lucida Console" w:cs="Lucida Console"/>
+          <w:sz w:val="18"/>
+          <w:szCs w:val="18"/>
+        </w:rPr>
+        <w:t xml:space="preserve">    </w:t>
+      </w:r>
+      <w:r>
+        <w:rPr>
+          <w:rFonts w:ascii="Lucida Console" w:hAnsi="Lucida Console" w:cs="Lucida Console"/>
+          <w:color w:val="0000FF"/>
+          <w:sz w:val="18"/>
+          <w:szCs w:val="18"/>
+        </w:rPr>
+        <w:t>edge</w:t>
+      </w:r>
+      <w:r>
+        <w:rPr>
+          <w:rFonts w:ascii="Lucida Console" w:hAnsi="Lucida Console" w:cs="Lucida Console"/>
+          <w:sz w:val="18"/>
+          <w:szCs w:val="18"/>
+        </w:rPr>
+        <w:t xml:space="preserve"> </w:t>
+      </w:r>
+      <w:r>
+        <w:rPr>
+          <w:rFonts w:ascii="Lucida Console" w:hAnsi="Lucida Console" w:cs="Lucida Console"/>
+          <w:color w:val="8A2BE2"/>
+          <w:sz w:val="18"/>
+          <w:szCs w:val="18"/>
+        </w:rPr>
+        <w:t>left</w:t>
+      </w:r>
+      <w:r>
+        <w:rPr>
+          <w:rFonts w:ascii="Lucida Console" w:hAnsi="Lucida Console" w:cs="Lucida Console"/>
+          <w:sz w:val="18"/>
+          <w:szCs w:val="18"/>
+        </w:rPr>
+        <w:t xml:space="preserve"> </w:t>
+      </w:r>
+      <w:r>
+        <w:rPr>
+          <w:rFonts w:ascii="Lucida Console" w:hAnsi="Lucida Console" w:cs="Lucida Console"/>
+          <w:color w:val="8A2BE2"/>
+          <w:sz w:val="18"/>
+          <w:szCs w:val="18"/>
+        </w:rPr>
+        <w:t>mid</w:t>
+      </w:r>
+    </w:p>
+    <w:p>
+      <w:pPr>
+        <w:keepNext/>
+        <w:shd w:val="clear" w:color="auto" w:fill="FFFFFF"/>
+        <w:autoSpaceDE w:val="0"/>
+        <w:autoSpaceDN w:val="0"/>
+        <w:adjustRightInd w:val="0"/>
+        <w:spacing w:after="0" w:line="240" w:lineRule="auto"/>
+        <w:rPr>
+          <w:rFonts w:ascii="Lucida Console" w:hAnsi="Lucida Console" w:cs="Lucida Console"/>
+          <w:sz w:val="18"/>
+          <w:szCs w:val="18"/>
+        </w:rPr>
+      </w:pPr>
+      <w:r>
+        <w:rPr>
+          <w:rFonts w:ascii="Lucida Console" w:hAnsi="Lucida Console" w:cs="Lucida Console"/>
+          <w:sz w:val="18"/>
+          <w:szCs w:val="18"/>
+        </w:rPr>
+        <w:t xml:space="preserve">    </w:t>
+      </w:r>
+      <w:r>
+        <w:rPr>
+          <w:rFonts w:ascii="Lucida Console" w:hAnsi="Lucida Console" w:cs="Lucida Console"/>
+          <w:color w:val="0000FF"/>
+          <w:sz w:val="18"/>
+          <w:szCs w:val="18"/>
+        </w:rPr>
+        <w:t>edge</w:t>
+      </w:r>
+      <w:r>
+        <w:rPr>
+          <w:rFonts w:ascii="Lucida Console" w:hAnsi="Lucida Console" w:cs="Lucida Console"/>
+          <w:sz w:val="18"/>
+          <w:szCs w:val="18"/>
+        </w:rPr>
+        <w:t xml:space="preserve"> </w:t>
+      </w:r>
+      <w:r>
+        <w:rPr>
+          <w:rFonts w:ascii="Lucida Console" w:hAnsi="Lucida Console" w:cs="Lucida Console"/>
+          <w:color w:val="8A2BE2"/>
+          <w:sz w:val="18"/>
+          <w:szCs w:val="18"/>
+        </w:rPr>
+        <w:t>mid</w:t>
+      </w:r>
+      <w:r>
+        <w:rPr>
+          <w:rFonts w:ascii="Lucida Console" w:hAnsi="Lucida Console" w:cs="Lucida Console"/>
+          <w:sz w:val="18"/>
+          <w:szCs w:val="18"/>
+        </w:rPr>
+        <w:t xml:space="preserve"> </w:t>
+      </w:r>
+      <w:r>
+        <w:rPr>
+          <w:rFonts w:ascii="Lucida Console" w:hAnsi="Lucida Console" w:cs="Lucida Console"/>
+          <w:color w:val="8A2BE2"/>
+          <w:sz w:val="18"/>
+          <w:szCs w:val="18"/>
+        </w:rPr>
+        <w:t>right</w:t>
+      </w:r>
+      <w:r>
+        <w:rPr>
+          <w:rFonts w:ascii="Lucida Console" w:hAnsi="Lucida Console" w:cs="Lucida Console"/>
+          <w:sz w:val="18"/>
+          <w:szCs w:val="18"/>
+        </w:rPr>
+        <w:t xml:space="preserve"> </w:t>
+      </w:r>
+    </w:p>
+    <w:p>
+      <w:pPr>
+        <w:keepNext/>
+        <w:shd w:val="clear" w:color="auto" w:fill="FFFFFF"/>
+        <w:autoSpaceDE w:val="0"/>
+        <w:autoSpaceDN w:val="0"/>
+        <w:adjustRightInd w:val="0"/>
+        <w:spacing w:after="0" w:line="240" w:lineRule="auto"/>
+        <w:rPr>
+          <w:rFonts w:ascii="Lucida Console" w:hAnsi="Lucida Console" w:cs="Lucida Console"/>
+          <w:sz w:val="18"/>
+          <w:szCs w:val="18"/>
+        </w:rPr>
+      </w:pPr>
+      <w:r>
+        <w:rPr>
+          <w:rFonts w:ascii="Lucida Console" w:hAnsi="Lucida Console" w:cs="Lucida Console"/>
+          <w:sz w:val="18"/>
+          <w:szCs w:val="18"/>
+        </w:rPr>
+        <w:t xml:space="preserve">    </w:t>
+      </w:r>
+      <w:r>
+        <w:rPr>
+          <w:rFonts w:ascii="Lucida Console" w:hAnsi="Lucida Console" w:cs="Lucida Console"/>
+          <w:color w:val="0000FF"/>
+          <w:sz w:val="18"/>
+          <w:szCs w:val="18"/>
+        </w:rPr>
+        <w:t>edge</w:t>
+      </w:r>
+      <w:r>
+        <w:rPr>
+          <w:rFonts w:ascii="Lucida Console" w:hAnsi="Lucida Console" w:cs="Lucida Console"/>
+          <w:sz w:val="18"/>
+          <w:szCs w:val="18"/>
+        </w:rPr>
+        <w:t xml:space="preserve"> </w:t>
+      </w:r>
+      <w:r>
+        <w:rPr>
+          <w:rFonts w:ascii="Lucida Console" w:hAnsi="Lucida Console" w:cs="Lucida Console"/>
+          <w:color w:val="8A2BE2"/>
+          <w:sz w:val="18"/>
+          <w:szCs w:val="18"/>
+        </w:rPr>
+        <w:t>right</w:t>
+      </w:r>
+      <w:r>
+        <w:rPr>
+          <w:rFonts w:ascii="Lucida Console" w:hAnsi="Lucida Console" w:cs="Lucida Console"/>
+          <w:sz w:val="18"/>
+          <w:szCs w:val="18"/>
+        </w:rPr>
+        <w:t xml:space="preserve"> </w:t>
+      </w:r>
+      <w:r>
+        <w:rPr>
+          <w:rFonts w:ascii="Lucida Console" w:hAnsi="Lucida Console" w:cs="Lucida Console"/>
+          <w:color w:val="8A2BE2"/>
+          <w:sz w:val="18"/>
+          <w:szCs w:val="18"/>
+        </w:rPr>
+        <w:t>bottom</w:t>
+      </w:r>
+      <w:r>
+        <w:rPr>
+          <w:rFonts w:ascii="Lucida Console" w:hAnsi="Lucida Console" w:cs="Lucida Console"/>
+          <w:sz w:val="18"/>
+          <w:szCs w:val="18"/>
+        </w:rPr>
+        <w:t xml:space="preserve"> </w:t>
+      </w:r>
+    </w:p>
+    <w:p>
+      <w:pPr>
+        <w:keepNext/>
+        <w:shd w:val="clear" w:color="auto" w:fill="FFFFFF"/>
+        <w:autoSpaceDE w:val="0"/>
+        <w:autoSpaceDN w:val="0"/>
+        <w:adjustRightInd w:val="0"/>
+        <w:spacing w:after="0" w:line="240" w:lineRule="auto"/>
+        <w:rPr>
+          <w:rFonts w:ascii="Lucida Console" w:hAnsi="Lucida Console" w:cs="Lucida Console"/>
+          <w:sz w:val="18"/>
+          <w:szCs w:val="18"/>
+        </w:rPr>
+      </w:pPr>
+      <w:r>
+        <w:rPr>
+          <w:rFonts w:ascii="Lucida Console" w:hAnsi="Lucida Console" w:cs="Lucida Console"/>
+          <w:sz w:val="18"/>
+          <w:szCs w:val="18"/>
+        </w:rPr>
+        <w:t xml:space="preserve">} </w:t>
+      </w:r>
+      <w:r>
+        <w:rPr>
+          <w:rFonts w:ascii="Lucida Console" w:hAnsi="Lucida Console" w:cs="Lucida Console"/>
+          <w:color w:val="696969"/>
+          <w:sz w:val="18"/>
+          <w:szCs w:val="18"/>
+        </w:rPr>
+        <w:t>|</w:t>
+      </w:r>
+    </w:p>
+    <w:p>
+      <w:pPr>
+        <w:keepNext/>
+        <w:shd w:val="clear" w:color="auto" w:fill="FFFFFF"/>
+        <w:autoSpaceDE w:val="0"/>
+        <w:autoSpaceDN w:val="0"/>
+        <w:adjustRightInd w:val="0"/>
+        <w:spacing w:after="0" w:line="240" w:lineRule="auto"/>
+        <w:rPr>
+          <w:rFonts w:ascii="Lucida Console" w:hAnsi="Lucida Console" w:cs="Lucida Console"/>
+          <w:color w:val="000080"/>
+          <w:sz w:val="18"/>
+          <w:szCs w:val="18"/>
+        </w:rPr>
+      </w:pPr>
+      <w:r>
+        <w:rPr>
+          <w:rFonts w:ascii="Lucida Console" w:hAnsi="Lucida Console" w:cs="Lucida Console"/>
+          <w:sz w:val="18"/>
+          <w:szCs w:val="18"/>
+        </w:rPr>
+        <w:t xml:space="preserve">    </w:t>
+      </w:r>
+      <w:r>
+        <w:rPr>
+          <w:rFonts w:ascii="Lucida Console" w:hAnsi="Lucida Console" w:cs="Lucida Console"/>
+          <w:color w:val="0000FF"/>
+          <w:sz w:val="18"/>
+          <w:szCs w:val="18"/>
+        </w:rPr>
+        <w:t>Export-</w:t>
+      </w:r>
+      <w:proofErr w:type="spellStart"/>
+      <w:r>
+        <w:rPr>
+          <w:rFonts w:ascii="Lucida Console" w:hAnsi="Lucida Console" w:cs="Lucida Console"/>
+          <w:color w:val="0000FF"/>
+          <w:sz w:val="18"/>
+          <w:szCs w:val="18"/>
+        </w:rPr>
+        <w:t>PSGraph</w:t>
+      </w:r>
+      <w:proofErr w:type="spellEnd"/>
+      <w:r>
+        <w:rPr>
+          <w:rFonts w:ascii="Lucida Console" w:hAnsi="Lucida Console" w:cs="Lucida Console"/>
+          <w:sz w:val="18"/>
+          <w:szCs w:val="18"/>
+        </w:rPr>
+        <w:t xml:space="preserve"> </w:t>
+      </w:r>
+      <w:r>
+        <w:rPr>
+          <w:rFonts w:ascii="Lucida Console" w:hAnsi="Lucida Console" w:cs="Lucida Console"/>
+          <w:color w:val="000080"/>
+          <w:sz w:val="18"/>
+          <w:szCs w:val="18"/>
+        </w:rPr>
+        <w:t>-</w:t>
+      </w:r>
+      <w:proofErr w:type="spellStart"/>
+      <w:r>
+        <w:rPr>
+          <w:rFonts w:ascii="Lucida Console" w:hAnsi="Lucida Console" w:cs="Lucida Console"/>
+          <w:color w:val="000080"/>
+          <w:sz w:val="18"/>
+          <w:szCs w:val="18"/>
+        </w:rPr>
+        <w:t>OutputFormat</w:t>
+      </w:r>
+      <w:proofErr w:type="spellEnd"/>
+      <w:r>
+        <w:rPr>
+          <w:rFonts w:ascii="Lucida Console" w:hAnsi="Lucida Console" w:cs="Lucida Console"/>
+          <w:sz w:val="18"/>
+          <w:szCs w:val="18"/>
+        </w:rPr>
+        <w:t xml:space="preserve"> </w:t>
+      </w:r>
+      <w:proofErr w:type="spellStart"/>
+      <w:r>
+        <w:rPr>
+          <w:rFonts w:ascii="Lucida Console" w:hAnsi="Lucida Console" w:cs="Lucida Console"/>
+          <w:color w:val="8A2BE2"/>
+          <w:sz w:val="18"/>
+          <w:szCs w:val="18"/>
+        </w:rPr>
+        <w:t>svg</w:t>
+      </w:r>
+      <w:proofErr w:type="spellEnd"/>
+      <w:r>
+        <w:rPr>
+          <w:rFonts w:ascii="Lucida Console" w:hAnsi="Lucida Console" w:cs="Lucida Console"/>
+          <w:sz w:val="18"/>
+          <w:szCs w:val="18"/>
+        </w:rPr>
+        <w:t xml:space="preserve"> </w:t>
+      </w:r>
+      <w:r>
+        <w:rPr>
+          <w:rFonts w:ascii="Lucida Console" w:hAnsi="Lucida Console" w:cs="Lucida Console"/>
+          <w:color w:val="000080"/>
+          <w:sz w:val="18"/>
+          <w:szCs w:val="18"/>
+        </w:rPr>
+        <w:t>-</w:t>
+      </w:r>
+      <w:proofErr w:type="spellStart"/>
+      <w:r>
+        <w:rPr>
+          <w:rFonts w:ascii="Lucida Console" w:hAnsi="Lucida Console" w:cs="Lucida Console"/>
+          <w:color w:val="000080"/>
+          <w:sz w:val="18"/>
+          <w:szCs w:val="18"/>
+        </w:rPr>
+        <w:t>ShowGraph</w:t>
+      </w:r>
+      <w:proofErr w:type="spellEnd"/>
+      <w:r>
+        <w:rPr>
+          <w:rFonts w:ascii="Lucida Console" w:hAnsi="Lucida Console" w:cs="Lucida Console"/>
+          <w:color w:val="000080"/>
+          <w:sz w:val="18"/>
+          <w:szCs w:val="18"/>
+        </w:rPr>
+        <w:t xml:space="preserve"> </w:t>
+      </w:r>
+    </w:p>
+    <w:p>
+      <w:pPr>
+        <w:shd w:val="clear" w:color="auto" w:fill="FFFFFF"/>
+        <w:autoSpaceDE w:val="0"/>
+        <w:autoSpaceDN w:val="0"/>
+        <w:adjustRightInd w:val="0"/>
+        <w:spacing w:after="0" w:line="240" w:lineRule="auto"/>
+        <w:rPr>
+          <w:rFonts w:ascii="Lucida Console" w:hAnsi="Lucida Console" w:cs="Lucida Console"/>
+          <w:color w:val="000080"/>
+          <w:sz w:val="18"/>
+          <w:szCs w:val="18"/>
+        </w:rPr>
+      </w:pPr>
+    </w:p>
+    <w:p>
+      <w:pPr>
+        <w:keepNext/>
+        <w:rPr>
+          <w:b/>
+          <w:bCs/>
+        </w:rPr>
+      </w:pPr>
+      <w:r>
+        <w:rPr>
+          <w:noProof/>
+        </w:rPr>
         <w:drawing>
           <wp:anchor distT="0" distB="0" distL="114300" distR="114300" simplePos="0" relativeHeight="251666432" behindDoc="0" locked="0" layoutInCell="1" allowOverlap="1" wp14:anchorId="0A00DA87" wp14:editId="365150F7">
             <wp:simplePos x="0" y="0"/>
@@ -6813,6 +7473,2412 @@
       </w:r>
     </w:p>
     <w:p>
+      <w:r>
+        <w:lastRenderedPageBreak/>
+        <w:t>I made a change so that if node is given a -</w:t>
+      </w:r>
+      <w:proofErr w:type="spellStart"/>
+      <w:r>
+        <w:t>NodeScript</w:t>
+      </w:r>
+      <w:proofErr w:type="spellEnd"/>
+      <w:r>
+        <w:t xml:space="preserve"> parameter the block can modify attributes; </w:t>
+      </w:r>
+      <w:proofErr w:type="gramStart"/>
+      <w:r>
+        <w:t>so</w:t>
+      </w:r>
+      <w:proofErr w:type="gramEnd"/>
+      <w:r>
+        <w:t xml:space="preserve"> </w:t>
+      </w:r>
+      <w:r>
+        <w:t>the same code can now be written to pipe the folders into node and use a scrip</w:t>
+      </w:r>
+      <w:r>
+        <w:t xml:space="preserve">t. I also added commands to the build attributes with tab completion, and created </w:t>
+      </w:r>
+      <w:proofErr w:type="spellStart"/>
+      <w:r>
+        <w:t>xxxGraph</w:t>
+      </w:r>
+      <w:proofErr w:type="spellEnd"/>
+      <w:r>
+        <w:t xml:space="preserve"> command to be </w:t>
+      </w:r>
+      <w:proofErr w:type="spellStart"/>
+      <w:r>
+        <w:t>be</w:t>
+      </w:r>
+      <w:proofErr w:type="spellEnd"/>
+      <w:r>
+        <w:t xml:space="preserve"> the equivalent of graph   | export-graph -</w:t>
+      </w:r>
+      <w:proofErr w:type="spellStart"/>
+      <w:r>
+        <w:t>outputtype</w:t>
+      </w:r>
+      <w:proofErr w:type="spellEnd"/>
+      <w:r>
+        <w:t xml:space="preserve"> xxx </w:t>
+      </w:r>
+      <w:r>
+        <w:t xml:space="preserve"> </w:t>
+      </w:r>
+    </w:p>
+    <w:p>
+      <w:pPr>
+        <w:shd w:val="clear" w:color="auto" w:fill="FFFFFF"/>
+        <w:autoSpaceDE w:val="0"/>
+        <w:autoSpaceDN w:val="0"/>
+        <w:adjustRightInd w:val="0"/>
+        <w:spacing w:after="0" w:line="240" w:lineRule="auto"/>
+      </w:pPr>
+    </w:p>
+    <w:p>
+      <w:pPr>
+        <w:shd w:val="clear" w:color="auto" w:fill="FFFFFF"/>
+        <w:autoSpaceDE w:val="0"/>
+        <w:autoSpaceDN w:val="0"/>
+        <w:adjustRightInd w:val="0"/>
+        <w:spacing w:after="0" w:line="240" w:lineRule="auto"/>
+        <w:rPr>
+          <w:rFonts w:ascii="Lucida Console" w:hAnsi="Lucida Console" w:cs="Lucida Console"/>
+          <w:sz w:val="18"/>
+          <w:szCs w:val="18"/>
+        </w:rPr>
+      </w:pPr>
+      <w:r>
+        <w:rPr>
+          <w:rFonts w:ascii="Lucida Console" w:hAnsi="Lucida Console" w:cs="Lucida Console"/>
+          <w:color w:val="A82D00"/>
+          <w:sz w:val="18"/>
+          <w:szCs w:val="18"/>
+        </w:rPr>
+        <w:t>$folder</w:t>
+      </w:r>
+      <w:r>
+        <w:rPr>
+          <w:rFonts w:ascii="Lucida Console" w:hAnsi="Lucida Console" w:cs="Lucida Console"/>
+          <w:sz w:val="18"/>
+          <w:szCs w:val="18"/>
+        </w:rPr>
+        <w:t xml:space="preserve"> </w:t>
+      </w:r>
+      <w:proofErr w:type="gramStart"/>
+      <w:r>
+        <w:rPr>
+          <w:rFonts w:ascii="Lucida Console" w:hAnsi="Lucida Console" w:cs="Lucida Console"/>
+          <w:color w:val="696969"/>
+          <w:sz w:val="18"/>
+          <w:szCs w:val="18"/>
+        </w:rPr>
+        <w:t>=</w:t>
+      </w:r>
+      <w:r>
+        <w:rPr>
+          <w:rFonts w:ascii="Lucida Console" w:hAnsi="Lucida Console" w:cs="Lucida Console"/>
+          <w:sz w:val="18"/>
+          <w:szCs w:val="18"/>
+        </w:rPr>
+        <w:t xml:space="preserve">  </w:t>
+      </w:r>
+      <w:r>
+        <w:rPr>
+          <w:rFonts w:ascii="Lucida Console" w:hAnsi="Lucida Console" w:cs="Lucida Console"/>
+          <w:color w:val="0000FF"/>
+          <w:sz w:val="18"/>
+          <w:szCs w:val="18"/>
+        </w:rPr>
+        <w:t>Get</w:t>
+      </w:r>
+      <w:proofErr w:type="gramEnd"/>
+      <w:r>
+        <w:rPr>
+          <w:rFonts w:ascii="Lucida Console" w:hAnsi="Lucida Console" w:cs="Lucida Console"/>
+          <w:color w:val="0000FF"/>
+          <w:sz w:val="18"/>
+          <w:szCs w:val="18"/>
+        </w:rPr>
+        <w:t>-</w:t>
+      </w:r>
+      <w:proofErr w:type="spellStart"/>
+      <w:r>
+        <w:rPr>
+          <w:rFonts w:ascii="Lucida Console" w:hAnsi="Lucida Console" w:cs="Lucida Console"/>
+          <w:color w:val="0000FF"/>
+          <w:sz w:val="18"/>
+          <w:szCs w:val="18"/>
+        </w:rPr>
+        <w:t>ChildItem</w:t>
+      </w:r>
+      <w:proofErr w:type="spellEnd"/>
+      <w:r>
+        <w:rPr>
+          <w:rFonts w:ascii="Lucida Console" w:hAnsi="Lucida Console" w:cs="Lucida Console"/>
+          <w:sz w:val="18"/>
+          <w:szCs w:val="18"/>
+        </w:rPr>
+        <w:t xml:space="preserve"> </w:t>
+      </w:r>
+      <w:r>
+        <w:rPr>
+          <w:rFonts w:ascii="Lucida Console" w:hAnsi="Lucida Console" w:cs="Lucida Console"/>
+          <w:color w:val="000080"/>
+          <w:sz w:val="18"/>
+          <w:szCs w:val="18"/>
+        </w:rPr>
+        <w:t>-Exclude</w:t>
+      </w:r>
+      <w:r>
+        <w:rPr>
+          <w:rFonts w:ascii="Lucida Console" w:hAnsi="Lucida Console" w:cs="Lucida Console"/>
+          <w:sz w:val="18"/>
+          <w:szCs w:val="18"/>
+        </w:rPr>
+        <w:t xml:space="preserve"> </w:t>
+      </w:r>
+      <w:proofErr w:type="spellStart"/>
+      <w:r>
+        <w:rPr>
+          <w:rFonts w:ascii="Lucida Console" w:hAnsi="Lucida Console" w:cs="Lucida Console"/>
+          <w:color w:val="8A2BE2"/>
+          <w:sz w:val="18"/>
+          <w:szCs w:val="18"/>
+        </w:rPr>
+        <w:t>az</w:t>
+      </w:r>
+      <w:proofErr w:type="spellEnd"/>
+      <w:r>
+        <w:rPr>
+          <w:rFonts w:ascii="Lucida Console" w:hAnsi="Lucida Console" w:cs="Lucida Console"/>
+          <w:color w:val="8A2BE2"/>
+          <w:sz w:val="18"/>
+          <w:szCs w:val="18"/>
+        </w:rPr>
+        <w:t>*</w:t>
+      </w:r>
+      <w:r>
+        <w:rPr>
+          <w:rFonts w:ascii="Lucida Console" w:hAnsi="Lucida Console" w:cs="Lucida Console"/>
+          <w:color w:val="696969"/>
+          <w:sz w:val="18"/>
+          <w:szCs w:val="18"/>
+        </w:rPr>
+        <w:t>,</w:t>
+      </w:r>
+      <w:r>
+        <w:rPr>
+          <w:rFonts w:ascii="Lucida Console" w:hAnsi="Lucida Console" w:cs="Lucida Console"/>
+          <w:color w:val="8A2BE2"/>
+          <w:sz w:val="18"/>
+          <w:szCs w:val="18"/>
+        </w:rPr>
+        <w:t>x*</w:t>
+      </w:r>
+      <w:r>
+        <w:rPr>
+          <w:rFonts w:ascii="Lucida Console" w:hAnsi="Lucida Console" w:cs="Lucida Console"/>
+          <w:color w:val="696969"/>
+          <w:sz w:val="18"/>
+          <w:szCs w:val="18"/>
+        </w:rPr>
+        <w:t>,</w:t>
+      </w:r>
+      <w:r>
+        <w:rPr>
+          <w:rFonts w:ascii="Lucida Console" w:hAnsi="Lucida Console" w:cs="Lucida Console"/>
+          <w:color w:val="8A2BE2"/>
+          <w:sz w:val="18"/>
+          <w:szCs w:val="18"/>
+        </w:rPr>
+        <w:t>c*</w:t>
+      </w:r>
+      <w:r>
+        <w:rPr>
+          <w:rFonts w:ascii="Lucida Console" w:hAnsi="Lucida Console" w:cs="Lucida Console"/>
+          <w:sz w:val="18"/>
+          <w:szCs w:val="18"/>
+        </w:rPr>
+        <w:t xml:space="preserve"> </w:t>
+      </w:r>
+      <w:r>
+        <w:rPr>
+          <w:rFonts w:ascii="Lucida Console" w:hAnsi="Lucida Console" w:cs="Lucida Console"/>
+          <w:color w:val="000080"/>
+          <w:sz w:val="18"/>
+          <w:szCs w:val="18"/>
+        </w:rPr>
+        <w:t>-Directory</w:t>
+      </w:r>
+    </w:p>
+    <w:p>
+      <w:pPr>
+        <w:shd w:val="clear" w:color="auto" w:fill="FFFFFF"/>
+        <w:autoSpaceDE w:val="0"/>
+        <w:autoSpaceDN w:val="0"/>
+        <w:adjustRightInd w:val="0"/>
+        <w:spacing w:after="0" w:line="240" w:lineRule="auto"/>
+        <w:rPr>
+          <w:rFonts w:ascii="Lucida Console" w:hAnsi="Lucida Console" w:cs="Lucida Console"/>
+          <w:sz w:val="18"/>
+          <w:szCs w:val="18"/>
+        </w:rPr>
+      </w:pPr>
+      <w:r>
+        <w:rPr>
+          <w:rFonts w:ascii="Lucida Console" w:hAnsi="Lucida Console" w:cs="Lucida Console"/>
+          <w:color w:val="A82D00"/>
+          <w:sz w:val="18"/>
+          <w:szCs w:val="18"/>
+        </w:rPr>
+        <w:t>$folder</w:t>
+      </w:r>
+      <w:r>
+        <w:rPr>
+          <w:rFonts w:ascii="Lucida Console" w:hAnsi="Lucida Console" w:cs="Lucida Console"/>
+          <w:sz w:val="18"/>
+          <w:szCs w:val="18"/>
+        </w:rPr>
+        <w:t xml:space="preserve"> </w:t>
+      </w:r>
+      <w:r>
+        <w:rPr>
+          <w:rFonts w:ascii="Lucida Console" w:hAnsi="Lucida Console" w:cs="Lucida Console"/>
+          <w:color w:val="696969"/>
+          <w:sz w:val="18"/>
+          <w:szCs w:val="18"/>
+        </w:rPr>
+        <w:t>=</w:t>
+      </w:r>
+      <w:r>
+        <w:rPr>
+          <w:rFonts w:ascii="Lucida Console" w:hAnsi="Lucida Console" w:cs="Lucida Console"/>
+          <w:sz w:val="18"/>
+          <w:szCs w:val="18"/>
+        </w:rPr>
+        <w:t xml:space="preserve"> (</w:t>
+      </w:r>
+      <w:r>
+        <w:rPr>
+          <w:rFonts w:ascii="Lucida Console" w:hAnsi="Lucida Console" w:cs="Lucida Console"/>
+          <w:color w:val="A82D00"/>
+          <w:sz w:val="18"/>
+          <w:szCs w:val="18"/>
+        </w:rPr>
+        <w:t>$folder</w:t>
+      </w:r>
+      <w:r>
+        <w:rPr>
+          <w:rFonts w:ascii="Lucida Console" w:hAnsi="Lucida Console" w:cs="Lucida Console"/>
+          <w:sz w:val="18"/>
+          <w:szCs w:val="18"/>
+        </w:rPr>
+        <w:t xml:space="preserve"> </w:t>
+      </w:r>
+      <w:r>
+        <w:rPr>
+          <w:rFonts w:ascii="Lucida Console" w:hAnsi="Lucida Console" w:cs="Lucida Console"/>
+          <w:color w:val="696969"/>
+          <w:sz w:val="18"/>
+          <w:szCs w:val="18"/>
+        </w:rPr>
+        <w:t>+</w:t>
+      </w:r>
+      <w:r>
+        <w:rPr>
+          <w:rFonts w:ascii="Lucida Console" w:hAnsi="Lucida Console" w:cs="Lucida Console"/>
+          <w:sz w:val="18"/>
+          <w:szCs w:val="18"/>
+        </w:rPr>
+        <w:t xml:space="preserve"> </w:t>
+      </w:r>
+      <w:proofErr w:type="gramStart"/>
+      <w:r>
+        <w:rPr>
+          <w:rFonts w:ascii="Lucida Console" w:hAnsi="Lucida Console" w:cs="Lucida Console"/>
+          <w:sz w:val="18"/>
+          <w:szCs w:val="18"/>
+        </w:rPr>
+        <w:t xml:space="preserve">( </w:t>
+      </w:r>
+      <w:r>
+        <w:rPr>
+          <w:rFonts w:ascii="Lucida Console" w:hAnsi="Lucida Console" w:cs="Lucida Console"/>
+          <w:color w:val="A82D00"/>
+          <w:sz w:val="18"/>
+          <w:szCs w:val="18"/>
+        </w:rPr>
+        <w:t>$</w:t>
+      </w:r>
+      <w:proofErr w:type="gramEnd"/>
+      <w:r>
+        <w:rPr>
+          <w:rFonts w:ascii="Lucida Console" w:hAnsi="Lucida Console" w:cs="Lucida Console"/>
+          <w:color w:val="A82D00"/>
+          <w:sz w:val="18"/>
+          <w:szCs w:val="18"/>
+        </w:rPr>
+        <w:t>folder</w:t>
+      </w:r>
+      <w:r>
+        <w:rPr>
+          <w:rFonts w:ascii="Lucida Console" w:hAnsi="Lucida Console" w:cs="Lucida Console"/>
+          <w:sz w:val="18"/>
+          <w:szCs w:val="18"/>
+        </w:rPr>
+        <w:t xml:space="preserve"> </w:t>
+      </w:r>
+      <w:r>
+        <w:rPr>
+          <w:rFonts w:ascii="Lucida Console" w:hAnsi="Lucida Console" w:cs="Lucida Console"/>
+          <w:color w:val="696969"/>
+          <w:sz w:val="18"/>
+          <w:szCs w:val="18"/>
+        </w:rPr>
+        <w:t>|</w:t>
+      </w:r>
+      <w:r>
+        <w:rPr>
+          <w:rFonts w:ascii="Lucida Console" w:hAnsi="Lucida Console" w:cs="Lucida Console"/>
+          <w:sz w:val="18"/>
+          <w:szCs w:val="18"/>
+        </w:rPr>
+        <w:t xml:space="preserve"> </w:t>
+      </w:r>
+      <w:r>
+        <w:rPr>
+          <w:rFonts w:ascii="Lucida Console" w:hAnsi="Lucida Console" w:cs="Lucida Console"/>
+          <w:color w:val="0000FF"/>
+          <w:sz w:val="18"/>
+          <w:szCs w:val="18"/>
+        </w:rPr>
+        <w:t>Get-</w:t>
+      </w:r>
+      <w:proofErr w:type="spellStart"/>
+      <w:r>
+        <w:rPr>
+          <w:rFonts w:ascii="Lucida Console" w:hAnsi="Lucida Console" w:cs="Lucida Console"/>
+          <w:color w:val="0000FF"/>
+          <w:sz w:val="18"/>
+          <w:szCs w:val="18"/>
+        </w:rPr>
+        <w:t>ChildItem</w:t>
+      </w:r>
+      <w:proofErr w:type="spellEnd"/>
+      <w:r>
+        <w:rPr>
+          <w:rFonts w:ascii="Lucida Console" w:hAnsi="Lucida Console" w:cs="Lucida Console"/>
+          <w:sz w:val="18"/>
+          <w:szCs w:val="18"/>
+        </w:rPr>
+        <w:t xml:space="preserve"> </w:t>
+      </w:r>
+      <w:r>
+        <w:rPr>
+          <w:rFonts w:ascii="Lucida Console" w:hAnsi="Lucida Console" w:cs="Lucida Console"/>
+          <w:color w:val="000080"/>
+          <w:sz w:val="18"/>
+          <w:szCs w:val="18"/>
+        </w:rPr>
+        <w:t>-Recurse</w:t>
+      </w:r>
+      <w:r>
+        <w:rPr>
+          <w:rFonts w:ascii="Lucida Console" w:hAnsi="Lucida Console" w:cs="Lucida Console"/>
+          <w:sz w:val="18"/>
+          <w:szCs w:val="18"/>
+        </w:rPr>
+        <w:t xml:space="preserve"> </w:t>
+      </w:r>
+      <w:r>
+        <w:rPr>
+          <w:rFonts w:ascii="Lucida Console" w:hAnsi="Lucida Console" w:cs="Lucida Console"/>
+          <w:color w:val="000080"/>
+          <w:sz w:val="18"/>
+          <w:szCs w:val="18"/>
+        </w:rPr>
+        <w:t>-Directory</w:t>
+      </w:r>
+      <w:r>
+        <w:rPr>
+          <w:rFonts w:ascii="Lucida Console" w:hAnsi="Lucida Console" w:cs="Lucida Console"/>
+          <w:sz w:val="18"/>
+          <w:szCs w:val="18"/>
+        </w:rPr>
+        <w:t xml:space="preserve"> ) ) </w:t>
+      </w:r>
+      <w:r>
+        <w:rPr>
+          <w:rFonts w:ascii="Lucida Console" w:hAnsi="Lucida Console" w:cs="Lucida Console"/>
+          <w:color w:val="696969"/>
+          <w:sz w:val="18"/>
+          <w:szCs w:val="18"/>
+        </w:rPr>
+        <w:t>|</w:t>
+      </w:r>
+    </w:p>
+    <w:p>
+      <w:pPr>
+        <w:shd w:val="clear" w:color="auto" w:fill="FFFFFF"/>
+        <w:autoSpaceDE w:val="0"/>
+        <w:autoSpaceDN w:val="0"/>
+        <w:adjustRightInd w:val="0"/>
+        <w:spacing w:after="0" w:line="240" w:lineRule="auto"/>
+        <w:rPr>
+          <w:rFonts w:ascii="Lucida Console" w:hAnsi="Lucida Console" w:cs="Lucida Console"/>
+          <w:sz w:val="18"/>
+          <w:szCs w:val="18"/>
+        </w:rPr>
+      </w:pPr>
+      <w:r>
+        <w:rPr>
+          <w:rFonts w:ascii="Lucida Console" w:hAnsi="Lucida Console" w:cs="Lucida Console"/>
+          <w:sz w:val="18"/>
+          <w:szCs w:val="18"/>
+        </w:rPr>
+        <w:t xml:space="preserve">                 </w:t>
+      </w:r>
+      <w:r>
+        <w:rPr>
+          <w:rFonts w:ascii="Lucida Console" w:hAnsi="Lucida Console" w:cs="Lucida Console"/>
+          <w:color w:val="0000FF"/>
+          <w:sz w:val="18"/>
+          <w:szCs w:val="18"/>
+        </w:rPr>
+        <w:t>Sort-Object</w:t>
+      </w:r>
+      <w:r>
+        <w:rPr>
+          <w:rFonts w:ascii="Lucida Console" w:hAnsi="Lucida Console" w:cs="Lucida Console"/>
+          <w:sz w:val="18"/>
+          <w:szCs w:val="18"/>
+        </w:rPr>
+        <w:t xml:space="preserve"> </w:t>
+      </w:r>
+      <w:r>
+        <w:rPr>
+          <w:rFonts w:ascii="Lucida Console" w:hAnsi="Lucida Console" w:cs="Lucida Console"/>
+          <w:color w:val="000080"/>
+          <w:sz w:val="18"/>
+          <w:szCs w:val="18"/>
+        </w:rPr>
+        <w:t>-Property</w:t>
+      </w:r>
+      <w:r>
+        <w:rPr>
+          <w:rFonts w:ascii="Lucida Console" w:hAnsi="Lucida Console" w:cs="Lucida Console"/>
+          <w:sz w:val="18"/>
+          <w:szCs w:val="18"/>
+        </w:rPr>
+        <w:t xml:space="preserve"> </w:t>
+      </w:r>
+      <w:proofErr w:type="spellStart"/>
+      <w:r>
+        <w:rPr>
+          <w:rFonts w:ascii="Lucida Console" w:hAnsi="Lucida Console" w:cs="Lucida Console"/>
+          <w:color w:val="8A2BE2"/>
+          <w:sz w:val="18"/>
+          <w:szCs w:val="18"/>
+        </w:rPr>
+        <w:t>fullname</w:t>
+      </w:r>
+      <w:proofErr w:type="spellEnd"/>
+    </w:p>
+    <w:p>
+      <w:pPr>
+        <w:shd w:val="clear" w:color="auto" w:fill="FFFFFF"/>
+        <w:autoSpaceDE w:val="0"/>
+        <w:autoSpaceDN w:val="0"/>
+        <w:adjustRightInd w:val="0"/>
+        <w:spacing w:after="0" w:line="240" w:lineRule="auto"/>
+        <w:rPr>
+          <w:rFonts w:ascii="Lucida Console" w:hAnsi="Lucida Console" w:cs="Lucida Console"/>
+          <w:sz w:val="18"/>
+          <w:szCs w:val="18"/>
+        </w:rPr>
+      </w:pPr>
+    </w:p>
+    <w:p>
+      <w:pPr>
+        <w:shd w:val="clear" w:color="auto" w:fill="FFFFFF"/>
+        <w:autoSpaceDE w:val="0"/>
+        <w:autoSpaceDN w:val="0"/>
+        <w:adjustRightInd w:val="0"/>
+        <w:spacing w:after="0" w:line="240" w:lineRule="auto"/>
+        <w:rPr>
+          <w:rFonts w:ascii="Lucida Console" w:hAnsi="Lucida Console" w:cs="Lucida Console"/>
+          <w:sz w:val="18"/>
+          <w:szCs w:val="18"/>
+        </w:rPr>
+      </w:pPr>
+      <w:proofErr w:type="spellStart"/>
+      <w:r>
+        <w:rPr>
+          <w:rFonts w:ascii="Lucida Console" w:hAnsi="Lucida Console" w:cs="Lucida Console"/>
+          <w:color w:val="0000FF"/>
+          <w:sz w:val="18"/>
+          <w:szCs w:val="18"/>
+        </w:rPr>
+        <w:t>svgGraph</w:t>
+      </w:r>
+      <w:proofErr w:type="spellEnd"/>
+      <w:r>
+        <w:rPr>
+          <w:rFonts w:ascii="Lucida Console" w:hAnsi="Lucida Console" w:cs="Lucida Console"/>
+          <w:sz w:val="18"/>
+          <w:szCs w:val="18"/>
+        </w:rPr>
+        <w:t xml:space="preserve"> </w:t>
+      </w:r>
+      <w:r>
+        <w:rPr>
+          <w:rFonts w:ascii="Lucida Console" w:hAnsi="Lucida Console" w:cs="Lucida Console"/>
+          <w:color w:val="000080"/>
+          <w:sz w:val="18"/>
+          <w:szCs w:val="18"/>
+        </w:rPr>
+        <w:t>-Attributes</w:t>
+      </w:r>
+      <w:r>
+        <w:rPr>
+          <w:rFonts w:ascii="Lucida Console" w:hAnsi="Lucida Console" w:cs="Lucida Console"/>
+          <w:sz w:val="18"/>
+          <w:szCs w:val="18"/>
+        </w:rPr>
+        <w:t xml:space="preserve"> </w:t>
+      </w:r>
+      <w:proofErr w:type="gramStart"/>
+      <w:r>
+        <w:rPr>
+          <w:rFonts w:ascii="Lucida Console" w:hAnsi="Lucida Console" w:cs="Lucida Console"/>
+          <w:sz w:val="18"/>
+          <w:szCs w:val="18"/>
+        </w:rPr>
+        <w:t>@{</w:t>
+      </w:r>
+      <w:proofErr w:type="spellStart"/>
+      <w:proofErr w:type="gramEnd"/>
+      <w:r>
+        <w:rPr>
+          <w:rFonts w:ascii="Lucida Console" w:hAnsi="Lucida Console" w:cs="Lucida Console"/>
+          <w:sz w:val="18"/>
+          <w:szCs w:val="18"/>
+        </w:rPr>
+        <w:t>rankdir</w:t>
+      </w:r>
+      <w:proofErr w:type="spellEnd"/>
+      <w:r>
+        <w:rPr>
+          <w:rFonts w:ascii="Lucida Console" w:hAnsi="Lucida Console" w:cs="Lucida Console"/>
+          <w:color w:val="696969"/>
+          <w:sz w:val="18"/>
+          <w:szCs w:val="18"/>
+        </w:rPr>
+        <w:t>=</w:t>
+      </w:r>
+      <w:r>
+        <w:rPr>
+          <w:rFonts w:ascii="Lucida Console" w:hAnsi="Lucida Console" w:cs="Lucida Console"/>
+          <w:color w:val="8B0000"/>
+          <w:sz w:val="18"/>
+          <w:szCs w:val="18"/>
+        </w:rPr>
+        <w:t>"LR"</w:t>
+      </w:r>
+      <w:r>
+        <w:rPr>
+          <w:rFonts w:ascii="Lucida Console" w:hAnsi="Lucida Console" w:cs="Lucida Console"/>
+          <w:sz w:val="18"/>
+          <w:szCs w:val="18"/>
+        </w:rPr>
+        <w:t xml:space="preserve">; }  </w:t>
+      </w:r>
+      <w:r>
+        <w:rPr>
+          <w:rFonts w:ascii="Lucida Console" w:hAnsi="Lucida Console" w:cs="Lucida Console"/>
+          <w:color w:val="000080"/>
+          <w:sz w:val="18"/>
+          <w:szCs w:val="18"/>
+        </w:rPr>
+        <w:t>-</w:t>
+      </w:r>
+      <w:proofErr w:type="spellStart"/>
+      <w:r>
+        <w:rPr>
+          <w:rFonts w:ascii="Lucida Console" w:hAnsi="Lucida Console" w:cs="Lucida Console"/>
+          <w:color w:val="000080"/>
+          <w:sz w:val="18"/>
+          <w:szCs w:val="18"/>
+        </w:rPr>
+        <w:t>ScriptBlock</w:t>
+      </w:r>
+      <w:proofErr w:type="spellEnd"/>
+      <w:r>
+        <w:rPr>
+          <w:rFonts w:ascii="Lucida Console" w:hAnsi="Lucida Console" w:cs="Lucida Console"/>
+          <w:sz w:val="18"/>
+          <w:szCs w:val="18"/>
+        </w:rPr>
+        <w:t xml:space="preserve"> {</w:t>
+      </w:r>
+    </w:p>
+    <w:p>
+      <w:pPr>
+        <w:shd w:val="clear" w:color="auto" w:fill="FFFFFF"/>
+        <w:autoSpaceDE w:val="0"/>
+        <w:autoSpaceDN w:val="0"/>
+        <w:adjustRightInd w:val="0"/>
+        <w:spacing w:after="0" w:line="240" w:lineRule="auto"/>
+        <w:rPr>
+          <w:rFonts w:ascii="Lucida Console" w:hAnsi="Lucida Console" w:cs="Lucida Console"/>
+          <w:sz w:val="18"/>
+          <w:szCs w:val="18"/>
+        </w:rPr>
+      </w:pPr>
+      <w:r>
+        <w:rPr>
+          <w:rFonts w:ascii="Lucida Console" w:hAnsi="Lucida Console" w:cs="Lucida Console"/>
+          <w:sz w:val="18"/>
+          <w:szCs w:val="18"/>
+        </w:rPr>
+        <w:t xml:space="preserve">    </w:t>
+      </w:r>
+      <w:r>
+        <w:rPr>
+          <w:rFonts w:ascii="Lucida Console" w:hAnsi="Lucida Console" w:cs="Lucida Console"/>
+          <w:color w:val="A82D00"/>
+          <w:sz w:val="18"/>
+          <w:szCs w:val="18"/>
+        </w:rPr>
+        <w:t>$</w:t>
+      </w:r>
+      <w:proofErr w:type="spellStart"/>
+      <w:r>
+        <w:rPr>
+          <w:rFonts w:ascii="Lucida Console" w:hAnsi="Lucida Console" w:cs="Lucida Console"/>
+          <w:color w:val="A82D00"/>
+          <w:sz w:val="18"/>
+          <w:szCs w:val="18"/>
+        </w:rPr>
+        <w:t>folderAttr</w:t>
+      </w:r>
+      <w:proofErr w:type="spellEnd"/>
+      <w:r>
+        <w:rPr>
+          <w:rFonts w:ascii="Lucida Console" w:hAnsi="Lucida Console" w:cs="Lucida Console"/>
+          <w:sz w:val="18"/>
+          <w:szCs w:val="18"/>
+        </w:rPr>
+        <w:t xml:space="preserve"> </w:t>
+      </w:r>
+      <w:r>
+        <w:rPr>
+          <w:rFonts w:ascii="Lucida Console" w:hAnsi="Lucida Console" w:cs="Lucida Console"/>
+          <w:color w:val="696969"/>
+          <w:sz w:val="18"/>
+          <w:szCs w:val="18"/>
+        </w:rPr>
+        <w:t>=</w:t>
+      </w:r>
+      <w:r>
+        <w:rPr>
+          <w:rFonts w:ascii="Lucida Console" w:hAnsi="Lucida Console" w:cs="Lucida Console"/>
+          <w:sz w:val="18"/>
+          <w:szCs w:val="18"/>
+        </w:rPr>
+        <w:t xml:space="preserve"> </w:t>
+      </w:r>
+      <w:proofErr w:type="spellStart"/>
+      <w:r>
+        <w:rPr>
+          <w:rFonts w:ascii="Lucida Console" w:hAnsi="Lucida Console" w:cs="Lucida Console"/>
+          <w:color w:val="0000FF"/>
+          <w:sz w:val="18"/>
+          <w:szCs w:val="18"/>
+        </w:rPr>
+        <w:t>NodeAttributes</w:t>
+      </w:r>
+      <w:proofErr w:type="spellEnd"/>
+      <w:r>
+        <w:rPr>
+          <w:rFonts w:ascii="Lucida Console" w:hAnsi="Lucida Console" w:cs="Lucida Console"/>
+          <w:sz w:val="18"/>
+          <w:szCs w:val="18"/>
+        </w:rPr>
+        <w:t xml:space="preserve"> </w:t>
+      </w:r>
+      <w:r>
+        <w:rPr>
+          <w:rFonts w:ascii="Lucida Console" w:hAnsi="Lucida Console" w:cs="Lucida Console"/>
+          <w:color w:val="000080"/>
+          <w:sz w:val="18"/>
+          <w:szCs w:val="18"/>
+        </w:rPr>
+        <w:t>-</w:t>
+      </w:r>
+      <w:proofErr w:type="spellStart"/>
+      <w:r>
+        <w:rPr>
+          <w:rFonts w:ascii="Lucida Console" w:hAnsi="Lucida Console" w:cs="Lucida Console"/>
+          <w:color w:val="000080"/>
+          <w:sz w:val="18"/>
+          <w:szCs w:val="18"/>
+        </w:rPr>
+        <w:t>fontname</w:t>
+      </w:r>
+      <w:proofErr w:type="spellEnd"/>
+      <w:r>
+        <w:rPr>
+          <w:rFonts w:ascii="Lucida Console" w:hAnsi="Lucida Console" w:cs="Lucida Console"/>
+          <w:sz w:val="18"/>
+          <w:szCs w:val="18"/>
+        </w:rPr>
+        <w:t xml:space="preserve"> </w:t>
+      </w:r>
+      <w:r>
+        <w:rPr>
+          <w:rFonts w:ascii="Lucida Console" w:hAnsi="Lucida Console" w:cs="Lucida Console"/>
+          <w:color w:val="8B0000"/>
+          <w:sz w:val="18"/>
+          <w:szCs w:val="18"/>
+        </w:rPr>
+        <w:t>'Segoe UI'</w:t>
+      </w:r>
+      <w:r>
+        <w:rPr>
+          <w:rFonts w:ascii="Lucida Console" w:hAnsi="Lucida Console" w:cs="Lucida Console"/>
+          <w:sz w:val="18"/>
+          <w:szCs w:val="18"/>
+        </w:rPr>
+        <w:t xml:space="preserve"> </w:t>
+      </w:r>
+      <w:r>
+        <w:rPr>
+          <w:rFonts w:ascii="Lucida Console" w:hAnsi="Lucida Console" w:cs="Lucida Console"/>
+          <w:color w:val="000080"/>
+          <w:sz w:val="18"/>
+          <w:szCs w:val="18"/>
+        </w:rPr>
+        <w:t>-Shape</w:t>
+      </w:r>
+      <w:r>
+        <w:rPr>
+          <w:rFonts w:ascii="Lucida Console" w:hAnsi="Lucida Console" w:cs="Lucida Console"/>
+          <w:sz w:val="18"/>
+          <w:szCs w:val="18"/>
+        </w:rPr>
+        <w:t xml:space="preserve"> </w:t>
+      </w:r>
+      <w:r>
+        <w:rPr>
+          <w:rFonts w:ascii="Lucida Console" w:hAnsi="Lucida Console" w:cs="Lucida Console"/>
+          <w:color w:val="8A2BE2"/>
+          <w:sz w:val="18"/>
+          <w:szCs w:val="18"/>
+        </w:rPr>
+        <w:t>folder</w:t>
+      </w:r>
+      <w:r>
+        <w:rPr>
+          <w:rFonts w:ascii="Lucida Console" w:hAnsi="Lucida Console" w:cs="Lucida Console"/>
+          <w:sz w:val="18"/>
+          <w:szCs w:val="18"/>
+        </w:rPr>
+        <w:t xml:space="preserve"> </w:t>
+      </w:r>
+      <w:r>
+        <w:rPr>
+          <w:rFonts w:ascii="Lucida Console" w:hAnsi="Lucida Console" w:cs="Lucida Console"/>
+          <w:sz w:val="18"/>
+          <w:szCs w:val="18"/>
+        </w:rPr>
+        <w:t>`</w:t>
+      </w:r>
+      <w:r>
+        <w:rPr>
+          <w:rFonts w:ascii="Lucida Console" w:hAnsi="Lucida Console" w:cs="Lucida Console"/>
+          <w:sz w:val="18"/>
+          <w:szCs w:val="18"/>
+        </w:rPr>
+        <w:br/>
+        <w:t xml:space="preserve">                                 </w:t>
+      </w:r>
+      <w:r>
+        <w:rPr>
+          <w:rFonts w:ascii="Lucida Console" w:hAnsi="Lucida Console" w:cs="Lucida Console"/>
+          <w:color w:val="000080"/>
+          <w:sz w:val="18"/>
+          <w:szCs w:val="18"/>
+        </w:rPr>
+        <w:t>-style</w:t>
+      </w:r>
+      <w:r>
+        <w:rPr>
+          <w:rFonts w:ascii="Lucida Console" w:hAnsi="Lucida Console" w:cs="Lucida Console"/>
+          <w:sz w:val="18"/>
+          <w:szCs w:val="18"/>
+        </w:rPr>
+        <w:t xml:space="preserve"> </w:t>
+      </w:r>
+      <w:r>
+        <w:rPr>
+          <w:rFonts w:ascii="Lucida Console" w:hAnsi="Lucida Console" w:cs="Lucida Console"/>
+          <w:color w:val="8A2BE2"/>
+          <w:sz w:val="18"/>
+          <w:szCs w:val="18"/>
+        </w:rPr>
+        <w:t>filled</w:t>
+      </w:r>
+      <w:r>
+        <w:rPr>
+          <w:rFonts w:ascii="Lucida Console" w:hAnsi="Lucida Console" w:cs="Lucida Console"/>
+          <w:sz w:val="18"/>
+          <w:szCs w:val="18"/>
+        </w:rPr>
+        <w:t xml:space="preserve"> </w:t>
+      </w:r>
+      <w:r>
+        <w:rPr>
+          <w:rFonts w:ascii="Lucida Console" w:hAnsi="Lucida Console" w:cs="Lucida Console"/>
+          <w:color w:val="000080"/>
+          <w:sz w:val="18"/>
+          <w:szCs w:val="18"/>
+        </w:rPr>
+        <w:t>-</w:t>
+      </w:r>
+      <w:proofErr w:type="spellStart"/>
+      <w:r>
+        <w:rPr>
+          <w:rFonts w:ascii="Lucida Console" w:hAnsi="Lucida Console" w:cs="Lucida Console"/>
+          <w:color w:val="000080"/>
+          <w:sz w:val="18"/>
+          <w:szCs w:val="18"/>
+        </w:rPr>
+        <w:t>fillcolor</w:t>
+      </w:r>
+      <w:proofErr w:type="spellEnd"/>
+      <w:r>
+        <w:rPr>
+          <w:rFonts w:ascii="Lucida Console" w:hAnsi="Lucida Console" w:cs="Lucida Console"/>
+          <w:sz w:val="18"/>
+          <w:szCs w:val="18"/>
+        </w:rPr>
+        <w:t xml:space="preserve"> </w:t>
+      </w:r>
+      <w:proofErr w:type="spellStart"/>
+      <w:r>
+        <w:rPr>
+          <w:rFonts w:ascii="Lucida Console" w:hAnsi="Lucida Console" w:cs="Lucida Console"/>
+          <w:color w:val="8A2BE2"/>
+          <w:sz w:val="18"/>
+          <w:szCs w:val="18"/>
+        </w:rPr>
+        <w:t>lightyellow</w:t>
+      </w:r>
+      <w:proofErr w:type="spellEnd"/>
+      <w:r>
+        <w:rPr>
+          <w:rFonts w:ascii="Lucida Console" w:hAnsi="Lucida Console" w:cs="Lucida Console"/>
+          <w:sz w:val="18"/>
+          <w:szCs w:val="18"/>
+        </w:rPr>
+        <w:t xml:space="preserve">   </w:t>
+      </w:r>
+    </w:p>
+    <w:p>
+      <w:pPr>
+        <w:shd w:val="clear" w:color="auto" w:fill="FFFFFF"/>
+        <w:autoSpaceDE w:val="0"/>
+        <w:autoSpaceDN w:val="0"/>
+        <w:adjustRightInd w:val="0"/>
+        <w:spacing w:after="0" w:line="240" w:lineRule="auto"/>
+        <w:rPr>
+          <w:rFonts w:ascii="Lucida Console" w:hAnsi="Lucida Console" w:cs="Lucida Console"/>
+          <w:sz w:val="18"/>
+          <w:szCs w:val="18"/>
+        </w:rPr>
+      </w:pPr>
+      <w:r>
+        <w:rPr>
+          <w:rFonts w:ascii="Lucida Console" w:hAnsi="Lucida Console" w:cs="Lucida Console"/>
+          <w:sz w:val="18"/>
+          <w:szCs w:val="18"/>
+        </w:rPr>
+        <w:t xml:space="preserve">    </w:t>
+      </w:r>
+      <w:r>
+        <w:rPr>
+          <w:rFonts w:ascii="Lucida Console" w:hAnsi="Lucida Console" w:cs="Lucida Console"/>
+          <w:color w:val="A82D00"/>
+          <w:sz w:val="18"/>
+          <w:szCs w:val="18"/>
+        </w:rPr>
+        <w:t>$</w:t>
+      </w:r>
+      <w:proofErr w:type="spellStart"/>
+      <w:r>
+        <w:rPr>
+          <w:rFonts w:ascii="Lucida Console" w:hAnsi="Lucida Console" w:cs="Lucida Console"/>
+          <w:color w:val="A82D00"/>
+          <w:sz w:val="18"/>
+          <w:szCs w:val="18"/>
+        </w:rPr>
+        <w:t>edgeAttr</w:t>
+      </w:r>
+      <w:proofErr w:type="spellEnd"/>
+      <w:r>
+        <w:rPr>
+          <w:rFonts w:ascii="Lucida Console" w:hAnsi="Lucida Console" w:cs="Lucida Console"/>
+          <w:sz w:val="18"/>
+          <w:szCs w:val="18"/>
+        </w:rPr>
+        <w:t xml:space="preserve">   </w:t>
+      </w:r>
+      <w:r>
+        <w:rPr>
+          <w:rFonts w:ascii="Lucida Console" w:hAnsi="Lucida Console" w:cs="Lucida Console"/>
+          <w:color w:val="696969"/>
+          <w:sz w:val="18"/>
+          <w:szCs w:val="18"/>
+        </w:rPr>
+        <w:t>=</w:t>
+      </w:r>
+      <w:r>
+        <w:rPr>
+          <w:rFonts w:ascii="Lucida Console" w:hAnsi="Lucida Console" w:cs="Lucida Console"/>
+          <w:sz w:val="18"/>
+          <w:szCs w:val="18"/>
+        </w:rPr>
+        <w:t xml:space="preserve"> </w:t>
+      </w:r>
+      <w:proofErr w:type="spellStart"/>
+      <w:r>
+        <w:rPr>
+          <w:rFonts w:ascii="Lucida Console" w:hAnsi="Lucida Console" w:cs="Lucida Console"/>
+          <w:color w:val="0000FF"/>
+          <w:sz w:val="18"/>
+          <w:szCs w:val="18"/>
+        </w:rPr>
+        <w:t>EdgeAttributes</w:t>
+      </w:r>
+      <w:proofErr w:type="spellEnd"/>
+      <w:r>
+        <w:rPr>
+          <w:rFonts w:ascii="Lucida Console" w:hAnsi="Lucida Console" w:cs="Lucida Console"/>
+          <w:sz w:val="18"/>
+          <w:szCs w:val="18"/>
+        </w:rPr>
+        <w:t xml:space="preserve"> </w:t>
+      </w:r>
+      <w:r>
+        <w:rPr>
+          <w:rFonts w:ascii="Lucida Console" w:hAnsi="Lucida Console" w:cs="Lucida Console"/>
+          <w:color w:val="000080"/>
+          <w:sz w:val="18"/>
+          <w:szCs w:val="18"/>
+        </w:rPr>
+        <w:t>-direction</w:t>
+      </w:r>
+      <w:r>
+        <w:rPr>
+          <w:rFonts w:ascii="Lucida Console" w:hAnsi="Lucida Console" w:cs="Lucida Console"/>
+          <w:sz w:val="18"/>
+          <w:szCs w:val="18"/>
+        </w:rPr>
+        <w:t xml:space="preserve"> </w:t>
+      </w:r>
+      <w:r>
+        <w:rPr>
+          <w:rFonts w:ascii="Lucida Console" w:hAnsi="Lucida Console" w:cs="Lucida Console"/>
+          <w:color w:val="8A2BE2"/>
+          <w:sz w:val="18"/>
+          <w:szCs w:val="18"/>
+        </w:rPr>
+        <w:t>both</w:t>
+      </w:r>
+      <w:r>
+        <w:rPr>
+          <w:rFonts w:ascii="Lucida Console" w:hAnsi="Lucida Console" w:cs="Lucida Console"/>
+          <w:sz w:val="18"/>
+          <w:szCs w:val="18"/>
+        </w:rPr>
+        <w:t xml:space="preserve"> </w:t>
+      </w:r>
+      <w:r>
+        <w:rPr>
+          <w:rFonts w:ascii="Lucida Console" w:hAnsi="Lucida Console" w:cs="Lucida Console"/>
+          <w:color w:val="000080"/>
+          <w:sz w:val="18"/>
+          <w:szCs w:val="18"/>
+        </w:rPr>
+        <w:t>-</w:t>
+      </w:r>
+      <w:proofErr w:type="spellStart"/>
+      <w:r>
+        <w:rPr>
+          <w:rFonts w:ascii="Lucida Console" w:hAnsi="Lucida Console" w:cs="Lucida Console"/>
+          <w:color w:val="000080"/>
+          <w:sz w:val="18"/>
+          <w:szCs w:val="18"/>
+        </w:rPr>
+        <w:t>arrowtail</w:t>
+      </w:r>
+      <w:proofErr w:type="spellEnd"/>
+      <w:r>
+        <w:rPr>
+          <w:rFonts w:ascii="Lucida Console" w:hAnsi="Lucida Console" w:cs="Lucida Console"/>
+          <w:sz w:val="18"/>
+          <w:szCs w:val="18"/>
+        </w:rPr>
+        <w:t xml:space="preserve"> </w:t>
+      </w:r>
+      <w:r>
+        <w:rPr>
+          <w:rFonts w:ascii="Lucida Console" w:hAnsi="Lucida Console" w:cs="Lucida Console"/>
+          <w:color w:val="8B0000"/>
+          <w:sz w:val="18"/>
+          <w:szCs w:val="18"/>
+        </w:rPr>
+        <w:t>'crow'</w:t>
+      </w:r>
+      <w:r>
+        <w:rPr>
+          <w:rFonts w:ascii="Lucida Console" w:hAnsi="Lucida Console" w:cs="Lucida Console"/>
+          <w:sz w:val="18"/>
+          <w:szCs w:val="18"/>
+        </w:rPr>
+        <w:t xml:space="preserve"> </w:t>
+      </w:r>
+      <w:r>
+        <w:rPr>
+          <w:rFonts w:ascii="Lucida Console" w:hAnsi="Lucida Console" w:cs="Lucida Console"/>
+          <w:sz w:val="18"/>
+          <w:szCs w:val="18"/>
+        </w:rPr>
+        <w:t>`</w:t>
+      </w:r>
+      <w:r>
+        <w:rPr>
+          <w:rFonts w:ascii="Lucida Console" w:hAnsi="Lucida Console" w:cs="Lucida Console"/>
+          <w:sz w:val="18"/>
+          <w:szCs w:val="18"/>
+        </w:rPr>
+        <w:br/>
+        <w:t xml:space="preserve">                        </w:t>
+      </w:r>
+      <w:r>
+        <w:rPr>
+          <w:rFonts w:ascii="Lucida Console" w:hAnsi="Lucida Console" w:cs="Lucida Console"/>
+          <w:color w:val="000080"/>
+          <w:sz w:val="18"/>
+          <w:szCs w:val="18"/>
+        </w:rPr>
+        <w:t>-</w:t>
+      </w:r>
+      <w:proofErr w:type="spellStart"/>
+      <w:r>
+        <w:rPr>
+          <w:rFonts w:ascii="Lucida Console" w:hAnsi="Lucida Console" w:cs="Lucida Console"/>
+          <w:color w:val="000080"/>
+          <w:sz w:val="18"/>
+          <w:szCs w:val="18"/>
+        </w:rPr>
+        <w:t>color</w:t>
+      </w:r>
+      <w:proofErr w:type="spellEnd"/>
+      <w:r>
+        <w:rPr>
+          <w:rFonts w:ascii="Lucida Console" w:hAnsi="Lucida Console" w:cs="Lucida Console"/>
+          <w:sz w:val="18"/>
+          <w:szCs w:val="18"/>
+        </w:rPr>
+        <w:t xml:space="preserve"> </w:t>
+      </w:r>
+      <w:r>
+        <w:rPr>
+          <w:rFonts w:ascii="Lucida Console" w:hAnsi="Lucida Console" w:cs="Lucida Console"/>
+          <w:color w:val="8A2BE2"/>
+          <w:sz w:val="18"/>
+          <w:szCs w:val="18"/>
+        </w:rPr>
+        <w:t>blue</w:t>
+      </w:r>
+      <w:r>
+        <w:rPr>
+          <w:rFonts w:ascii="Lucida Console" w:hAnsi="Lucida Console" w:cs="Lucida Console"/>
+          <w:sz w:val="18"/>
+          <w:szCs w:val="18"/>
+        </w:rPr>
+        <w:t xml:space="preserve"> </w:t>
+      </w:r>
+      <w:r>
+        <w:rPr>
+          <w:rFonts w:ascii="Lucida Console" w:hAnsi="Lucida Console" w:cs="Lucida Console"/>
+          <w:color w:val="000080"/>
+          <w:sz w:val="18"/>
+          <w:szCs w:val="18"/>
+        </w:rPr>
+        <w:t>-</w:t>
+      </w:r>
+      <w:proofErr w:type="spellStart"/>
+      <w:r>
+        <w:rPr>
+          <w:rFonts w:ascii="Lucida Console" w:hAnsi="Lucida Console" w:cs="Lucida Console"/>
+          <w:color w:val="000080"/>
+          <w:sz w:val="18"/>
+          <w:szCs w:val="18"/>
+        </w:rPr>
+        <w:t>fontname</w:t>
+      </w:r>
+      <w:proofErr w:type="spellEnd"/>
+      <w:r>
+        <w:rPr>
+          <w:rFonts w:ascii="Lucida Console" w:hAnsi="Lucida Console" w:cs="Lucida Console"/>
+          <w:sz w:val="18"/>
+          <w:szCs w:val="18"/>
+        </w:rPr>
+        <w:t xml:space="preserve"> </w:t>
+      </w:r>
+      <w:r>
+        <w:rPr>
+          <w:rFonts w:ascii="Lucida Console" w:hAnsi="Lucida Console" w:cs="Lucida Console"/>
+          <w:color w:val="8B0000"/>
+          <w:sz w:val="18"/>
+          <w:szCs w:val="18"/>
+        </w:rPr>
+        <w:t>'Calibri'</w:t>
+      </w:r>
+      <w:r>
+        <w:rPr>
+          <w:rFonts w:ascii="Lucida Console" w:hAnsi="Lucida Console" w:cs="Lucida Console"/>
+          <w:sz w:val="18"/>
+          <w:szCs w:val="18"/>
+        </w:rPr>
+        <w:t xml:space="preserve"> </w:t>
+      </w:r>
+      <w:r>
+        <w:rPr>
+          <w:rFonts w:ascii="Lucida Console" w:hAnsi="Lucida Console" w:cs="Lucida Console"/>
+          <w:color w:val="000080"/>
+          <w:sz w:val="18"/>
+          <w:szCs w:val="18"/>
+        </w:rPr>
+        <w:t>-label</w:t>
+      </w:r>
+      <w:r>
+        <w:rPr>
+          <w:rFonts w:ascii="Lucida Console" w:hAnsi="Lucida Console" w:cs="Lucida Console"/>
+          <w:sz w:val="18"/>
+          <w:szCs w:val="18"/>
+        </w:rPr>
+        <w:t xml:space="preserve"> </w:t>
+      </w:r>
+      <w:r>
+        <w:rPr>
+          <w:rFonts w:ascii="Lucida Console" w:hAnsi="Lucida Console" w:cs="Lucida Console"/>
+          <w:color w:val="8B0000"/>
+          <w:sz w:val="18"/>
+          <w:szCs w:val="18"/>
+        </w:rPr>
+        <w:t>"test"</w:t>
+      </w:r>
+      <w:r>
+        <w:rPr>
+          <w:rFonts w:ascii="Lucida Console" w:hAnsi="Lucida Console" w:cs="Lucida Console"/>
+          <w:sz w:val="18"/>
+          <w:szCs w:val="18"/>
+        </w:rPr>
+        <w:t xml:space="preserve"> </w:t>
+      </w:r>
+      <w:r>
+        <w:rPr>
+          <w:rFonts w:ascii="Lucida Console" w:hAnsi="Lucida Console" w:cs="Lucida Console"/>
+          <w:color w:val="000080"/>
+          <w:sz w:val="18"/>
+          <w:szCs w:val="18"/>
+        </w:rPr>
+        <w:t>-style</w:t>
+      </w:r>
+      <w:r>
+        <w:rPr>
+          <w:rFonts w:ascii="Lucida Console" w:hAnsi="Lucida Console" w:cs="Lucida Console"/>
+          <w:sz w:val="18"/>
+          <w:szCs w:val="18"/>
+        </w:rPr>
+        <w:t xml:space="preserve"> </w:t>
+      </w:r>
+      <w:r>
+        <w:rPr>
+          <w:rFonts w:ascii="Lucida Console" w:hAnsi="Lucida Console" w:cs="Lucida Console"/>
+          <w:color w:val="8A2BE2"/>
+          <w:sz w:val="18"/>
+          <w:szCs w:val="18"/>
+        </w:rPr>
+        <w:t>dashed</w:t>
+      </w:r>
+    </w:p>
+    <w:p>
+      <w:pPr>
+        <w:shd w:val="clear" w:color="auto" w:fill="FFFFFF"/>
+        <w:autoSpaceDE w:val="0"/>
+        <w:autoSpaceDN w:val="0"/>
+        <w:adjustRightInd w:val="0"/>
+        <w:spacing w:after="0" w:line="240" w:lineRule="auto"/>
+        <w:rPr>
+          <w:rFonts w:ascii="Lucida Console" w:hAnsi="Lucida Console" w:cs="Lucida Console"/>
+          <w:sz w:val="18"/>
+          <w:szCs w:val="18"/>
+        </w:rPr>
+      </w:pPr>
+      <w:r>
+        <w:rPr>
+          <w:rFonts w:ascii="Lucida Console" w:hAnsi="Lucida Console" w:cs="Lucida Console"/>
+          <w:sz w:val="18"/>
+          <w:szCs w:val="18"/>
+        </w:rPr>
+        <w:t xml:space="preserve">    </w:t>
+      </w:r>
+      <w:r>
+        <w:rPr>
+          <w:rFonts w:ascii="Lucida Console" w:hAnsi="Lucida Console" w:cs="Lucida Console"/>
+          <w:color w:val="A82D00"/>
+          <w:sz w:val="18"/>
+          <w:szCs w:val="18"/>
+        </w:rPr>
+        <w:t>$</w:t>
+      </w:r>
+      <w:proofErr w:type="spellStart"/>
+      <w:r>
+        <w:rPr>
+          <w:rFonts w:ascii="Lucida Console" w:hAnsi="Lucida Console" w:cs="Lucida Console"/>
+          <w:color w:val="A82D00"/>
+          <w:sz w:val="18"/>
+          <w:szCs w:val="18"/>
+        </w:rPr>
+        <w:t>pwd</w:t>
+      </w:r>
+      <w:proofErr w:type="spellEnd"/>
+      <w:r>
+        <w:rPr>
+          <w:rFonts w:ascii="Lucida Console" w:hAnsi="Lucida Console" w:cs="Lucida Console"/>
+          <w:sz w:val="18"/>
+          <w:szCs w:val="18"/>
+        </w:rPr>
+        <w:t xml:space="preserve">    </w:t>
+      </w:r>
+      <w:r>
+        <w:rPr>
+          <w:rFonts w:ascii="Lucida Console" w:hAnsi="Lucida Console" w:cs="Lucida Console"/>
+          <w:color w:val="696969"/>
+          <w:sz w:val="18"/>
+          <w:szCs w:val="18"/>
+        </w:rPr>
+        <w:t>|</w:t>
+      </w:r>
+      <w:r>
+        <w:rPr>
+          <w:rFonts w:ascii="Lucida Console" w:hAnsi="Lucida Console" w:cs="Lucida Console"/>
+          <w:sz w:val="18"/>
+          <w:szCs w:val="18"/>
+        </w:rPr>
+        <w:t xml:space="preserve"> </w:t>
+      </w:r>
+      <w:r>
+        <w:rPr>
+          <w:rFonts w:ascii="Lucida Console" w:hAnsi="Lucida Console" w:cs="Lucida Console"/>
+          <w:color w:val="0000FF"/>
+          <w:sz w:val="18"/>
+          <w:szCs w:val="18"/>
+        </w:rPr>
+        <w:t>node</w:t>
+      </w:r>
+      <w:r>
+        <w:rPr>
+          <w:rFonts w:ascii="Lucida Console" w:hAnsi="Lucida Console" w:cs="Lucida Console"/>
+          <w:sz w:val="18"/>
+          <w:szCs w:val="18"/>
+        </w:rPr>
+        <w:t xml:space="preserve"> </w:t>
+      </w:r>
+      <w:r>
+        <w:rPr>
+          <w:rFonts w:ascii="Lucida Console" w:hAnsi="Lucida Console" w:cs="Lucida Console"/>
+          <w:color w:val="000080"/>
+          <w:sz w:val="18"/>
+          <w:szCs w:val="18"/>
+        </w:rPr>
+        <w:t>-Attributes</w:t>
+      </w:r>
+      <w:r>
+        <w:rPr>
+          <w:rFonts w:ascii="Lucida Console" w:hAnsi="Lucida Console" w:cs="Lucida Console"/>
+          <w:sz w:val="18"/>
+          <w:szCs w:val="18"/>
+        </w:rPr>
+        <w:t xml:space="preserve"> </w:t>
+      </w:r>
+      <w:r>
+        <w:rPr>
+          <w:rFonts w:ascii="Lucida Console" w:hAnsi="Lucida Console" w:cs="Lucida Console"/>
+          <w:color w:val="A82D00"/>
+          <w:sz w:val="18"/>
+          <w:szCs w:val="18"/>
+        </w:rPr>
+        <w:t>$</w:t>
+      </w:r>
+      <w:proofErr w:type="spellStart"/>
+      <w:proofErr w:type="gramStart"/>
+      <w:r>
+        <w:rPr>
+          <w:rFonts w:ascii="Lucida Console" w:hAnsi="Lucida Console" w:cs="Lucida Console"/>
+          <w:color w:val="A82D00"/>
+          <w:sz w:val="18"/>
+          <w:szCs w:val="18"/>
+        </w:rPr>
+        <w:t>folderAttr</w:t>
+      </w:r>
+      <w:proofErr w:type="spellEnd"/>
+      <w:r>
+        <w:rPr>
+          <w:rFonts w:ascii="Lucida Console" w:hAnsi="Lucida Console" w:cs="Lucida Console"/>
+          <w:sz w:val="18"/>
+          <w:szCs w:val="18"/>
+        </w:rPr>
+        <w:t xml:space="preserve">  </w:t>
+      </w:r>
+      <w:r>
+        <w:rPr>
+          <w:rFonts w:ascii="Lucida Console" w:hAnsi="Lucida Console" w:cs="Lucida Console"/>
+          <w:color w:val="000080"/>
+          <w:sz w:val="18"/>
+          <w:szCs w:val="18"/>
+        </w:rPr>
+        <w:t>-</w:t>
+      </w:r>
+      <w:proofErr w:type="spellStart"/>
+      <w:proofErr w:type="gramEnd"/>
+      <w:r>
+        <w:rPr>
+          <w:rFonts w:ascii="Lucida Console" w:hAnsi="Lucida Console" w:cs="Lucida Console"/>
+          <w:color w:val="000080"/>
+          <w:sz w:val="18"/>
+          <w:szCs w:val="18"/>
+        </w:rPr>
+        <w:t>NodeScript</w:t>
+      </w:r>
+      <w:proofErr w:type="spellEnd"/>
+      <w:r>
+        <w:rPr>
+          <w:rFonts w:ascii="Lucida Console" w:hAnsi="Lucida Console" w:cs="Lucida Console"/>
+          <w:sz w:val="18"/>
+          <w:szCs w:val="18"/>
+        </w:rPr>
+        <w:t xml:space="preserve"> {</w:t>
+      </w:r>
+    </w:p>
+    <w:p>
+      <w:pPr>
+        <w:shd w:val="clear" w:color="auto" w:fill="FFFFFF"/>
+        <w:autoSpaceDE w:val="0"/>
+        <w:autoSpaceDN w:val="0"/>
+        <w:adjustRightInd w:val="0"/>
+        <w:spacing w:after="0" w:line="240" w:lineRule="auto"/>
+        <w:rPr>
+          <w:rFonts w:ascii="Lucida Console" w:hAnsi="Lucida Console" w:cs="Lucida Console"/>
+          <w:sz w:val="18"/>
+          <w:szCs w:val="18"/>
+        </w:rPr>
+      </w:pPr>
+      <w:r>
+        <w:rPr>
+          <w:rFonts w:ascii="Lucida Console" w:hAnsi="Lucida Console" w:cs="Lucida Console"/>
+          <w:sz w:val="18"/>
+          <w:szCs w:val="18"/>
+        </w:rPr>
+        <w:t xml:space="preserve">                    </w:t>
+      </w:r>
+      <w:r>
+        <w:rPr>
+          <w:rFonts w:ascii="Lucida Console" w:hAnsi="Lucida Console" w:cs="Lucida Console"/>
+          <w:color w:val="A82D00"/>
+          <w:sz w:val="18"/>
+          <w:szCs w:val="18"/>
+        </w:rPr>
+        <w:t>$Attributes</w:t>
+      </w:r>
+      <w:r>
+        <w:rPr>
+          <w:rFonts w:ascii="Lucida Console" w:hAnsi="Lucida Console" w:cs="Lucida Console"/>
+          <w:color w:val="696969"/>
+          <w:sz w:val="18"/>
+          <w:szCs w:val="18"/>
+        </w:rPr>
+        <w:t>[</w:t>
+      </w:r>
+      <w:r>
+        <w:rPr>
+          <w:rFonts w:ascii="Lucida Console" w:hAnsi="Lucida Console" w:cs="Lucida Console"/>
+          <w:color w:val="8B0000"/>
+          <w:sz w:val="18"/>
+          <w:szCs w:val="18"/>
+        </w:rPr>
+        <w:t>'label</w:t>
+      </w:r>
+      <w:proofErr w:type="gramStart"/>
+      <w:r>
+        <w:rPr>
+          <w:rFonts w:ascii="Lucida Console" w:hAnsi="Lucida Console" w:cs="Lucida Console"/>
+          <w:color w:val="8B0000"/>
+          <w:sz w:val="18"/>
+          <w:szCs w:val="18"/>
+        </w:rPr>
+        <w:t>'</w:t>
+      </w:r>
+      <w:r>
+        <w:rPr>
+          <w:rFonts w:ascii="Lucida Console" w:hAnsi="Lucida Console" w:cs="Lucida Console"/>
+          <w:color w:val="696969"/>
+          <w:sz w:val="18"/>
+          <w:szCs w:val="18"/>
+        </w:rPr>
+        <w:t>]=</w:t>
+      </w:r>
+      <w:proofErr w:type="gramEnd"/>
+      <w:r>
+        <w:rPr>
+          <w:rFonts w:ascii="Lucida Console" w:hAnsi="Lucida Console" w:cs="Lucida Console"/>
+          <w:sz w:val="18"/>
+          <w:szCs w:val="18"/>
+        </w:rPr>
+        <w:t xml:space="preserve"> </w:t>
+      </w:r>
+      <w:r>
+        <w:rPr>
+          <w:rFonts w:ascii="Lucida Console" w:hAnsi="Lucida Console" w:cs="Lucida Console"/>
+          <w:color w:val="A82D00"/>
+          <w:sz w:val="18"/>
+          <w:szCs w:val="18"/>
+        </w:rPr>
+        <w:t>$_</w:t>
+      </w:r>
+      <w:r>
+        <w:rPr>
+          <w:rFonts w:ascii="Lucida Console" w:hAnsi="Lucida Console" w:cs="Lucida Console"/>
+          <w:color w:val="696969"/>
+          <w:sz w:val="18"/>
+          <w:szCs w:val="18"/>
+        </w:rPr>
+        <w:t>.</w:t>
+      </w:r>
+      <w:proofErr w:type="spellStart"/>
+      <w:r>
+        <w:rPr>
+          <w:rFonts w:ascii="Lucida Console" w:hAnsi="Lucida Console" w:cs="Lucida Console"/>
+          <w:sz w:val="18"/>
+          <w:szCs w:val="18"/>
+        </w:rPr>
+        <w:t>ToString</w:t>
+      </w:r>
+      <w:proofErr w:type="spellEnd"/>
+      <w:r>
+        <w:rPr>
+          <w:rFonts w:ascii="Lucida Console" w:hAnsi="Lucida Console" w:cs="Lucida Console"/>
+          <w:sz w:val="18"/>
+          <w:szCs w:val="18"/>
+        </w:rPr>
+        <w:t>()</w:t>
+      </w:r>
+      <w:r>
+        <w:rPr>
+          <w:rFonts w:ascii="Lucida Console" w:hAnsi="Lucida Console" w:cs="Lucida Console"/>
+          <w:color w:val="696969"/>
+          <w:sz w:val="18"/>
+          <w:szCs w:val="18"/>
+        </w:rPr>
+        <w:t>.</w:t>
+      </w:r>
+      <w:r>
+        <w:rPr>
+          <w:rFonts w:ascii="Lucida Console" w:hAnsi="Lucida Console" w:cs="Lucida Console"/>
+          <w:sz w:val="18"/>
+          <w:szCs w:val="18"/>
+        </w:rPr>
+        <w:t>replace(</w:t>
+      </w:r>
+      <w:r>
+        <w:rPr>
+          <w:rFonts w:ascii="Lucida Console" w:hAnsi="Lucida Console" w:cs="Lucida Console"/>
+          <w:color w:val="8B0000"/>
+          <w:sz w:val="18"/>
+          <w:szCs w:val="18"/>
+        </w:rPr>
+        <w:t>'\'</w:t>
+      </w:r>
+      <w:r>
+        <w:rPr>
+          <w:rFonts w:ascii="Lucida Console" w:hAnsi="Lucida Console" w:cs="Lucida Console"/>
+          <w:color w:val="696969"/>
+          <w:sz w:val="18"/>
+          <w:szCs w:val="18"/>
+        </w:rPr>
+        <w:t>,</w:t>
+      </w:r>
+      <w:r>
+        <w:rPr>
+          <w:rFonts w:ascii="Lucida Console" w:hAnsi="Lucida Console" w:cs="Lucida Console"/>
+          <w:color w:val="8B0000"/>
+          <w:sz w:val="18"/>
+          <w:szCs w:val="18"/>
+        </w:rPr>
+        <w:t>'\\'</w:t>
+      </w:r>
+      <w:r>
+        <w:rPr>
+          <w:rFonts w:ascii="Lucida Console" w:hAnsi="Lucida Console" w:cs="Lucida Console"/>
+          <w:sz w:val="18"/>
+          <w:szCs w:val="18"/>
+        </w:rPr>
+        <w:t xml:space="preserve">); </w:t>
+      </w:r>
+    </w:p>
+    <w:p>
+      <w:pPr>
+        <w:shd w:val="clear" w:color="auto" w:fill="FFFFFF"/>
+        <w:autoSpaceDE w:val="0"/>
+        <w:autoSpaceDN w:val="0"/>
+        <w:adjustRightInd w:val="0"/>
+        <w:spacing w:after="0" w:line="240" w:lineRule="auto"/>
+        <w:rPr>
+          <w:rFonts w:ascii="Lucida Console" w:hAnsi="Lucida Console" w:cs="Lucida Console"/>
+          <w:sz w:val="18"/>
+          <w:szCs w:val="18"/>
+        </w:rPr>
+      </w:pPr>
+      <w:r>
+        <w:rPr>
+          <w:rFonts w:ascii="Lucida Console" w:hAnsi="Lucida Console" w:cs="Lucida Console"/>
+          <w:sz w:val="18"/>
+          <w:szCs w:val="18"/>
+        </w:rPr>
+        <w:t xml:space="preserve">                    </w:t>
+      </w:r>
+      <w:r>
+        <w:rPr>
+          <w:rFonts w:ascii="Lucida Console" w:hAnsi="Lucida Console" w:cs="Lucida Console"/>
+          <w:color w:val="A82D00"/>
+          <w:sz w:val="18"/>
+          <w:szCs w:val="18"/>
+        </w:rPr>
+        <w:t>$</w:t>
+      </w:r>
+      <w:proofErr w:type="gramStart"/>
+      <w:r>
+        <w:rPr>
+          <w:rFonts w:ascii="Lucida Console" w:hAnsi="Lucida Console" w:cs="Lucida Console"/>
+          <w:color w:val="A82D00"/>
+          <w:sz w:val="18"/>
+          <w:szCs w:val="18"/>
+        </w:rPr>
+        <w:t>_</w:t>
+      </w:r>
+      <w:r>
+        <w:rPr>
+          <w:rFonts w:ascii="Lucida Console" w:hAnsi="Lucida Console" w:cs="Lucida Console"/>
+          <w:color w:val="696969"/>
+          <w:sz w:val="18"/>
+          <w:szCs w:val="18"/>
+        </w:rPr>
+        <w:t>.</w:t>
+      </w:r>
+      <w:proofErr w:type="spellStart"/>
+      <w:r>
+        <w:rPr>
+          <w:rFonts w:ascii="Lucida Console" w:hAnsi="Lucida Console" w:cs="Lucida Console"/>
+          <w:sz w:val="18"/>
+          <w:szCs w:val="18"/>
+        </w:rPr>
+        <w:t>toString</w:t>
+      </w:r>
+      <w:proofErr w:type="spellEnd"/>
+      <w:proofErr w:type="gramEnd"/>
+      <w:r>
+        <w:rPr>
+          <w:rFonts w:ascii="Lucida Console" w:hAnsi="Lucida Console" w:cs="Lucida Console"/>
+          <w:sz w:val="18"/>
+          <w:szCs w:val="18"/>
+        </w:rPr>
+        <w:t xml:space="preserve">() </w:t>
+      </w:r>
+    </w:p>
+    <w:p>
+      <w:pPr>
+        <w:shd w:val="clear" w:color="auto" w:fill="FFFFFF"/>
+        <w:autoSpaceDE w:val="0"/>
+        <w:autoSpaceDN w:val="0"/>
+        <w:adjustRightInd w:val="0"/>
+        <w:spacing w:after="0" w:line="240" w:lineRule="auto"/>
+        <w:rPr>
+          <w:rFonts w:ascii="Lucida Console" w:hAnsi="Lucida Console" w:cs="Lucida Console"/>
+          <w:sz w:val="18"/>
+          <w:szCs w:val="18"/>
+        </w:rPr>
+      </w:pPr>
+      <w:r>
+        <w:rPr>
+          <w:rFonts w:ascii="Lucida Console" w:hAnsi="Lucida Console" w:cs="Lucida Console"/>
+          <w:sz w:val="18"/>
+          <w:szCs w:val="18"/>
+        </w:rPr>
+        <w:t xml:space="preserve">              }</w:t>
+      </w:r>
+    </w:p>
+    <w:p>
+      <w:pPr>
+        <w:shd w:val="clear" w:color="auto" w:fill="FFFFFF"/>
+        <w:autoSpaceDE w:val="0"/>
+        <w:autoSpaceDN w:val="0"/>
+        <w:adjustRightInd w:val="0"/>
+        <w:spacing w:after="0" w:line="240" w:lineRule="auto"/>
+        <w:rPr>
+          <w:rFonts w:ascii="Lucida Console" w:hAnsi="Lucida Console" w:cs="Lucida Console"/>
+          <w:sz w:val="18"/>
+          <w:szCs w:val="18"/>
+        </w:rPr>
+      </w:pPr>
+      <w:r>
+        <w:rPr>
+          <w:rFonts w:ascii="Lucida Console" w:hAnsi="Lucida Console" w:cs="Lucida Console"/>
+          <w:sz w:val="18"/>
+          <w:szCs w:val="18"/>
+        </w:rPr>
+        <w:t xml:space="preserve">    </w:t>
+      </w:r>
+      <w:r>
+        <w:rPr>
+          <w:rFonts w:ascii="Lucida Console" w:hAnsi="Lucida Console" w:cs="Lucida Console"/>
+          <w:color w:val="A82D00"/>
+          <w:sz w:val="18"/>
+          <w:szCs w:val="18"/>
+        </w:rPr>
+        <w:t>$folder</w:t>
+      </w:r>
+      <w:r>
+        <w:rPr>
+          <w:rFonts w:ascii="Lucida Console" w:hAnsi="Lucida Console" w:cs="Lucida Console"/>
+          <w:sz w:val="18"/>
+          <w:szCs w:val="18"/>
+        </w:rPr>
+        <w:t xml:space="preserve"> </w:t>
+      </w:r>
+      <w:r>
+        <w:rPr>
+          <w:rFonts w:ascii="Lucida Console" w:hAnsi="Lucida Console" w:cs="Lucida Console"/>
+          <w:color w:val="696969"/>
+          <w:sz w:val="18"/>
+          <w:szCs w:val="18"/>
+        </w:rPr>
+        <w:t>|</w:t>
+      </w:r>
+      <w:r>
+        <w:rPr>
+          <w:rFonts w:ascii="Lucida Console" w:hAnsi="Lucida Console" w:cs="Lucida Console"/>
+          <w:sz w:val="18"/>
+          <w:szCs w:val="18"/>
+        </w:rPr>
+        <w:t xml:space="preserve"> </w:t>
+      </w:r>
+      <w:r>
+        <w:rPr>
+          <w:rFonts w:ascii="Lucida Console" w:hAnsi="Lucida Console" w:cs="Lucida Console"/>
+          <w:color w:val="0000FF"/>
+          <w:sz w:val="18"/>
+          <w:szCs w:val="18"/>
+        </w:rPr>
+        <w:t>node</w:t>
+      </w:r>
+      <w:r>
+        <w:rPr>
+          <w:rFonts w:ascii="Lucida Console" w:hAnsi="Lucida Console" w:cs="Lucida Console"/>
+          <w:sz w:val="18"/>
+          <w:szCs w:val="18"/>
+        </w:rPr>
+        <w:t xml:space="preserve"> </w:t>
+      </w:r>
+      <w:r>
+        <w:rPr>
+          <w:rFonts w:ascii="Lucida Console" w:hAnsi="Lucida Console" w:cs="Lucida Console"/>
+          <w:color w:val="000080"/>
+          <w:sz w:val="18"/>
+          <w:szCs w:val="18"/>
+        </w:rPr>
+        <w:t>-Attributes</w:t>
+      </w:r>
+      <w:r>
+        <w:rPr>
+          <w:rFonts w:ascii="Lucida Console" w:hAnsi="Lucida Console" w:cs="Lucida Console"/>
+          <w:sz w:val="18"/>
+          <w:szCs w:val="18"/>
+        </w:rPr>
+        <w:t xml:space="preserve"> </w:t>
+      </w:r>
+      <w:r>
+        <w:rPr>
+          <w:rFonts w:ascii="Lucida Console" w:hAnsi="Lucida Console" w:cs="Lucida Console"/>
+          <w:color w:val="A82D00"/>
+          <w:sz w:val="18"/>
+          <w:szCs w:val="18"/>
+        </w:rPr>
+        <w:t>$</w:t>
+      </w:r>
+      <w:proofErr w:type="spellStart"/>
+      <w:proofErr w:type="gramStart"/>
+      <w:r>
+        <w:rPr>
+          <w:rFonts w:ascii="Lucida Console" w:hAnsi="Lucida Console" w:cs="Lucida Console"/>
+          <w:color w:val="A82D00"/>
+          <w:sz w:val="18"/>
+          <w:szCs w:val="18"/>
+        </w:rPr>
+        <w:t>folderAttr</w:t>
+      </w:r>
+      <w:proofErr w:type="spellEnd"/>
+      <w:r>
+        <w:rPr>
+          <w:rFonts w:ascii="Lucida Console" w:hAnsi="Lucida Console" w:cs="Lucida Console"/>
+          <w:sz w:val="18"/>
+          <w:szCs w:val="18"/>
+        </w:rPr>
+        <w:t xml:space="preserve">  </w:t>
+      </w:r>
+      <w:r>
+        <w:rPr>
+          <w:rFonts w:ascii="Lucida Console" w:hAnsi="Lucida Console" w:cs="Lucida Console"/>
+          <w:color w:val="000080"/>
+          <w:sz w:val="18"/>
+          <w:szCs w:val="18"/>
+        </w:rPr>
+        <w:t>-</w:t>
+      </w:r>
+      <w:proofErr w:type="spellStart"/>
+      <w:proofErr w:type="gramEnd"/>
+      <w:r>
+        <w:rPr>
+          <w:rFonts w:ascii="Lucida Console" w:hAnsi="Lucida Console" w:cs="Lucida Console"/>
+          <w:color w:val="000080"/>
+          <w:sz w:val="18"/>
+          <w:szCs w:val="18"/>
+        </w:rPr>
+        <w:t>NodeScript</w:t>
+      </w:r>
+      <w:proofErr w:type="spellEnd"/>
+      <w:r>
+        <w:rPr>
+          <w:rFonts w:ascii="Lucida Console" w:hAnsi="Lucida Console" w:cs="Lucida Console"/>
+          <w:sz w:val="18"/>
+          <w:szCs w:val="18"/>
+        </w:rPr>
+        <w:t xml:space="preserve"> {</w:t>
+      </w:r>
+    </w:p>
+    <w:p>
+      <w:pPr>
+        <w:shd w:val="clear" w:color="auto" w:fill="FFFFFF"/>
+        <w:autoSpaceDE w:val="0"/>
+        <w:autoSpaceDN w:val="0"/>
+        <w:adjustRightInd w:val="0"/>
+        <w:spacing w:after="0" w:line="240" w:lineRule="auto"/>
+        <w:rPr>
+          <w:rFonts w:ascii="Lucida Console" w:hAnsi="Lucida Console" w:cs="Lucida Console"/>
+          <w:sz w:val="18"/>
+          <w:szCs w:val="18"/>
+        </w:rPr>
+      </w:pPr>
+      <w:r>
+        <w:rPr>
+          <w:rFonts w:ascii="Lucida Console" w:hAnsi="Lucida Console" w:cs="Lucida Console"/>
+          <w:sz w:val="18"/>
+          <w:szCs w:val="18"/>
+        </w:rPr>
+        <w:t xml:space="preserve">                    </w:t>
+      </w:r>
+      <w:r>
+        <w:rPr>
+          <w:rFonts w:ascii="Lucida Console" w:hAnsi="Lucida Console" w:cs="Lucida Console"/>
+          <w:color w:val="A82D00"/>
+          <w:sz w:val="18"/>
+          <w:szCs w:val="18"/>
+        </w:rPr>
+        <w:t>$Attributes</w:t>
+      </w:r>
+      <w:r>
+        <w:rPr>
+          <w:rFonts w:ascii="Lucida Console" w:hAnsi="Lucida Console" w:cs="Lucida Console"/>
+          <w:color w:val="696969"/>
+          <w:sz w:val="18"/>
+          <w:szCs w:val="18"/>
+        </w:rPr>
+        <w:t>[</w:t>
+      </w:r>
+      <w:r>
+        <w:rPr>
+          <w:rFonts w:ascii="Lucida Console" w:hAnsi="Lucida Console" w:cs="Lucida Console"/>
+          <w:color w:val="8B0000"/>
+          <w:sz w:val="18"/>
+          <w:szCs w:val="18"/>
+        </w:rPr>
+        <w:t>'label</w:t>
+      </w:r>
+      <w:proofErr w:type="gramStart"/>
+      <w:r>
+        <w:rPr>
+          <w:rFonts w:ascii="Lucida Console" w:hAnsi="Lucida Console" w:cs="Lucida Console"/>
+          <w:color w:val="8B0000"/>
+          <w:sz w:val="18"/>
+          <w:szCs w:val="18"/>
+        </w:rPr>
+        <w:t>'</w:t>
+      </w:r>
+      <w:r>
+        <w:rPr>
+          <w:rFonts w:ascii="Lucida Console" w:hAnsi="Lucida Console" w:cs="Lucida Console"/>
+          <w:color w:val="696969"/>
+          <w:sz w:val="18"/>
+          <w:szCs w:val="18"/>
+        </w:rPr>
+        <w:t>]=</w:t>
+      </w:r>
+      <w:proofErr w:type="gramEnd"/>
+      <w:r>
+        <w:rPr>
+          <w:rFonts w:ascii="Lucida Console" w:hAnsi="Lucida Console" w:cs="Lucida Console"/>
+          <w:color w:val="A82D00"/>
+          <w:sz w:val="18"/>
+          <w:szCs w:val="18"/>
+        </w:rPr>
+        <w:t>$_</w:t>
+      </w:r>
+      <w:r>
+        <w:rPr>
+          <w:rFonts w:ascii="Lucida Console" w:hAnsi="Lucida Console" w:cs="Lucida Console"/>
+          <w:color w:val="696969"/>
+          <w:sz w:val="18"/>
+          <w:szCs w:val="18"/>
+        </w:rPr>
+        <w:t>.</w:t>
+      </w:r>
+      <w:r>
+        <w:rPr>
+          <w:rFonts w:ascii="Lucida Console" w:hAnsi="Lucida Console" w:cs="Lucida Console"/>
+          <w:sz w:val="18"/>
+          <w:szCs w:val="18"/>
+        </w:rPr>
+        <w:t>name</w:t>
+      </w:r>
+    </w:p>
+    <w:p>
+      <w:pPr>
+        <w:shd w:val="clear" w:color="auto" w:fill="FFFFFF"/>
+        <w:tabs>
+          <w:tab w:val="left" w:pos="8288"/>
+        </w:tabs>
+        <w:autoSpaceDE w:val="0"/>
+        <w:autoSpaceDN w:val="0"/>
+        <w:adjustRightInd w:val="0"/>
+        <w:spacing w:after="0" w:line="240" w:lineRule="auto"/>
+        <w:rPr>
+          <w:rFonts w:ascii="Lucida Console" w:hAnsi="Lucida Console" w:cs="Lucida Console"/>
+          <w:sz w:val="18"/>
+          <w:szCs w:val="18"/>
+        </w:rPr>
+      </w:pPr>
+      <w:bookmarkStart w:id="0" w:name="_GoBack"/>
+      <w:bookmarkEnd w:id="0"/>
+      <w:r>
+        <w:rPr>
+          <w:rFonts w:ascii="Lucida Console" w:hAnsi="Lucida Console" w:cs="Lucida Console"/>
+          <w:sz w:val="18"/>
+          <w:szCs w:val="18"/>
+        </w:rPr>
+        <w:t xml:space="preserve">                    </w:t>
+      </w:r>
+      <w:r>
+        <w:rPr>
+          <w:rFonts w:ascii="Lucida Console" w:hAnsi="Lucida Console" w:cs="Lucida Console"/>
+          <w:color w:val="A82D00"/>
+          <w:sz w:val="18"/>
+          <w:szCs w:val="18"/>
+        </w:rPr>
+        <w:t>$</w:t>
+      </w:r>
+      <w:proofErr w:type="gramStart"/>
+      <w:r>
+        <w:rPr>
+          <w:rFonts w:ascii="Lucida Console" w:hAnsi="Lucida Console" w:cs="Lucida Console"/>
+          <w:color w:val="A82D00"/>
+          <w:sz w:val="18"/>
+          <w:szCs w:val="18"/>
+        </w:rPr>
+        <w:t>_</w:t>
+      </w:r>
+      <w:r>
+        <w:rPr>
+          <w:rFonts w:ascii="Lucida Console" w:hAnsi="Lucida Console" w:cs="Lucida Console"/>
+          <w:color w:val="696969"/>
+          <w:sz w:val="18"/>
+          <w:szCs w:val="18"/>
+        </w:rPr>
+        <w:t>.</w:t>
+      </w:r>
+      <w:proofErr w:type="spellStart"/>
+      <w:r>
+        <w:rPr>
+          <w:rFonts w:ascii="Lucida Console" w:hAnsi="Lucida Console" w:cs="Lucida Console"/>
+          <w:sz w:val="18"/>
+          <w:szCs w:val="18"/>
+        </w:rPr>
+        <w:t>fullname</w:t>
+      </w:r>
+      <w:proofErr w:type="spellEnd"/>
+      <w:proofErr w:type="gramEnd"/>
+      <w:r>
+        <w:rPr>
+          <w:rFonts w:ascii="Lucida Console" w:hAnsi="Lucida Console" w:cs="Lucida Console"/>
+          <w:sz w:val="18"/>
+          <w:szCs w:val="18"/>
+        </w:rPr>
+        <w:tab/>
+      </w:r>
+    </w:p>
+    <w:p>
+      <w:pPr>
+        <w:shd w:val="clear" w:color="auto" w:fill="FFFFFF"/>
+        <w:autoSpaceDE w:val="0"/>
+        <w:autoSpaceDN w:val="0"/>
+        <w:adjustRightInd w:val="0"/>
+        <w:spacing w:after="0" w:line="240" w:lineRule="auto"/>
+        <w:rPr>
+          <w:rFonts w:ascii="Lucida Console" w:hAnsi="Lucida Console" w:cs="Lucida Console"/>
+          <w:sz w:val="18"/>
+          <w:szCs w:val="18"/>
+        </w:rPr>
+      </w:pPr>
+      <w:r>
+        <w:rPr>
+          <w:rFonts w:ascii="Lucida Console" w:hAnsi="Lucida Console" w:cs="Lucida Console"/>
+          <w:sz w:val="18"/>
+          <w:szCs w:val="18"/>
+        </w:rPr>
+        <w:t xml:space="preserve">              }</w:t>
+      </w:r>
+    </w:p>
+    <w:p>
+      <w:pPr>
+        <w:shd w:val="clear" w:color="auto" w:fill="FFFFFF"/>
+        <w:autoSpaceDE w:val="0"/>
+        <w:autoSpaceDN w:val="0"/>
+        <w:adjustRightInd w:val="0"/>
+        <w:spacing w:after="0" w:line="240" w:lineRule="auto"/>
+        <w:rPr>
+          <w:rFonts w:ascii="Lucida Console" w:hAnsi="Lucida Console" w:cs="Lucida Console"/>
+          <w:sz w:val="18"/>
+          <w:szCs w:val="18"/>
+        </w:rPr>
+      </w:pPr>
+      <w:r>
+        <w:rPr>
+          <w:rFonts w:ascii="Lucida Console" w:hAnsi="Lucida Console" w:cs="Lucida Console"/>
+          <w:sz w:val="18"/>
+          <w:szCs w:val="18"/>
+        </w:rPr>
+        <w:t xml:space="preserve">    </w:t>
+      </w:r>
+      <w:r>
+        <w:rPr>
+          <w:rFonts w:ascii="Lucida Console" w:hAnsi="Lucida Console" w:cs="Lucida Console"/>
+          <w:color w:val="A82D00"/>
+          <w:sz w:val="18"/>
+          <w:szCs w:val="18"/>
+        </w:rPr>
+        <w:t>$folder</w:t>
+      </w:r>
+      <w:r>
+        <w:rPr>
+          <w:rFonts w:ascii="Lucida Console" w:hAnsi="Lucida Console" w:cs="Lucida Console"/>
+          <w:sz w:val="18"/>
+          <w:szCs w:val="18"/>
+        </w:rPr>
+        <w:t xml:space="preserve"> </w:t>
+      </w:r>
+      <w:r>
+        <w:rPr>
+          <w:rFonts w:ascii="Lucida Console" w:hAnsi="Lucida Console" w:cs="Lucida Console"/>
+          <w:color w:val="696969"/>
+          <w:sz w:val="18"/>
+          <w:szCs w:val="18"/>
+        </w:rPr>
+        <w:t>|</w:t>
+      </w:r>
+      <w:r>
+        <w:rPr>
+          <w:rFonts w:ascii="Lucida Console" w:hAnsi="Lucida Console" w:cs="Lucida Console"/>
+          <w:sz w:val="18"/>
+          <w:szCs w:val="18"/>
+        </w:rPr>
+        <w:t xml:space="preserve"> </w:t>
+      </w:r>
+      <w:r>
+        <w:rPr>
+          <w:rFonts w:ascii="Lucida Console" w:hAnsi="Lucida Console" w:cs="Lucida Console"/>
+          <w:color w:val="0000FF"/>
+          <w:sz w:val="18"/>
+          <w:szCs w:val="18"/>
+        </w:rPr>
+        <w:t>edge</w:t>
+      </w:r>
+      <w:r>
+        <w:rPr>
+          <w:rFonts w:ascii="Lucida Console" w:hAnsi="Lucida Console" w:cs="Lucida Console"/>
+          <w:sz w:val="18"/>
+          <w:szCs w:val="18"/>
+        </w:rPr>
+        <w:t xml:space="preserve"> </w:t>
+      </w:r>
+      <w:r>
+        <w:rPr>
+          <w:rFonts w:ascii="Lucida Console" w:hAnsi="Lucida Console" w:cs="Lucida Console"/>
+          <w:color w:val="000080"/>
+          <w:sz w:val="18"/>
+          <w:szCs w:val="18"/>
+        </w:rPr>
+        <w:t>-Attributes</w:t>
+      </w:r>
+      <w:r>
+        <w:rPr>
+          <w:rFonts w:ascii="Lucida Console" w:hAnsi="Lucida Console" w:cs="Lucida Console"/>
+          <w:sz w:val="18"/>
+          <w:szCs w:val="18"/>
+        </w:rPr>
+        <w:t xml:space="preserve"> </w:t>
+      </w:r>
+      <w:r>
+        <w:rPr>
+          <w:rFonts w:ascii="Lucida Console" w:hAnsi="Lucida Console" w:cs="Lucida Console"/>
+          <w:color w:val="A82D00"/>
+          <w:sz w:val="18"/>
+          <w:szCs w:val="18"/>
+        </w:rPr>
+        <w:t>$</w:t>
+      </w:r>
+      <w:proofErr w:type="spellStart"/>
+      <w:r>
+        <w:rPr>
+          <w:rFonts w:ascii="Lucida Console" w:hAnsi="Lucida Console" w:cs="Lucida Console"/>
+          <w:color w:val="A82D00"/>
+          <w:sz w:val="18"/>
+          <w:szCs w:val="18"/>
+        </w:rPr>
+        <w:t>edgeAttr</w:t>
+      </w:r>
+      <w:proofErr w:type="spellEnd"/>
+      <w:r>
+        <w:rPr>
+          <w:rFonts w:ascii="Lucida Console" w:hAnsi="Lucida Console" w:cs="Lucida Console"/>
+          <w:sz w:val="18"/>
+          <w:szCs w:val="18"/>
+        </w:rPr>
+        <w:t xml:space="preserve"> </w:t>
+      </w:r>
+      <w:r>
+        <w:rPr>
+          <w:rFonts w:ascii="Lucida Console" w:hAnsi="Lucida Console" w:cs="Lucida Console"/>
+          <w:color w:val="000080"/>
+          <w:sz w:val="18"/>
+          <w:szCs w:val="18"/>
+        </w:rPr>
+        <w:t>-</w:t>
+      </w:r>
+      <w:proofErr w:type="spellStart"/>
+      <w:proofErr w:type="gramStart"/>
+      <w:r>
+        <w:rPr>
+          <w:rFonts w:ascii="Lucida Console" w:hAnsi="Lucida Console" w:cs="Lucida Console"/>
+          <w:color w:val="000080"/>
+          <w:sz w:val="18"/>
+          <w:szCs w:val="18"/>
+        </w:rPr>
+        <w:t>ToScript</w:t>
+      </w:r>
+      <w:proofErr w:type="spellEnd"/>
+      <w:r>
+        <w:rPr>
+          <w:rFonts w:ascii="Lucida Console" w:hAnsi="Lucida Console" w:cs="Lucida Console"/>
+          <w:sz w:val="18"/>
+          <w:szCs w:val="18"/>
+        </w:rPr>
+        <w:t xml:space="preserve">  {</w:t>
+      </w:r>
+      <w:proofErr w:type="gramEnd"/>
+      <w:r>
+        <w:rPr>
+          <w:rFonts w:ascii="Lucida Console" w:hAnsi="Lucida Console" w:cs="Lucida Console"/>
+          <w:color w:val="A82D00"/>
+          <w:sz w:val="18"/>
+          <w:szCs w:val="18"/>
+        </w:rPr>
+        <w:t>$_</w:t>
+      </w:r>
+      <w:r>
+        <w:rPr>
+          <w:rFonts w:ascii="Lucida Console" w:hAnsi="Lucida Console" w:cs="Lucida Console"/>
+          <w:color w:val="696969"/>
+          <w:sz w:val="18"/>
+          <w:szCs w:val="18"/>
+        </w:rPr>
+        <w:t>.</w:t>
+      </w:r>
+      <w:proofErr w:type="spellStart"/>
+      <w:r>
+        <w:rPr>
+          <w:rFonts w:ascii="Lucida Console" w:hAnsi="Lucida Console" w:cs="Lucida Console"/>
+          <w:sz w:val="18"/>
+          <w:szCs w:val="18"/>
+        </w:rPr>
+        <w:t>fullname</w:t>
+      </w:r>
+      <w:proofErr w:type="spellEnd"/>
+      <w:r>
+        <w:rPr>
+          <w:rFonts w:ascii="Lucida Console" w:hAnsi="Lucida Console" w:cs="Lucida Console"/>
+          <w:sz w:val="18"/>
+          <w:szCs w:val="18"/>
+        </w:rPr>
+        <w:t xml:space="preserve">} </w:t>
+      </w:r>
+      <w:r>
+        <w:rPr>
+          <w:rFonts w:ascii="Lucida Console" w:hAnsi="Lucida Console" w:cs="Lucida Console"/>
+          <w:color w:val="000080"/>
+          <w:sz w:val="18"/>
+          <w:szCs w:val="18"/>
+        </w:rPr>
+        <w:t>-</w:t>
+      </w:r>
+      <w:proofErr w:type="spellStart"/>
+      <w:r>
+        <w:rPr>
+          <w:rFonts w:ascii="Lucida Console" w:hAnsi="Lucida Console" w:cs="Lucida Console"/>
+          <w:color w:val="000080"/>
+          <w:sz w:val="18"/>
+          <w:szCs w:val="18"/>
+        </w:rPr>
+        <w:t>FromScript</w:t>
+      </w:r>
+      <w:proofErr w:type="spellEnd"/>
+      <w:r>
+        <w:rPr>
+          <w:rFonts w:ascii="Lucida Console" w:hAnsi="Lucida Console" w:cs="Lucida Console"/>
+          <w:sz w:val="18"/>
+          <w:szCs w:val="18"/>
+        </w:rPr>
+        <w:t xml:space="preserve"> {</w:t>
+      </w:r>
+    </w:p>
+    <w:p>
+      <w:pPr>
+        <w:shd w:val="clear" w:color="auto" w:fill="FFFFFF"/>
+        <w:autoSpaceDE w:val="0"/>
+        <w:autoSpaceDN w:val="0"/>
+        <w:adjustRightInd w:val="0"/>
+        <w:spacing w:after="0" w:line="240" w:lineRule="auto"/>
+        <w:rPr>
+          <w:rFonts w:ascii="Lucida Console" w:hAnsi="Lucida Console" w:cs="Lucida Console"/>
+          <w:sz w:val="18"/>
+          <w:szCs w:val="18"/>
+        </w:rPr>
+      </w:pPr>
+      <w:r>
+        <w:rPr>
+          <w:rFonts w:ascii="Lucida Console" w:hAnsi="Lucida Console" w:cs="Lucida Console"/>
+          <w:sz w:val="18"/>
+          <w:szCs w:val="18"/>
+        </w:rPr>
+        <w:t xml:space="preserve">                    </w:t>
+      </w:r>
+      <w:r>
+        <w:rPr>
+          <w:rFonts w:ascii="Lucida Console" w:hAnsi="Lucida Console" w:cs="Lucida Console"/>
+          <w:color w:val="0000FF"/>
+          <w:sz w:val="18"/>
+          <w:szCs w:val="18"/>
+        </w:rPr>
+        <w:t>Split-Path</w:t>
+      </w:r>
+      <w:r>
+        <w:rPr>
+          <w:rFonts w:ascii="Lucida Console" w:hAnsi="Lucida Console" w:cs="Lucida Console"/>
+          <w:sz w:val="18"/>
+          <w:szCs w:val="18"/>
+        </w:rPr>
+        <w:t xml:space="preserve"> </w:t>
+      </w:r>
+      <w:r>
+        <w:rPr>
+          <w:rFonts w:ascii="Lucida Console" w:hAnsi="Lucida Console" w:cs="Lucida Console"/>
+          <w:color w:val="000080"/>
+          <w:sz w:val="18"/>
+          <w:szCs w:val="18"/>
+        </w:rPr>
+        <w:t>-Parent</w:t>
+      </w:r>
+      <w:r>
+        <w:rPr>
+          <w:rFonts w:ascii="Lucida Console" w:hAnsi="Lucida Console" w:cs="Lucida Console"/>
+          <w:sz w:val="18"/>
+          <w:szCs w:val="18"/>
+        </w:rPr>
+        <w:t xml:space="preserve"> </w:t>
+      </w:r>
+      <w:r>
+        <w:rPr>
+          <w:rFonts w:ascii="Lucida Console" w:hAnsi="Lucida Console" w:cs="Lucida Console"/>
+          <w:color w:val="000080"/>
+          <w:sz w:val="18"/>
+          <w:szCs w:val="18"/>
+        </w:rPr>
+        <w:t>-Path</w:t>
+      </w:r>
+      <w:r>
+        <w:rPr>
+          <w:rFonts w:ascii="Lucida Console" w:hAnsi="Lucida Console" w:cs="Lucida Console"/>
+          <w:sz w:val="18"/>
+          <w:szCs w:val="18"/>
+        </w:rPr>
+        <w:t xml:space="preserve"> </w:t>
+      </w:r>
+      <w:r>
+        <w:rPr>
+          <w:rFonts w:ascii="Lucida Console" w:hAnsi="Lucida Console" w:cs="Lucida Console"/>
+          <w:color w:val="A82D00"/>
+          <w:sz w:val="18"/>
+          <w:szCs w:val="18"/>
+        </w:rPr>
+        <w:t>$</w:t>
+      </w:r>
+      <w:proofErr w:type="gramStart"/>
+      <w:r>
+        <w:rPr>
+          <w:rFonts w:ascii="Lucida Console" w:hAnsi="Lucida Console" w:cs="Lucida Console"/>
+          <w:color w:val="A82D00"/>
+          <w:sz w:val="18"/>
+          <w:szCs w:val="18"/>
+        </w:rPr>
+        <w:t>_</w:t>
+      </w:r>
+      <w:r>
+        <w:rPr>
+          <w:rFonts w:ascii="Lucida Console" w:hAnsi="Lucida Console" w:cs="Lucida Console"/>
+          <w:color w:val="696969"/>
+          <w:sz w:val="18"/>
+          <w:szCs w:val="18"/>
+        </w:rPr>
+        <w:t>.</w:t>
+      </w:r>
+      <w:proofErr w:type="spellStart"/>
+      <w:r>
+        <w:rPr>
+          <w:rFonts w:ascii="Lucida Console" w:hAnsi="Lucida Console" w:cs="Lucida Console"/>
+          <w:sz w:val="18"/>
+          <w:szCs w:val="18"/>
+        </w:rPr>
+        <w:t>fullname</w:t>
+      </w:r>
+      <w:proofErr w:type="spellEnd"/>
+      <w:proofErr w:type="gramEnd"/>
+    </w:p>
+    <w:p>
+      <w:pPr>
+        <w:shd w:val="clear" w:color="auto" w:fill="FFFFFF"/>
+        <w:autoSpaceDE w:val="0"/>
+        <w:autoSpaceDN w:val="0"/>
+        <w:adjustRightInd w:val="0"/>
+        <w:spacing w:after="0" w:line="240" w:lineRule="auto"/>
+        <w:rPr>
+          <w:rFonts w:ascii="Lucida Console" w:hAnsi="Lucida Console" w:cs="Lucida Console"/>
+          <w:sz w:val="18"/>
+          <w:szCs w:val="18"/>
+        </w:rPr>
+      </w:pPr>
+      <w:r>
+        <w:rPr>
+          <w:rFonts w:ascii="Lucida Console" w:hAnsi="Lucida Console" w:cs="Lucida Console"/>
+          <w:sz w:val="18"/>
+          <w:szCs w:val="18"/>
+        </w:rPr>
+        <w:t xml:space="preserve">              }</w:t>
+      </w:r>
+    </w:p>
+    <w:p>
+      <w:pPr>
+        <w:shd w:val="clear" w:color="auto" w:fill="FFFFFF"/>
+        <w:autoSpaceDE w:val="0"/>
+        <w:autoSpaceDN w:val="0"/>
+        <w:adjustRightInd w:val="0"/>
+        <w:spacing w:after="0" w:line="240" w:lineRule="auto"/>
+        <w:rPr>
+          <w:rFonts w:ascii="Lucida Console" w:hAnsi="Lucida Console" w:cs="Lucida Console"/>
+          <w:sz w:val="18"/>
+          <w:szCs w:val="18"/>
+        </w:rPr>
+      </w:pPr>
+      <w:r>
+        <w:rPr>
+          <w:rFonts w:ascii="Lucida Console" w:hAnsi="Lucida Console" w:cs="Lucida Console"/>
+          <w:sz w:val="18"/>
+          <w:szCs w:val="18"/>
+        </w:rPr>
+        <w:t xml:space="preserve">} </w:t>
+      </w:r>
+      <w:r>
+        <w:rPr>
+          <w:rFonts w:ascii="Lucida Console" w:hAnsi="Lucida Console" w:cs="Lucida Console"/>
+          <w:color w:val="000080"/>
+          <w:sz w:val="18"/>
+          <w:szCs w:val="18"/>
+        </w:rPr>
+        <w:t>-show</w:t>
+      </w:r>
+    </w:p>
+    <w:p>
+      <w:pPr>
+        <w:shd w:val="clear" w:color="auto" w:fill="FFFFFF"/>
+        <w:autoSpaceDE w:val="0"/>
+        <w:autoSpaceDN w:val="0"/>
+        <w:adjustRightInd w:val="0"/>
+        <w:spacing w:after="0" w:line="240" w:lineRule="auto"/>
+        <w:rPr>
+          <w:rFonts w:ascii="Lucida Console" w:hAnsi="Lucida Console" w:cs="Lucida Console"/>
+          <w:sz w:val="18"/>
+          <w:szCs w:val="18"/>
+        </w:rPr>
+      </w:pPr>
+    </w:p>
+    <w:p>
+      <w:pPr>
+        <w:shd w:val="clear" w:color="auto" w:fill="FFFFFF"/>
+        <w:autoSpaceDE w:val="0"/>
+        <w:autoSpaceDN w:val="0"/>
+        <w:adjustRightInd w:val="0"/>
+        <w:spacing w:after="0" w:line="240" w:lineRule="auto"/>
+        <w:rPr>
+          <w:rFonts w:ascii="Lucida Console" w:hAnsi="Lucida Console" w:cs="Lucida Console"/>
+          <w:sz w:val="18"/>
+          <w:szCs w:val="18"/>
+        </w:rPr>
+      </w:pPr>
+    </w:p>
+    <w:p>
       <w:pPr>
         <w:rPr>
           <w:b/>
@@ -6823,7 +9889,6 @@
         <w:rPr>
           <w:noProof/>
         </w:rPr>
-        <w:lastRenderedPageBreak/>
         <w:drawing>
           <wp:anchor distT="0" distB="0" distL="114300" distR="114300" simplePos="0" relativeHeight="251665408" behindDoc="0" locked="0" layoutInCell="1" allowOverlap="1" wp14:anchorId="6896A775" wp14:editId="51D38771">
             <wp:simplePos x="0" y="0"/>
@@ -8629,6 +11694,7 @@
         <w:rPr>
           <w:noProof/>
         </w:rPr>
+        <w:lastRenderedPageBreak/>
         <w:drawing>
           <wp:anchor distT="0" distB="0" distL="114300" distR="114300" simplePos="0" relativeHeight="251667456" behindDoc="0" locked="0" layoutInCell="1" allowOverlap="1" wp14:anchorId="5F973209" wp14:editId="619212AA">
             <wp:simplePos x="0" y="0"/>
@@ -9041,7 +12107,6 @@
           <w:b/>
           <w:bCs/>
         </w:rPr>
-        <w:lastRenderedPageBreak/>
         <w:t>HTML-Like Labels</w:t>
       </w:r>
       <w:r>
@@ -11455,16 +14520,7 @@
           <w:sz w:val="18"/>
           <w:szCs w:val="18"/>
         </w:rPr>
-        <w:t>"</w:t>
-      </w:r>
-      <w:r>
-        <w:rPr>
-          <w:rFonts w:ascii="Lucida Console" w:hAnsi="Lucida Console" w:cs="Lucida Console"/>
-          <w:color w:val="8B0000"/>
-          <w:sz w:val="18"/>
-          <w:szCs w:val="18"/>
-        </w:rPr>
-        <w:t>$</w:t>
+        <w:t>"$</w:t>
       </w:r>
       <w:proofErr w:type="spellStart"/>
       <w:proofErr w:type="gramStart"/>
@@ -11798,34 +14854,16 @@
           <w:sz w:val="18"/>
           <w:szCs w:val="18"/>
         </w:rPr>
-        <w:t>'"/&gt;&lt;/td&gt;&lt;/tr&gt;'</w:t>
-      </w:r>
-      <w:r>
-        <w:rPr>
-          <w:rFonts w:ascii="Lucida Console" w:hAnsi="Lucida Console" w:cs="Lucida Console"/>
-          <w:color w:val="8B0000"/>
-          <w:sz w:val="18"/>
-          <w:szCs w:val="18"/>
-        </w:rPr>
-        <w:t xml:space="preserve"> </w:t>
-      </w:r>
-      <w:r>
-        <w:rPr>
-          <w:rFonts w:ascii="Lucida Console" w:hAnsi="Lucida Console" w:cs="Lucida Console"/>
-          <w:color w:val="696969"/>
-          <w:sz w:val="18"/>
-          <w:szCs w:val="18"/>
-        </w:rPr>
-        <w:t>+</w:t>
-      </w:r>
-      <w:r>
-        <w:rPr>
-          <w:rFonts w:ascii="Lucida Console" w:hAnsi="Lucida Console" w:cs="Lucida Console"/>
-          <w:color w:val="696969"/>
-          <w:sz w:val="18"/>
-          <w:szCs w:val="18"/>
-        </w:rPr>
-        <w:t xml:space="preserve"> </w:t>
+        <w:t xml:space="preserve">'"/&gt;&lt;/td&gt;&lt;/tr&gt;' </w:t>
+      </w:r>
+      <w:r>
+        <w:rPr>
+          <w:rFonts w:ascii="Lucida Console" w:hAnsi="Lucida Console" w:cs="Lucida Console"/>
+          <w:color w:val="696969"/>
+          <w:sz w:val="18"/>
+          <w:szCs w:val="18"/>
+        </w:rPr>
+        <w:t xml:space="preserve">+ </w:t>
       </w:r>
     </w:p>
     <w:p>
@@ -11849,16 +14887,7 @@
           <w:sz w:val="18"/>
           <w:szCs w:val="18"/>
         </w:rPr>
-        <w:t xml:space="preserve">                            </w:t>
-      </w:r>
-      <w:r>
-        <w:rPr>
-          <w:rFonts w:ascii="Lucida Console" w:hAnsi="Lucida Console" w:cs="Lucida Console"/>
-          <w:color w:val="8B0000"/>
-          <w:sz w:val="18"/>
-          <w:szCs w:val="18"/>
-        </w:rPr>
-        <w:t xml:space="preserve">'&lt;tr&gt;&lt;td&gt;&lt;b&gt;AZURE </w:t>
+        <w:t xml:space="preserve">                            '&lt;tr&gt;&lt;td&gt;&lt;b&gt;AZURE </w:t>
       </w:r>
       <w:proofErr w:type="spellStart"/>
       <w:r>
@@ -11920,16 +14949,7 @@
           <w:sz w:val="18"/>
           <w:szCs w:val="18"/>
         </w:rPr>
-        <w:t xml:space="preserve">                          </w:t>
-      </w:r>
-      <w:r>
-        <w:rPr>
-          <w:rFonts w:ascii="Lucida Console" w:hAnsi="Lucida Console" w:cs="Lucida Console"/>
-          <w:color w:val="8B0000"/>
-          <w:sz w:val="18"/>
-          <w:szCs w:val="18"/>
-        </w:rPr>
-        <w:t>&lt;/table&gt;'</w:t>
+        <w:t xml:space="preserve">                          &lt;/table&gt;'</w:t>
       </w:r>
       <w:r>
         <w:rPr>
@@ -12744,6 +15764,9 @@
         </w:rPr>
       </w:pPr>
       <w:r>
+        <w:rPr>
+          <w:noProof/>
+        </w:rPr>
         <w:drawing>
           <wp:inline distT="0" distB="0" distL="0" distR="0" wp14:anchorId="7F978591" wp14:editId="10305198">
             <wp:extent cx="2080800" cy="1256400"/>
@@ -12877,8 +15900,9 @@
           <w:sz w:val="20"/>
           <w:szCs w:val="20"/>
         </w:rPr>
-        <w:t>“</w:t>
-      </w:r>
+        <w:t>“Warning: "</w:t>
+      </w:r>
+      <w:proofErr w:type="spellStart"/>
       <w:r>
         <w:rPr>
           <w:rFonts w:ascii="Consolas" w:hAnsi="Consolas"/>
@@ -12887,9 +15911,9 @@
           <w:sz w:val="20"/>
           <w:szCs w:val="20"/>
         </w:rPr>
-        <w:t>Warning: "</w:t>
-      </w:r>
-      <w:proofErr w:type="spellStart"/>
+        <w:t>filename.svg</w:t>
+      </w:r>
+      <w:proofErr w:type="spellEnd"/>
       <w:r>
         <w:rPr>
           <w:rFonts w:ascii="Consolas" w:hAnsi="Consolas"/>
@@ -12898,7 +15922,7 @@
           <w:sz w:val="20"/>
           <w:szCs w:val="20"/>
         </w:rPr>
-        <w:t>filename</w:t>
+        <w:t>" was not found as a file or as a shape library member</w:t>
       </w:r>
       <w:r>
         <w:rPr>
@@ -12908,31 +15932,13 @@
           <w:sz w:val="20"/>
           <w:szCs w:val="20"/>
         </w:rPr>
-        <w:t>.svg</w:t>
-      </w:r>
-      <w:proofErr w:type="spellEnd"/>
-      <w:r>
-        <w:rPr>
-          <w:rFonts w:ascii="Consolas" w:hAnsi="Consolas"/>
-          <w:i/>
-          <w:iCs/>
-          <w:sz w:val="20"/>
-          <w:szCs w:val="20"/>
-        </w:rPr>
-        <w:t>" was not found as a file or as a shape library member</w:t>
-      </w:r>
-      <w:r>
-        <w:rPr>
-          <w:rFonts w:ascii="Consolas" w:hAnsi="Consolas"/>
-          <w:i/>
-          <w:iCs/>
-          <w:sz w:val="20"/>
-          <w:szCs w:val="20"/>
-        </w:rPr>
         <w:t xml:space="preserve"> </w:t>
       </w:r>
       <w:r>
         <w:br/>
+      </w:r>
+      <w:r>
+        <w:lastRenderedPageBreak/>
         <w:t xml:space="preserve">it </w:t>
       </w:r>
       <w:r>
@@ -13011,13 +16017,8 @@
         <w:t xml:space="preserve"> is opened in Visio</w:t>
       </w:r>
       <w:r>
-        <w:t xml:space="preserve">, the one below with </w:t>
-      </w:r>
-      <w:bookmarkStart w:id="0" w:name="_GoBack"/>
-      <w:r>
-        <w:t>a</w:t>
-      </w:r>
-      <w:bookmarkEnd w:id="0"/>
+        <w:t>, the one below with a</w:t>
+      </w:r>
     </w:p>
     <w:p>
       <w:pPr>
@@ -13033,7 +16034,6 @@
           <w:b/>
           <w:bCs/>
         </w:rPr>
-        <w:lastRenderedPageBreak/>
         <w:t>Image attribute</w:t>
       </w:r>
     </w:p>
@@ -13872,16 +16872,7 @@
           <w:sz w:val="18"/>
           <w:szCs w:val="18"/>
         </w:rPr>
-        <w:t>"</w:t>
-      </w:r>
-      <w:r>
-        <w:rPr>
-          <w:rFonts w:ascii="Lucida Console" w:hAnsi="Lucida Console" w:cs="Lucida Console"/>
-          <w:color w:val="8B0000"/>
-          <w:sz w:val="18"/>
-          <w:szCs w:val="18"/>
-        </w:rPr>
-        <w:t xml:space="preserve"> </w:t>
+        <w:t xml:space="preserve">" </w:t>
       </w:r>
       <w:r>
         <w:rPr>
@@ -14233,6 +17224,9 @@
         </w:rPr>
       </w:pPr>
       <w:r>
+        <w:rPr>
+          <w:noProof/>
+        </w:rPr>
         <w:drawing>
           <wp:inline distT="0" distB="0" distL="0" distR="0" wp14:anchorId="3639753F" wp14:editId="4873E912">
             <wp:extent cx="1335600" cy="982800"/>
@@ -15082,4 +18076,16 @@
     </a:ext>
   </a:extLst>
 </a:theme>
+</file>
+
+<file path=customXml/item1.xml><?xml version="1.0" encoding="utf-8"?>
+<b:Sources xmlns:b="http://schemas.openxmlformats.org/officeDocument/2006/bibliography" xmlns="http://schemas.openxmlformats.org/officeDocument/2006/bibliography" SelectedStyle="\APASixthEditionOfficeOnline.xsl" StyleName="APA" Version="6"/>
+</file>
+
+<file path=customXml/itemProps1.xml><?xml version="1.0" encoding="utf-8"?>
+<ds:datastoreItem xmlns:ds="http://schemas.openxmlformats.org/officeDocument/2006/customXml" ds:itemID="{209F9ED8-A77A-4576-A1A7-0E46665B0651}">
+  <ds:schemaRefs>
+    <ds:schemaRef ds:uri="http://schemas.openxmlformats.org/officeDocument/2006/bibliography"/>
+  </ds:schemaRefs>
+</ds:datastoreItem>
 </file>
</xml_diff>

<commit_message>
Cells command and record with title spanning cols
</commit_message>
<xml_diff>
--- a/docs/Examples.docx
+++ b/docs/Examples.docx
@@ -9393,8 +9393,6 @@
           <w:szCs w:val="18"/>
         </w:rPr>
       </w:pPr>
-      <w:bookmarkStart w:id="0" w:name="_GoBack"/>
-      <w:bookmarkEnd w:id="0"/>
       <w:r>
         <w:rPr>
           <w:rFonts w:ascii="Lucida Console" w:hAnsi="Lucida Console" w:cs="Lucida Console"/>
@@ -11411,11 +11409,16 @@
       </w:pPr>
     </w:p>
     <w:p>
+      <w:pPr>
+        <w:keepNext/>
+        <w:keepLines/>
+      </w:pPr>
       <w:r>
         <w:rPr>
           <w:b/>
           <w:bCs/>
         </w:rPr>
+        <w:lastRenderedPageBreak/>
         <w:t>Entity</w:t>
       </w:r>
       <w:r>
@@ -11428,6 +11431,8 @@
     </w:p>
     <w:p>
       <w:pPr>
+        <w:keepNext/>
+        <w:keepLines/>
         <w:shd w:val="clear" w:color="auto" w:fill="FFFFFF"/>
         <w:autoSpaceDE w:val="0"/>
         <w:autoSpaceDN w:val="0"/>
@@ -11679,6 +11684,8 @@
     </w:p>
     <w:p>
       <w:pPr>
+        <w:keepNext/>
+        <w:keepLines/>
         <w:shd w:val="clear" w:color="auto" w:fill="FFFFFF"/>
         <w:autoSpaceDE w:val="0"/>
         <w:autoSpaceDN w:val="0"/>
@@ -11694,7 +11701,6 @@
         <w:rPr>
           <w:noProof/>
         </w:rPr>
-        <w:lastRenderedPageBreak/>
         <w:drawing>
           <wp:anchor distT="0" distB="0" distL="114300" distR="114300" simplePos="0" relativeHeight="251667456" behindDoc="0" locked="0" layoutInCell="1" allowOverlap="1" wp14:anchorId="5F973209" wp14:editId="619212AA">
             <wp:simplePos x="0" y="0"/>
@@ -11748,6 +11754,8 @@
     </w:p>
     <w:p>
       <w:pPr>
+        <w:keepNext/>
+        <w:keepLines/>
         <w:shd w:val="clear" w:color="auto" w:fill="FFFFFF"/>
         <w:autoSpaceDE w:val="0"/>
         <w:autoSpaceDN w:val="0"/>
@@ -11785,6 +11793,8 @@
     </w:p>
     <w:p>
       <w:pPr>
+        <w:keepNext/>
+        <w:keepLines/>
         <w:shd w:val="clear" w:color="auto" w:fill="FFFFFF"/>
         <w:autoSpaceDE w:val="0"/>
         <w:autoSpaceDN w:val="0"/>
@@ -11929,6 +11939,8 @@
     </w:p>
     <w:p>
       <w:pPr>
+        <w:keepNext/>
+        <w:keepLines/>
         <w:shd w:val="clear" w:color="auto" w:fill="FFFFFF"/>
         <w:autoSpaceDE w:val="0"/>
         <w:autoSpaceDN w:val="0"/>
@@ -11960,6 +11972,8 @@
     </w:p>
     <w:p>
       <w:pPr>
+        <w:keepNext/>
+        <w:keepLines/>
         <w:shd w:val="clear" w:color="auto" w:fill="FFFFFF"/>
         <w:autoSpaceDE w:val="0"/>
         <w:autoSpaceDN w:val="0"/>
@@ -14154,6 +14168,8 @@
           </wp:inline>
         </w:drawing>
       </w:r>
+      <w:bookmarkStart w:id="0" w:name="_GoBack"/>
+      <w:bookmarkEnd w:id="0"/>
     </w:p>
     <w:p>
       <w:pPr>
@@ -14162,6 +14178,36 @@
           <w:bCs/>
         </w:rPr>
       </w:pPr>
+    </w:p>
+    <w:p>
+      <w:pPr>
+        <w:rPr>
+          <w:b/>
+          <w:bCs/>
+        </w:rPr>
+      </w:pPr>
+      <w:r>
+        <w:rPr>
+          <w:b/>
+          <w:bCs/>
+        </w:rPr>
+        <w:t xml:space="preserve">Cells </w:t>
+      </w:r>
+    </w:p>
+    <w:p>
+      <w:pPr>
+        <w:rPr>
+          <w:b/>
+          <w:bCs/>
+        </w:rPr>
+      </w:pPr>
+      <w:r>
+        <w:rPr>
+          <w:b/>
+          <w:bCs/>
+        </w:rPr>
+        <w:t xml:space="preserve">I added a cells command </w:t>
+      </w:r>
     </w:p>
     <w:p>
       <w:pPr>
@@ -14179,28 +14225,129 @@
       <w:r>
         <w:rPr>
           <w:rFonts w:ascii="Lucida Console" w:hAnsi="Lucida Console" w:cs="Lucida Console"/>
+          <w:color w:val="A82D00"/>
+          <w:sz w:val="18"/>
+          <w:szCs w:val="18"/>
+        </w:rPr>
+        <w:t>$</w:t>
+      </w:r>
+      <w:proofErr w:type="spellStart"/>
+      <w:r>
+        <w:rPr>
+          <w:rFonts w:ascii="Lucida Console" w:hAnsi="Lucida Console" w:cs="Lucida Console"/>
+          <w:color w:val="A82D00"/>
+          <w:sz w:val="18"/>
+          <w:szCs w:val="18"/>
+        </w:rPr>
+        <w:t>i</w:t>
+      </w:r>
+      <w:proofErr w:type="spellEnd"/>
+      <w:r>
+        <w:rPr>
+          <w:rFonts w:ascii="Lucida Console" w:hAnsi="Lucida Console" w:cs="Lucida Console"/>
+          <w:sz w:val="18"/>
+          <w:szCs w:val="18"/>
+        </w:rPr>
+        <w:t xml:space="preserve"> </w:t>
+      </w:r>
+      <w:r>
+        <w:rPr>
+          <w:rFonts w:ascii="Lucida Console" w:hAnsi="Lucida Console" w:cs="Lucida Console"/>
+          <w:color w:val="696969"/>
+          <w:sz w:val="18"/>
+          <w:szCs w:val="18"/>
+        </w:rPr>
+        <w:t>=</w:t>
+      </w:r>
+      <w:r>
+        <w:rPr>
+          <w:rFonts w:ascii="Lucida Console" w:hAnsi="Lucida Console" w:cs="Lucida Console"/>
+          <w:sz w:val="18"/>
+          <w:szCs w:val="18"/>
+        </w:rPr>
+        <w:t xml:space="preserve"> </w:t>
+      </w:r>
+      <w:r>
+        <w:rPr>
+          <w:rFonts w:ascii="Lucida Console" w:hAnsi="Lucida Console" w:cs="Lucida Console"/>
           <w:color w:val="0000FF"/>
           <w:sz w:val="18"/>
           <w:szCs w:val="18"/>
         </w:rPr>
-        <w:t>graph</w:t>
-      </w:r>
-      <w:r>
-        <w:rPr>
-          <w:rFonts w:ascii="Lucida Console" w:hAnsi="Lucida Console" w:cs="Lucida Console"/>
-          <w:sz w:val="18"/>
-          <w:szCs w:val="18"/>
-        </w:rPr>
-        <w:t xml:space="preserve"> </w:t>
-      </w:r>
-      <w:r>
-        <w:rPr>
-          <w:rFonts w:ascii="Lucida Console" w:hAnsi="Lucida Console" w:cs="Lucida Console"/>
-          <w:color w:val="000080"/>
-          <w:sz w:val="18"/>
-          <w:szCs w:val="18"/>
-        </w:rPr>
-        <w:t>-Name</w:t>
+        <w:t>Get-Item</w:t>
+      </w:r>
+      <w:r>
+        <w:rPr>
+          <w:rFonts w:ascii="Lucida Console" w:hAnsi="Lucida Console" w:cs="Lucida Console"/>
+          <w:sz w:val="18"/>
+          <w:szCs w:val="18"/>
+        </w:rPr>
+        <w:t xml:space="preserve"> </w:t>
+      </w:r>
+      <w:r>
+        <w:rPr>
+          <w:rFonts w:ascii="Lucida Console" w:hAnsi="Lucida Console" w:cs="Lucida Console"/>
+          <w:color w:val="A82D00"/>
+          <w:sz w:val="18"/>
+          <w:szCs w:val="18"/>
+        </w:rPr>
+        <w:t>$</w:t>
+      </w:r>
+      <w:proofErr w:type="spellStart"/>
+      <w:r>
+        <w:rPr>
+          <w:rFonts w:ascii="Lucida Console" w:hAnsi="Lucida Console" w:cs="Lucida Console"/>
+          <w:color w:val="A82D00"/>
+          <w:sz w:val="18"/>
+          <w:szCs w:val="18"/>
+        </w:rPr>
+        <w:t>pwd</w:t>
+      </w:r>
+      <w:proofErr w:type="spellEnd"/>
+      <w:r>
+        <w:rPr>
+          <w:rFonts w:ascii="Lucida Console" w:hAnsi="Lucida Console" w:cs="Lucida Console"/>
+          <w:sz w:val="18"/>
+          <w:szCs w:val="18"/>
+        </w:rPr>
+        <w:t xml:space="preserve"> </w:t>
+      </w:r>
+      <w:proofErr w:type="gramStart"/>
+      <w:r>
+        <w:rPr>
+          <w:rFonts w:ascii="Lucida Console" w:hAnsi="Lucida Console" w:cs="Lucida Console"/>
+          <w:color w:val="696969"/>
+          <w:sz w:val="18"/>
+          <w:szCs w:val="18"/>
+        </w:rPr>
+        <w:t>|</w:t>
+      </w:r>
+      <w:r>
+        <w:rPr>
+          <w:rFonts w:ascii="Lucida Console" w:hAnsi="Lucida Console" w:cs="Lucida Console"/>
+          <w:sz w:val="18"/>
+          <w:szCs w:val="18"/>
+        </w:rPr>
+        <w:t xml:space="preserve">  </w:t>
+      </w:r>
+      <w:r>
+        <w:rPr>
+          <w:rFonts w:ascii="Lucida Console" w:hAnsi="Lucida Console" w:cs="Lucida Console"/>
+          <w:color w:val="0000FF"/>
+          <w:sz w:val="18"/>
+          <w:szCs w:val="18"/>
+        </w:rPr>
+        <w:t>Select</w:t>
+      </w:r>
+      <w:proofErr w:type="gramEnd"/>
+      <w:r>
+        <w:rPr>
+          <w:rFonts w:ascii="Lucida Console" w:hAnsi="Lucida Console" w:cs="Lucida Console"/>
+          <w:color w:val="0000FF"/>
+          <w:sz w:val="18"/>
+          <w:szCs w:val="18"/>
+        </w:rPr>
+        <w:t>-Object</w:t>
       </w:r>
       <w:r>
         <w:rPr>
@@ -14217,99 +14364,159 @@
           <w:sz w:val="18"/>
           <w:szCs w:val="18"/>
         </w:rPr>
-        <w:t>g</w:t>
-      </w:r>
-      <w:r>
-        <w:rPr>
-          <w:rFonts w:ascii="Lucida Console" w:hAnsi="Lucida Console" w:cs="Lucida Console"/>
-          <w:sz w:val="18"/>
-          <w:szCs w:val="18"/>
-        </w:rPr>
-        <w:t xml:space="preserve"> </w:t>
-      </w:r>
-      <w:r>
-        <w:rPr>
-          <w:rFonts w:ascii="Lucida Console" w:hAnsi="Lucida Console" w:cs="Lucida Console"/>
-          <w:color w:val="000080"/>
-          <w:sz w:val="18"/>
-          <w:szCs w:val="18"/>
-        </w:rPr>
-        <w:t>-Attributes</w:t>
-      </w:r>
-      <w:r>
-        <w:rPr>
-          <w:rFonts w:ascii="Lucida Console" w:hAnsi="Lucida Console" w:cs="Lucida Console"/>
-          <w:sz w:val="18"/>
-          <w:szCs w:val="18"/>
-        </w:rPr>
-        <w:t xml:space="preserve"> @{</w:t>
-      </w:r>
-      <w:proofErr w:type="spellStart"/>
-      <w:r>
-        <w:rPr>
-          <w:rFonts w:ascii="Lucida Console" w:hAnsi="Lucida Console" w:cs="Lucida Console"/>
-          <w:sz w:val="18"/>
-          <w:szCs w:val="18"/>
-        </w:rPr>
-        <w:t>fontname</w:t>
-      </w:r>
-      <w:proofErr w:type="spellEnd"/>
-      <w:r>
-        <w:rPr>
-          <w:rFonts w:ascii="Lucida Console" w:hAnsi="Lucida Console" w:cs="Lucida Console"/>
-          <w:color w:val="696969"/>
-          <w:sz w:val="18"/>
-          <w:szCs w:val="18"/>
-        </w:rPr>
-        <w:t>=</w:t>
-      </w:r>
-      <w:r>
-        <w:rPr>
-          <w:rFonts w:ascii="Lucida Console" w:hAnsi="Lucida Console" w:cs="Lucida Console"/>
-          <w:color w:val="8B0000"/>
-          <w:sz w:val="18"/>
-          <w:szCs w:val="18"/>
-        </w:rPr>
-        <w:t>"Calibri"</w:t>
-      </w:r>
-      <w:r>
-        <w:rPr>
-          <w:rFonts w:ascii="Lucida Console" w:hAnsi="Lucida Console" w:cs="Lucida Console"/>
-          <w:sz w:val="18"/>
-          <w:szCs w:val="18"/>
-        </w:rPr>
-        <w:t xml:space="preserve">} </w:t>
-      </w:r>
-      <w:r>
-        <w:rPr>
-          <w:rFonts w:ascii="Lucida Console" w:hAnsi="Lucida Console" w:cs="Lucida Console"/>
-          <w:color w:val="000080"/>
-          <w:sz w:val="18"/>
-          <w:szCs w:val="18"/>
-        </w:rPr>
-        <w:t>-</w:t>
-      </w:r>
-      <w:proofErr w:type="spellStart"/>
-      <w:proofErr w:type="gramStart"/>
-      <w:r>
-        <w:rPr>
-          <w:rFonts w:ascii="Lucida Console" w:hAnsi="Lucida Console" w:cs="Lucida Console"/>
-          <w:color w:val="000080"/>
-          <w:sz w:val="18"/>
-          <w:szCs w:val="18"/>
-        </w:rPr>
-        <w:t>ScriptBlock</w:t>
-      </w:r>
-      <w:proofErr w:type="spellEnd"/>
-      <w:r>
-        <w:rPr>
-          <w:rFonts w:ascii="Lucida Console" w:hAnsi="Lucida Console" w:cs="Lucida Console"/>
-          <w:sz w:val="18"/>
-          <w:szCs w:val="18"/>
-        </w:rPr>
-        <w:t xml:space="preserve">  {</w:t>
-      </w:r>
-      <w:proofErr w:type="gramEnd"/>
+        <w:t>Name</w:t>
+      </w:r>
+      <w:r>
+        <w:rPr>
+          <w:rFonts w:ascii="Lucida Console" w:hAnsi="Lucida Console" w:cs="Lucida Console"/>
+          <w:color w:val="696969"/>
+          <w:sz w:val="18"/>
+          <w:szCs w:val="18"/>
+        </w:rPr>
+        <w:t>,</w:t>
+      </w:r>
+      <w:r>
+        <w:rPr>
+          <w:rFonts w:ascii="Lucida Console" w:hAnsi="Lucida Console" w:cs="Lucida Console"/>
+          <w:color w:val="696969"/>
+          <w:sz w:val="18"/>
+          <w:szCs w:val="18"/>
+        </w:rPr>
+        <w:t xml:space="preserve"> </w:t>
+      </w:r>
+      <w:r>
+        <w:rPr>
+          <w:rFonts w:ascii="Lucida Console" w:hAnsi="Lucida Console" w:cs="Lucida Console"/>
+          <w:color w:val="8A2BE2"/>
+          <w:sz w:val="18"/>
+          <w:szCs w:val="18"/>
+        </w:rPr>
+        <w:t>Mode</w:t>
+      </w:r>
+      <w:r>
+        <w:rPr>
+          <w:rFonts w:ascii="Lucida Console" w:hAnsi="Lucida Console" w:cs="Lucida Console"/>
+          <w:color w:val="696969"/>
+          <w:sz w:val="18"/>
+          <w:szCs w:val="18"/>
+        </w:rPr>
+        <w:t>,</w:t>
+      </w:r>
+      <w:r>
+        <w:rPr>
+          <w:rFonts w:ascii="Lucida Console" w:hAnsi="Lucida Console" w:cs="Lucida Console"/>
+          <w:color w:val="696969"/>
+          <w:sz w:val="18"/>
+          <w:szCs w:val="18"/>
+        </w:rPr>
+        <w:t xml:space="preserve"> </w:t>
+      </w:r>
+      <w:r>
+        <w:rPr>
+          <w:rFonts w:ascii="Lucida Console" w:hAnsi="Lucida Console" w:cs="Lucida Console"/>
+          <w:color w:val="696969"/>
+          <w:sz w:val="18"/>
+          <w:szCs w:val="18"/>
+        </w:rPr>
+        <w:br/>
+        <w:t xml:space="preserve">  </w:t>
+      </w:r>
+      <w:proofErr w:type="spellStart"/>
+      <w:r>
+        <w:rPr>
+          <w:rFonts w:ascii="Lucida Console" w:hAnsi="Lucida Console" w:cs="Lucida Console"/>
+          <w:color w:val="8A2BE2"/>
+          <w:sz w:val="18"/>
+          <w:szCs w:val="18"/>
+        </w:rPr>
+        <w:t>CreationTime</w:t>
+      </w:r>
+      <w:proofErr w:type="spellEnd"/>
+      <w:r>
+        <w:rPr>
+          <w:rFonts w:ascii="Lucida Console" w:hAnsi="Lucida Console" w:cs="Lucida Console"/>
+          <w:color w:val="696969"/>
+          <w:sz w:val="18"/>
+          <w:szCs w:val="18"/>
+        </w:rPr>
+        <w:t>,</w:t>
+      </w:r>
+      <w:r>
+        <w:rPr>
+          <w:rFonts w:ascii="Lucida Console" w:hAnsi="Lucida Console" w:cs="Lucida Console"/>
+          <w:color w:val="696969"/>
+          <w:sz w:val="18"/>
+          <w:szCs w:val="18"/>
+        </w:rPr>
+        <w:t xml:space="preserve"> </w:t>
+      </w:r>
+      <w:proofErr w:type="spellStart"/>
+      <w:r>
+        <w:rPr>
+          <w:rFonts w:ascii="Lucida Console" w:hAnsi="Lucida Console" w:cs="Lucida Console"/>
+          <w:color w:val="8A2BE2"/>
+          <w:sz w:val="18"/>
+          <w:szCs w:val="18"/>
+        </w:rPr>
+        <w:t>LastAccessTime</w:t>
+      </w:r>
+      <w:proofErr w:type="spellEnd"/>
+      <w:r>
+        <w:rPr>
+          <w:rFonts w:ascii="Lucida Console" w:hAnsi="Lucida Console" w:cs="Lucida Console"/>
+          <w:color w:val="696969"/>
+          <w:sz w:val="18"/>
+          <w:szCs w:val="18"/>
+        </w:rPr>
+        <w:t>,</w:t>
+      </w:r>
+      <w:r>
+        <w:rPr>
+          <w:rFonts w:ascii="Lucida Console" w:hAnsi="Lucida Console" w:cs="Lucida Console"/>
+          <w:color w:val="696969"/>
+          <w:sz w:val="18"/>
+          <w:szCs w:val="18"/>
+        </w:rPr>
+        <w:t xml:space="preserve"> </w:t>
+      </w:r>
+      <w:proofErr w:type="spellStart"/>
+      <w:r>
+        <w:rPr>
+          <w:rFonts w:ascii="Lucida Console" w:hAnsi="Lucida Console" w:cs="Lucida Console"/>
+          <w:color w:val="8A2BE2"/>
+          <w:sz w:val="18"/>
+          <w:szCs w:val="18"/>
+        </w:rPr>
+        <w:t>LastWriteTime</w:t>
+      </w:r>
+      <w:proofErr w:type="spellEnd"/>
+      <w:r>
+        <w:rPr>
+          <w:rFonts w:ascii="Lucida Console" w:hAnsi="Lucida Console" w:cs="Lucida Console"/>
+          <w:color w:val="696969"/>
+          <w:sz w:val="18"/>
+          <w:szCs w:val="18"/>
+        </w:rPr>
+        <w:t>,</w:t>
+      </w:r>
+      <w:r>
+        <w:rPr>
+          <w:rFonts w:ascii="Lucida Console" w:hAnsi="Lucida Console" w:cs="Lucida Console"/>
+          <w:color w:val="696969"/>
+          <w:sz w:val="18"/>
+          <w:szCs w:val="18"/>
+        </w:rPr>
+        <w:t xml:space="preserve"> </w:t>
+      </w:r>
+      <w:r>
+        <w:rPr>
+          <w:rFonts w:ascii="Lucida Console" w:hAnsi="Lucida Console" w:cs="Lucida Console"/>
+          <w:color w:val="8A2BE2"/>
+          <w:sz w:val="18"/>
+          <w:szCs w:val="18"/>
+        </w:rPr>
+        <w:t>Attributes</w:t>
+      </w:r>
     </w:p>
     <w:p>
       <w:pPr>
@@ -14325,126 +14532,61 @@
         </w:rPr>
       </w:pPr>
       <w:r>
-        <w:rPr>
-          <w:rFonts w:ascii="Lucida Console" w:hAnsi="Lucida Console" w:cs="Lucida Console"/>
-          <w:sz w:val="18"/>
-          <w:szCs w:val="18"/>
-        </w:rPr>
-        <w:t xml:space="preserve">    </w:t>
-      </w:r>
-      <w:r>
-        <w:rPr>
-          <w:rFonts w:ascii="Lucida Console" w:hAnsi="Lucida Console" w:cs="Lucida Console"/>
-          <w:color w:val="0000FF"/>
-          <w:sz w:val="18"/>
-          <w:szCs w:val="18"/>
-        </w:rPr>
-        <w:t>node</w:t>
-      </w:r>
-      <w:r>
-        <w:rPr>
-          <w:rFonts w:ascii="Lucida Console" w:hAnsi="Lucida Console" w:cs="Lucida Console"/>
-          <w:sz w:val="18"/>
-          <w:szCs w:val="18"/>
-        </w:rPr>
-        <w:t xml:space="preserve"> </w:t>
-      </w:r>
-      <w:r>
-        <w:rPr>
-          <w:rFonts w:ascii="Lucida Console" w:hAnsi="Lucida Console" w:cs="Lucida Console"/>
-          <w:color w:val="8A2BE2"/>
-          <w:sz w:val="18"/>
-          <w:szCs w:val="18"/>
-        </w:rPr>
-        <w:t>top</w:t>
-      </w:r>
-      <w:r>
-        <w:rPr>
-          <w:rFonts w:ascii="Lucida Console" w:hAnsi="Lucida Console" w:cs="Lucida Console"/>
-          <w:sz w:val="18"/>
-          <w:szCs w:val="18"/>
-        </w:rPr>
-        <w:t xml:space="preserve">     </w:t>
-      </w:r>
-      <w:proofErr w:type="gramStart"/>
-      <w:r>
-        <w:rPr>
-          <w:rFonts w:ascii="Lucida Console" w:hAnsi="Lucida Console" w:cs="Lucida Console"/>
-          <w:sz w:val="18"/>
-          <w:szCs w:val="18"/>
-        </w:rPr>
-        <w:t>@{</w:t>
-      </w:r>
-      <w:proofErr w:type="gramEnd"/>
-      <w:r>
-        <w:rPr>
-          <w:rFonts w:ascii="Lucida Console" w:hAnsi="Lucida Console" w:cs="Lucida Console"/>
-          <w:sz w:val="18"/>
-          <w:szCs w:val="18"/>
-        </w:rPr>
-        <w:t>shape</w:t>
-      </w:r>
-      <w:r>
-        <w:rPr>
-          <w:rFonts w:ascii="Lucida Console" w:hAnsi="Lucida Console" w:cs="Lucida Console"/>
-          <w:color w:val="696969"/>
-          <w:sz w:val="18"/>
-          <w:szCs w:val="18"/>
-        </w:rPr>
-        <w:t>=</w:t>
-      </w:r>
-      <w:r>
-        <w:rPr>
-          <w:rFonts w:ascii="Lucida Console" w:hAnsi="Lucida Console" w:cs="Lucida Console"/>
-          <w:color w:val="8B0000"/>
-          <w:sz w:val="18"/>
-          <w:szCs w:val="18"/>
-        </w:rPr>
-        <w:t>'house'</w:t>
-      </w:r>
-      <w:r>
-        <w:rPr>
-          <w:rFonts w:ascii="Lucida Console" w:hAnsi="Lucida Console" w:cs="Lucida Console"/>
-          <w:sz w:val="18"/>
-          <w:szCs w:val="18"/>
-        </w:rPr>
-        <w:t xml:space="preserve"> ; </w:t>
-      </w:r>
-      <w:proofErr w:type="spellStart"/>
-      <w:r>
-        <w:rPr>
-          <w:rFonts w:ascii="Lucida Console" w:hAnsi="Lucida Console" w:cs="Lucida Console"/>
-          <w:sz w:val="18"/>
-          <w:szCs w:val="18"/>
-        </w:rPr>
-        <w:t>fontname</w:t>
-      </w:r>
-      <w:proofErr w:type="spellEnd"/>
-      <w:r>
-        <w:rPr>
-          <w:rFonts w:ascii="Lucida Console" w:hAnsi="Lucida Console" w:cs="Lucida Console"/>
-          <w:color w:val="696969"/>
-          <w:sz w:val="18"/>
-          <w:szCs w:val="18"/>
-        </w:rPr>
-        <w:t>=</w:t>
-      </w:r>
-      <w:r>
-        <w:rPr>
-          <w:rFonts w:ascii="Lucida Console" w:hAnsi="Lucida Console" w:cs="Lucida Console"/>
-          <w:color w:val="8B0000"/>
-          <w:sz w:val="18"/>
-          <w:szCs w:val="18"/>
-        </w:rPr>
-        <w:t>"Calibri"</w:t>
-      </w:r>
-      <w:r>
-        <w:rPr>
-          <w:rFonts w:ascii="Lucida Console" w:hAnsi="Lucida Console" w:cs="Lucida Console"/>
-          <w:sz w:val="18"/>
-          <w:szCs w:val="18"/>
-        </w:rPr>
-        <w:t xml:space="preserve">} </w:t>
+        <w:drawing>
+          <wp:anchor distT="0" distB="0" distL="114300" distR="114300" simplePos="0" relativeHeight="251672576" behindDoc="0" locked="0" layoutInCell="1" allowOverlap="1" wp14:anchorId="483FC135" wp14:editId="1B724D92">
+            <wp:simplePos x="0" y="0"/>
+            <wp:positionH relativeFrom="column">
+              <wp:posOffset>3495357</wp:posOffset>
+            </wp:positionH>
+            <wp:positionV relativeFrom="paragraph">
+              <wp:posOffset>87630</wp:posOffset>
+            </wp:positionV>
+            <wp:extent cx="1961515" cy="1165860"/>
+            <wp:effectExtent l="0" t="0" r="635" b="0"/>
+            <wp:wrapSquare wrapText="bothSides"/>
+            <wp:docPr id="2" name="Picture 2"/>
+            <wp:cNvGraphicFramePr>
+              <a:graphicFrameLocks xmlns:a="http://schemas.openxmlformats.org/drawingml/2006/main" noChangeAspect="1"/>
+            </wp:cNvGraphicFramePr>
+            <a:graphic xmlns:a="http://schemas.openxmlformats.org/drawingml/2006/main">
+              <a:graphicData uri="http://schemas.openxmlformats.org/drawingml/2006/picture">
+                <pic:pic xmlns:pic="http://schemas.openxmlformats.org/drawingml/2006/picture">
+                  <pic:nvPicPr>
+                    <pic:cNvPr id="1" name=""/>
+                    <pic:cNvPicPr/>
+                  </pic:nvPicPr>
+                  <pic:blipFill>
+                    <a:blip r:embed="rId21">
+                      <a:extLst>
+                        <a:ext uri="{28A0092B-C50C-407E-A947-70E740481C1C}">
+                          <a14:useLocalDpi xmlns:a14="http://schemas.microsoft.com/office/drawing/2010/main" val="0"/>
+                        </a:ext>
+                      </a:extLst>
+                    </a:blip>
+                    <a:stretch>
+                      <a:fillRect/>
+                    </a:stretch>
+                  </pic:blipFill>
+                  <pic:spPr>
+                    <a:xfrm>
+                      <a:off x="0" y="0"/>
+                      <a:ext cx="1961515" cy="1165860"/>
+                    </a:xfrm>
+                    <a:prstGeom prst="rect">
+                      <a:avLst/>
+                    </a:prstGeom>
+                  </pic:spPr>
+                </pic:pic>
+              </a:graphicData>
+            </a:graphic>
+            <wp14:sizeRelH relativeFrom="page">
+              <wp14:pctWidth>0</wp14:pctWidth>
+            </wp14:sizeRelH>
+            <wp14:sizeRelV relativeFrom="page">
+              <wp14:pctHeight>0</wp14:pctHeight>
+            </wp14:sizeRelV>
+          </wp:anchor>
+        </w:drawing>
       </w:r>
     </w:p>
     <w:p>
@@ -14460,109 +14602,58 @@
           <w:szCs w:val="18"/>
         </w:rPr>
       </w:pPr>
-      <w:r>
-        <w:rPr>
-          <w:rFonts w:ascii="Lucida Console" w:hAnsi="Lucida Console" w:cs="Lucida Console"/>
-          <w:sz w:val="18"/>
-          <w:szCs w:val="18"/>
-        </w:rPr>
-        <w:t xml:space="preserve">    </w:t>
-      </w:r>
-      <w:r>
-        <w:rPr>
-          <w:rFonts w:ascii="Lucida Console" w:hAnsi="Lucida Console" w:cs="Lucida Console"/>
-          <w:color w:val="A82D00"/>
-          <w:sz w:val="18"/>
-          <w:szCs w:val="18"/>
-        </w:rPr>
-        <w:t>$</w:t>
-      </w:r>
-      <w:proofErr w:type="spellStart"/>
-      <w:r>
-        <w:rPr>
-          <w:rFonts w:ascii="Lucida Console" w:hAnsi="Lucida Console" w:cs="Lucida Console"/>
-          <w:color w:val="A82D00"/>
-          <w:sz w:val="18"/>
-          <w:szCs w:val="18"/>
-        </w:rPr>
-        <w:t>picpath</w:t>
-      </w:r>
-      <w:proofErr w:type="spellEnd"/>
-      <w:r>
-        <w:rPr>
-          <w:rFonts w:ascii="Lucida Console" w:hAnsi="Lucida Console" w:cs="Lucida Console"/>
-          <w:sz w:val="18"/>
-          <w:szCs w:val="18"/>
-        </w:rPr>
-        <w:t xml:space="preserve"> </w:t>
-      </w:r>
-      <w:r>
-        <w:rPr>
-          <w:rFonts w:ascii="Lucida Console" w:hAnsi="Lucida Console" w:cs="Lucida Console"/>
-          <w:color w:val="696969"/>
-          <w:sz w:val="18"/>
-          <w:szCs w:val="18"/>
-        </w:rPr>
-        <w:t>=</w:t>
-      </w:r>
-      <w:r>
-        <w:rPr>
-          <w:rFonts w:ascii="Lucida Console" w:hAnsi="Lucida Console" w:cs="Lucida Console"/>
-          <w:sz w:val="18"/>
-          <w:szCs w:val="18"/>
-        </w:rPr>
-        <w:t xml:space="preserve"> </w:t>
-      </w:r>
-      <w:r>
-        <w:rPr>
-          <w:rFonts w:ascii="Lucida Console" w:hAnsi="Lucida Console" w:cs="Lucida Console"/>
-          <w:color w:val="8B0000"/>
-          <w:sz w:val="18"/>
-          <w:szCs w:val="18"/>
-        </w:rPr>
-        <w:t>"$</w:t>
-      </w:r>
-      <w:proofErr w:type="spellStart"/>
-      <w:proofErr w:type="gramStart"/>
-      <w:r>
-        <w:rPr>
-          <w:rFonts w:ascii="Lucida Console" w:hAnsi="Lucida Console" w:cs="Lucida Console"/>
-          <w:color w:val="8B0000"/>
-          <w:sz w:val="18"/>
-          <w:szCs w:val="18"/>
-        </w:rPr>
-        <w:t>env:UserProfile</w:t>
-      </w:r>
-      <w:proofErr w:type="spellEnd"/>
-      <w:r>
-        <w:rPr>
-          <w:rFonts w:ascii="Lucida Console" w:hAnsi="Lucida Console" w:cs="Lucida Console"/>
-          <w:color w:val="8B0000"/>
-          <w:sz w:val="18"/>
-          <w:szCs w:val="18"/>
-        </w:rPr>
-        <w:t>\Pictures\</w:t>
-      </w:r>
-      <w:proofErr w:type="spellStart"/>
-      <w:r>
-        <w:rPr>
-          <w:rFonts w:ascii="Lucida Console" w:hAnsi="Lucida Console" w:cs="Lucida Console"/>
-          <w:color w:val="8B0000"/>
-          <w:sz w:val="18"/>
-          <w:szCs w:val="18"/>
-        </w:rPr>
-        <w:t>azuredevops.svg</w:t>
-      </w:r>
-      <w:proofErr w:type="spellEnd"/>
-      <w:proofErr w:type="gramEnd"/>
-      <w:r>
-        <w:rPr>
-          <w:rFonts w:ascii="Lucida Console" w:hAnsi="Lucida Console" w:cs="Lucida Console"/>
-          <w:color w:val="8B0000"/>
-          <w:sz w:val="18"/>
-          <w:szCs w:val="18"/>
-        </w:rPr>
-        <w:t>"</w:t>
+      <w:proofErr w:type="spellStart"/>
+      <w:r>
+        <w:rPr>
+          <w:rFonts w:ascii="Lucida Console" w:hAnsi="Lucida Console" w:cs="Lucida Console"/>
+          <w:color w:val="0000FF"/>
+          <w:sz w:val="18"/>
+          <w:szCs w:val="18"/>
+        </w:rPr>
+        <w:t>svgGraph</w:t>
+      </w:r>
+      <w:proofErr w:type="spellEnd"/>
+      <w:r>
+        <w:rPr>
+          <w:rFonts w:ascii="Lucida Console" w:hAnsi="Lucida Console" w:cs="Lucida Console"/>
+          <w:sz w:val="18"/>
+          <w:szCs w:val="18"/>
+        </w:rPr>
+        <w:t xml:space="preserve"> </w:t>
+      </w:r>
+      <w:r>
+        <w:rPr>
+          <w:rFonts w:ascii="Lucida Console" w:hAnsi="Lucida Console" w:cs="Lucida Console"/>
+          <w:color w:val="000080"/>
+          <w:sz w:val="18"/>
+          <w:szCs w:val="18"/>
+        </w:rPr>
+        <w:t>-</w:t>
+      </w:r>
+      <w:proofErr w:type="spellStart"/>
+      <w:r>
+        <w:rPr>
+          <w:rFonts w:ascii="Lucida Console" w:hAnsi="Lucida Console" w:cs="Lucida Console"/>
+          <w:color w:val="000080"/>
+          <w:sz w:val="18"/>
+          <w:szCs w:val="18"/>
+        </w:rPr>
+        <w:t>ScriptBlock</w:t>
+      </w:r>
+      <w:proofErr w:type="spellEnd"/>
+      <w:r>
+        <w:rPr>
+          <w:rFonts w:ascii="Lucida Console" w:hAnsi="Lucida Console" w:cs="Lucida Console"/>
+          <w:sz w:val="18"/>
+          <w:szCs w:val="18"/>
+        </w:rPr>
+        <w:t xml:space="preserve"> {</w:t>
+      </w:r>
+      <w:r>
+        <w:rPr>
+          <w:noProof/>
+        </w:rPr>
+        <w:t xml:space="preserve"> </w:t>
       </w:r>
     </w:p>
     <w:p>
@@ -14593,51 +14684,15 @@
           <w:sz w:val="18"/>
           <w:szCs w:val="18"/>
         </w:rPr>
-        <w:t>node</w:t>
-      </w:r>
-      <w:r>
-        <w:rPr>
-          <w:rFonts w:ascii="Lucida Console" w:hAnsi="Lucida Console" w:cs="Lucida Console"/>
-          <w:sz w:val="18"/>
-          <w:szCs w:val="18"/>
-        </w:rPr>
-        <w:t xml:space="preserve"> </w:t>
-      </w:r>
-      <w:proofErr w:type="gramStart"/>
-      <w:r>
-        <w:rPr>
-          <w:rFonts w:ascii="Lucida Console" w:hAnsi="Lucida Console" w:cs="Lucida Console"/>
-          <w:color w:val="8A2BE2"/>
-          <w:sz w:val="18"/>
-          <w:szCs w:val="18"/>
-        </w:rPr>
-        <w:t>middle</w:t>
-      </w:r>
-      <w:r>
-        <w:rPr>
-          <w:rFonts w:ascii="Lucida Console" w:hAnsi="Lucida Console" w:cs="Lucida Console"/>
-          <w:sz w:val="18"/>
-          <w:szCs w:val="18"/>
-        </w:rPr>
-        <w:t xml:space="preserve">  @</w:t>
-      </w:r>
-      <w:proofErr w:type="gramEnd"/>
-      <w:r>
-        <w:rPr>
-          <w:rFonts w:ascii="Lucida Console" w:hAnsi="Lucida Console" w:cs="Lucida Console"/>
-          <w:sz w:val="18"/>
-          <w:szCs w:val="18"/>
-        </w:rPr>
-        <w:t>{shape</w:t>
-      </w:r>
-      <w:r>
-        <w:rPr>
-          <w:rFonts w:ascii="Lucida Console" w:hAnsi="Lucida Console" w:cs="Lucida Console"/>
-          <w:color w:val="696969"/>
-          <w:sz w:val="18"/>
-          <w:szCs w:val="18"/>
-        </w:rPr>
-        <w:t>=</w:t>
+        <w:t>Record</w:t>
+      </w:r>
+      <w:r>
+        <w:rPr>
+          <w:rFonts w:ascii="Lucida Console" w:hAnsi="Lucida Console" w:cs="Lucida Console"/>
+          <w:sz w:val="18"/>
+          <w:szCs w:val="18"/>
+        </w:rPr>
+        <w:t xml:space="preserve"> </w:t>
       </w:r>
       <w:r>
         <w:rPr>
@@ -14646,15 +14701,60 @@
           <w:sz w:val="18"/>
           <w:szCs w:val="18"/>
         </w:rPr>
-        <w:t>'none'</w:t>
-      </w:r>
-      <w:r>
-        <w:rPr>
-          <w:rFonts w:ascii="Lucida Console" w:hAnsi="Lucida Console" w:cs="Lucida Console"/>
-          <w:sz w:val="18"/>
-          <w:szCs w:val="18"/>
-        </w:rPr>
-        <w:t xml:space="preserve"> ; </w:t>
+        <w:t>"Directory info"</w:t>
+      </w:r>
+      <w:r>
+        <w:rPr>
+          <w:rFonts w:ascii="Lucida Console" w:hAnsi="Lucida Console" w:cs="Lucida Console"/>
+          <w:sz w:val="18"/>
+          <w:szCs w:val="18"/>
+        </w:rPr>
+        <w:t xml:space="preserve"> </w:t>
+      </w:r>
+      <w:r>
+        <w:rPr>
+          <w:rFonts w:ascii="Lucida Console" w:hAnsi="Lucida Console" w:cs="Lucida Console"/>
+          <w:color w:val="000080"/>
+          <w:sz w:val="18"/>
+          <w:szCs w:val="18"/>
+        </w:rPr>
+        <w:t>-</w:t>
+      </w:r>
+      <w:proofErr w:type="spellStart"/>
+      <w:r>
+        <w:rPr>
+          <w:rFonts w:ascii="Lucida Console" w:hAnsi="Lucida Console" w:cs="Lucida Console"/>
+          <w:color w:val="000080"/>
+          <w:sz w:val="18"/>
+          <w:szCs w:val="18"/>
+        </w:rPr>
+        <w:t>TitleSpan</w:t>
+      </w:r>
+      <w:proofErr w:type="spellEnd"/>
+      <w:r>
+        <w:rPr>
+          <w:rFonts w:ascii="Lucida Console" w:hAnsi="Lucida Console" w:cs="Lucida Console"/>
+          <w:sz w:val="18"/>
+          <w:szCs w:val="18"/>
+        </w:rPr>
+        <w:t xml:space="preserve"> </w:t>
+      </w:r>
+      <w:r>
+        <w:rPr>
+          <w:rFonts w:ascii="Lucida Console" w:hAnsi="Lucida Console" w:cs="Lucida Console"/>
+          <w:color w:val="800080"/>
+          <w:sz w:val="18"/>
+          <w:szCs w:val="18"/>
+        </w:rPr>
+        <w:t>2</w:t>
+      </w:r>
+      <w:r>
+        <w:rPr>
+          <w:rFonts w:ascii="Lucida Console" w:hAnsi="Lucida Console" w:cs="Lucida Console"/>
+          <w:sz w:val="18"/>
+          <w:szCs w:val="18"/>
+        </w:rPr>
+        <w:t xml:space="preserve"> {</w:t>
       </w:r>
     </w:p>
     <w:p>
@@ -14666,204 +14766,195 @@
         <w:spacing w:after="0" w:line="240" w:lineRule="auto"/>
         <w:rPr>
           <w:rFonts w:ascii="Lucida Console" w:hAnsi="Lucida Console" w:cs="Lucida Console"/>
-          <w:color w:val="8B0000"/>
-          <w:sz w:val="18"/>
-          <w:szCs w:val="18"/>
-        </w:rPr>
-      </w:pPr>
-      <w:r>
-        <w:rPr>
-          <w:rFonts w:ascii="Lucida Console" w:hAnsi="Lucida Console" w:cs="Lucida Console"/>
-          <w:sz w:val="18"/>
-          <w:szCs w:val="18"/>
-        </w:rPr>
-        <w:t xml:space="preserve">                   Label</w:t>
-      </w:r>
-      <w:r>
-        <w:rPr>
-          <w:rFonts w:ascii="Lucida Console" w:hAnsi="Lucida Console" w:cs="Lucida Console"/>
-          <w:color w:val="696969"/>
-          <w:sz w:val="18"/>
-          <w:szCs w:val="18"/>
-        </w:rPr>
-        <w:t>=</w:t>
-      </w:r>
-      <w:r>
-        <w:rPr>
-          <w:rFonts w:ascii="Lucida Console" w:hAnsi="Lucida Console" w:cs="Lucida Console"/>
-          <w:color w:val="8B0000"/>
-          <w:sz w:val="18"/>
-          <w:szCs w:val="18"/>
-        </w:rPr>
-        <w:t xml:space="preserve">'&lt;table </w:t>
-      </w:r>
-      <w:proofErr w:type="spellStart"/>
-      <w:r>
-        <w:rPr>
-          <w:rFonts w:ascii="Lucida Console" w:hAnsi="Lucida Console" w:cs="Lucida Console"/>
-          <w:color w:val="8B0000"/>
-          <w:sz w:val="18"/>
-          <w:szCs w:val="18"/>
-        </w:rPr>
-        <w:t>cellborder</w:t>
-      </w:r>
-      <w:proofErr w:type="spellEnd"/>
-      <w:r>
-        <w:rPr>
-          <w:rFonts w:ascii="Lucida Console" w:hAnsi="Lucida Console" w:cs="Lucida Console"/>
-          <w:color w:val="8B0000"/>
-          <w:sz w:val="18"/>
-          <w:szCs w:val="18"/>
-        </w:rPr>
-        <w:t>="0" border="1"&gt;'</w:t>
-      </w:r>
-      <w:r>
-        <w:rPr>
-          <w:rFonts w:ascii="Lucida Console" w:hAnsi="Lucida Console" w:cs="Lucida Console"/>
-          <w:color w:val="696969"/>
-          <w:sz w:val="18"/>
-          <w:szCs w:val="18"/>
-        </w:rPr>
-        <w:t>+</w:t>
-      </w:r>
-      <w:r>
-        <w:rPr>
-          <w:rFonts w:ascii="Lucida Console" w:hAnsi="Lucida Console" w:cs="Lucida Console"/>
-          <w:color w:val="696969"/>
+          <w:sz w:val="18"/>
+          <w:szCs w:val="18"/>
+        </w:rPr>
+      </w:pPr>
+      <w:r>
+        <w:rPr>
+          <w:rFonts w:ascii="Lucida Console" w:hAnsi="Lucida Console" w:cs="Lucida Console"/>
+          <w:sz w:val="18"/>
+          <w:szCs w:val="18"/>
+        </w:rPr>
+        <w:t xml:space="preserve">        </w:t>
+      </w:r>
+      <w:r>
+        <w:rPr>
+          <w:rFonts w:ascii="Lucida Console" w:hAnsi="Lucida Console" w:cs="Lucida Console"/>
+          <w:color w:val="A82D00"/>
+          <w:sz w:val="18"/>
+          <w:szCs w:val="18"/>
+        </w:rPr>
+        <w:t>$</w:t>
+      </w:r>
+      <w:proofErr w:type="spellStart"/>
+      <w:proofErr w:type="gramStart"/>
+      <w:r>
+        <w:rPr>
+          <w:rFonts w:ascii="Lucida Console" w:hAnsi="Lucida Console" w:cs="Lucida Console"/>
+          <w:color w:val="A82D00"/>
+          <w:sz w:val="18"/>
+          <w:szCs w:val="18"/>
+        </w:rPr>
+        <w:t>i</w:t>
+      </w:r>
+      <w:r>
+        <w:rPr>
+          <w:rFonts w:ascii="Lucida Console" w:hAnsi="Lucida Console" w:cs="Lucida Console"/>
+          <w:color w:val="696969"/>
+          <w:sz w:val="18"/>
+          <w:szCs w:val="18"/>
+        </w:rPr>
+        <w:t>.</w:t>
+      </w:r>
+      <w:r>
+        <w:rPr>
+          <w:rFonts w:ascii="Lucida Console" w:hAnsi="Lucida Console" w:cs="Lucida Console"/>
+          <w:sz w:val="18"/>
+          <w:szCs w:val="18"/>
+        </w:rPr>
+        <w:t>psobject</w:t>
+      </w:r>
+      <w:proofErr w:type="gramEnd"/>
+      <w:r>
+        <w:rPr>
+          <w:rFonts w:ascii="Lucida Console" w:hAnsi="Lucida Console" w:cs="Lucida Console"/>
+          <w:color w:val="696969"/>
+          <w:sz w:val="18"/>
+          <w:szCs w:val="18"/>
+        </w:rPr>
+        <w:t>.</w:t>
+      </w:r>
+      <w:r>
+        <w:rPr>
+          <w:rFonts w:ascii="Lucida Console" w:hAnsi="Lucida Console" w:cs="Lucida Console"/>
+          <w:sz w:val="18"/>
+          <w:szCs w:val="18"/>
+        </w:rPr>
+        <w:t>Properties</w:t>
+      </w:r>
+      <w:proofErr w:type="spellEnd"/>
+      <w:r>
+        <w:rPr>
+          <w:rFonts w:ascii="Lucida Console" w:hAnsi="Lucida Console" w:cs="Lucida Console"/>
+          <w:sz w:val="18"/>
+          <w:szCs w:val="18"/>
+        </w:rPr>
+        <w:t xml:space="preserve"> </w:t>
+      </w:r>
+      <w:r>
+        <w:rPr>
+          <w:rFonts w:ascii="Lucida Console" w:hAnsi="Lucida Console" w:cs="Lucida Console"/>
+          <w:color w:val="696969"/>
+          <w:sz w:val="18"/>
+          <w:szCs w:val="18"/>
+        </w:rPr>
+        <w:t>|</w:t>
+      </w:r>
+      <w:r>
+        <w:rPr>
+          <w:rFonts w:ascii="Lucida Console" w:hAnsi="Lucida Console" w:cs="Lucida Console"/>
+          <w:sz w:val="18"/>
+          <w:szCs w:val="18"/>
+        </w:rPr>
+        <w:t xml:space="preserve"> </w:t>
+      </w:r>
+      <w:r>
+        <w:rPr>
+          <w:rFonts w:ascii="Lucida Console" w:hAnsi="Lucida Console" w:cs="Lucida Console"/>
           <w:sz w:val="18"/>
           <w:szCs w:val="18"/>
         </w:rPr>
         <w:br/>
-        <w:t xml:space="preserve">                            </w:t>
-      </w:r>
-      <w:r>
-        <w:rPr>
-          <w:rFonts w:ascii="Lucida Console" w:hAnsi="Lucida Console" w:cs="Lucida Console"/>
-          <w:color w:val="8B0000"/>
-          <w:sz w:val="18"/>
-          <w:szCs w:val="18"/>
-        </w:rPr>
-        <w:t>'&lt;tr&gt;&lt;td&gt;&lt;</w:t>
-      </w:r>
-      <w:proofErr w:type="spellStart"/>
-      <w:r>
-        <w:rPr>
-          <w:rFonts w:ascii="Lucida Console" w:hAnsi="Lucida Console" w:cs="Lucida Console"/>
-          <w:color w:val="8B0000"/>
-          <w:sz w:val="18"/>
-          <w:szCs w:val="18"/>
-        </w:rPr>
-        <w:t>img</w:t>
-      </w:r>
-      <w:proofErr w:type="spellEnd"/>
-      <w:r>
-        <w:rPr>
-          <w:rFonts w:ascii="Lucida Console" w:hAnsi="Lucida Console" w:cs="Lucida Console"/>
-          <w:color w:val="8B0000"/>
-          <w:sz w:val="18"/>
-          <w:szCs w:val="18"/>
-        </w:rPr>
-        <w:t xml:space="preserve"> </w:t>
-      </w:r>
-      <w:proofErr w:type="spellStart"/>
-      <w:r>
-        <w:rPr>
-          <w:rFonts w:ascii="Lucida Console" w:hAnsi="Lucida Console" w:cs="Lucida Console"/>
-          <w:color w:val="8B0000"/>
-          <w:sz w:val="18"/>
-          <w:szCs w:val="18"/>
-        </w:rPr>
-        <w:t>src</w:t>
-      </w:r>
-      <w:proofErr w:type="spellEnd"/>
-      <w:r>
-        <w:rPr>
-          <w:rFonts w:ascii="Lucida Console" w:hAnsi="Lucida Console" w:cs="Lucida Console"/>
-          <w:color w:val="8B0000"/>
-          <w:sz w:val="18"/>
-          <w:szCs w:val="18"/>
-        </w:rPr>
-        <w:t>="'</w:t>
-      </w:r>
-      <w:r>
-        <w:rPr>
-          <w:rFonts w:ascii="Lucida Console" w:hAnsi="Lucida Console" w:cs="Lucida Console"/>
-          <w:color w:val="696969"/>
-          <w:sz w:val="18"/>
-          <w:szCs w:val="18"/>
-        </w:rPr>
-        <w:t>+</w:t>
-      </w:r>
-      <w:r>
-        <w:rPr>
-          <w:rFonts w:ascii="Lucida Console" w:hAnsi="Lucida Console" w:cs="Lucida Console"/>
-          <w:sz w:val="18"/>
-          <w:szCs w:val="18"/>
-        </w:rPr>
-        <w:t xml:space="preserve"> </w:t>
-      </w:r>
-      <w:r>
-        <w:rPr>
-          <w:rFonts w:ascii="Lucida Console" w:hAnsi="Lucida Console" w:cs="Lucida Console"/>
-          <w:color w:val="A82D00"/>
-          <w:sz w:val="18"/>
-          <w:szCs w:val="18"/>
-        </w:rPr>
-        <w:t>$</w:t>
-      </w:r>
-      <w:proofErr w:type="spellStart"/>
-      <w:r>
-        <w:rPr>
-          <w:rFonts w:ascii="Lucida Console" w:hAnsi="Lucida Console" w:cs="Lucida Console"/>
-          <w:color w:val="A82D00"/>
-          <w:sz w:val="18"/>
-          <w:szCs w:val="18"/>
-        </w:rPr>
-        <w:t>picPath</w:t>
-      </w:r>
-      <w:proofErr w:type="spellEnd"/>
-      <w:r>
-        <w:rPr>
-          <w:rFonts w:ascii="Lucida Console" w:hAnsi="Lucida Console" w:cs="Lucida Console"/>
-          <w:sz w:val="18"/>
-          <w:szCs w:val="18"/>
-        </w:rPr>
-        <w:t xml:space="preserve"> </w:t>
-      </w:r>
-      <w:r>
-        <w:rPr>
-          <w:rFonts w:ascii="Lucida Console" w:hAnsi="Lucida Console" w:cs="Lucida Console"/>
-          <w:color w:val="696969"/>
-          <w:sz w:val="18"/>
-          <w:szCs w:val="18"/>
-        </w:rPr>
-        <w:t>+</w:t>
-      </w:r>
-      <w:r>
-        <w:rPr>
-          <w:rFonts w:ascii="Lucida Console" w:hAnsi="Lucida Console" w:cs="Lucida Console"/>
-          <w:sz w:val="18"/>
-          <w:szCs w:val="18"/>
-        </w:rPr>
-        <w:t xml:space="preserve"> </w:t>
-      </w:r>
-      <w:r>
-        <w:rPr>
-          <w:rFonts w:ascii="Lucida Console" w:hAnsi="Lucida Console" w:cs="Lucida Console"/>
-          <w:color w:val="8B0000"/>
-          <w:sz w:val="18"/>
-          <w:szCs w:val="18"/>
-        </w:rPr>
-        <w:t xml:space="preserve">'"/&gt;&lt;/td&gt;&lt;/tr&gt;' </w:t>
-      </w:r>
-      <w:r>
-        <w:rPr>
-          <w:rFonts w:ascii="Lucida Console" w:hAnsi="Lucida Console" w:cs="Lucida Console"/>
-          <w:color w:val="696969"/>
-          <w:sz w:val="18"/>
-          <w:szCs w:val="18"/>
-        </w:rPr>
-        <w:t xml:space="preserve">+ </w:t>
+      </w:r>
+      <w:r>
+        <w:rPr>
+          <w:rFonts w:ascii="Lucida Console" w:hAnsi="Lucida Console" w:cs="Lucida Console"/>
+          <w:color w:val="0000FF"/>
+          <w:sz w:val="18"/>
+          <w:szCs w:val="18"/>
+        </w:rPr>
+        <w:t xml:space="preserve">           </w:t>
+      </w:r>
+      <w:r>
+        <w:rPr>
+          <w:rFonts w:ascii="Lucida Console" w:hAnsi="Lucida Console" w:cs="Lucida Console"/>
+          <w:color w:val="0000FF"/>
+          <w:sz w:val="18"/>
+          <w:szCs w:val="18"/>
+        </w:rPr>
+        <w:t>Select-Object</w:t>
+      </w:r>
+      <w:r>
+        <w:rPr>
+          <w:rFonts w:ascii="Lucida Console" w:hAnsi="Lucida Console" w:cs="Lucida Console"/>
+          <w:sz w:val="18"/>
+          <w:szCs w:val="18"/>
+        </w:rPr>
+        <w:t xml:space="preserve"> </w:t>
+      </w:r>
+      <w:proofErr w:type="spellStart"/>
+      <w:r>
+        <w:rPr>
+          <w:rFonts w:ascii="Lucida Console" w:hAnsi="Lucida Console" w:cs="Lucida Console"/>
+          <w:color w:val="8A2BE2"/>
+          <w:sz w:val="18"/>
+          <w:szCs w:val="18"/>
+        </w:rPr>
+        <w:t>name</w:t>
+      </w:r>
+      <w:r>
+        <w:rPr>
+          <w:rFonts w:ascii="Lucida Console" w:hAnsi="Lucida Console" w:cs="Lucida Console"/>
+          <w:color w:val="696969"/>
+          <w:sz w:val="18"/>
+          <w:szCs w:val="18"/>
+        </w:rPr>
+        <w:t>,</w:t>
+      </w:r>
+      <w:r>
+        <w:rPr>
+          <w:rFonts w:ascii="Lucida Console" w:hAnsi="Lucida Console" w:cs="Lucida Console"/>
+          <w:color w:val="8A2BE2"/>
+          <w:sz w:val="18"/>
+          <w:szCs w:val="18"/>
+        </w:rPr>
+        <w:t>value</w:t>
+      </w:r>
+      <w:proofErr w:type="spellEnd"/>
+      <w:r>
+        <w:rPr>
+          <w:rFonts w:ascii="Lucida Console" w:hAnsi="Lucida Console" w:cs="Lucida Console"/>
+          <w:sz w:val="18"/>
+          <w:szCs w:val="18"/>
+        </w:rPr>
+        <w:t xml:space="preserve"> </w:t>
+      </w:r>
+      <w:r>
+        <w:rPr>
+          <w:rFonts w:ascii="Lucida Console" w:hAnsi="Lucida Console" w:cs="Lucida Console"/>
+          <w:color w:val="696969"/>
+          <w:sz w:val="18"/>
+          <w:szCs w:val="18"/>
+        </w:rPr>
+        <w:t>|</w:t>
+      </w:r>
+      <w:r>
+        <w:rPr>
+          <w:rFonts w:ascii="Lucida Console" w:hAnsi="Lucida Console" w:cs="Lucida Console"/>
+          <w:sz w:val="18"/>
+          <w:szCs w:val="18"/>
+        </w:rPr>
+        <w:t xml:space="preserve"> </w:t>
+      </w:r>
+      <w:r>
+        <w:rPr>
+          <w:rFonts w:ascii="Lucida Console" w:hAnsi="Lucida Console" w:cs="Lucida Console"/>
+          <w:color w:val="0000FF"/>
+          <w:sz w:val="18"/>
+          <w:szCs w:val="18"/>
+        </w:rPr>
+        <w:t>cells</w:t>
       </w:r>
     </w:p>
     <w:p>
@@ -14875,57 +14966,17 @@
         <w:spacing w:after="0" w:line="240" w:lineRule="auto"/>
         <w:rPr>
           <w:rFonts w:ascii="Lucida Console" w:hAnsi="Lucida Console" w:cs="Lucida Console"/>
-          <w:color w:val="8B0000"/>
-          <w:sz w:val="18"/>
-          <w:szCs w:val="18"/>
-        </w:rPr>
-      </w:pPr>
-      <w:r>
-        <w:rPr>
-          <w:rFonts w:ascii="Lucida Console" w:hAnsi="Lucida Console" w:cs="Lucida Console"/>
-          <w:color w:val="8B0000"/>
-          <w:sz w:val="18"/>
-          <w:szCs w:val="18"/>
-        </w:rPr>
-        <w:t xml:space="preserve">                            '&lt;tr&gt;&lt;td&gt;&lt;b&gt;AZURE </w:t>
-      </w:r>
-      <w:proofErr w:type="spellStart"/>
-      <w:r>
-        <w:rPr>
-          <w:rFonts w:ascii="Lucida Console" w:hAnsi="Lucida Console" w:cs="Lucida Console"/>
-          <w:color w:val="8B0000"/>
-          <w:sz w:val="18"/>
-          <w:szCs w:val="18"/>
-        </w:rPr>
-        <w:t>Devops</w:t>
-      </w:r>
-      <w:proofErr w:type="spellEnd"/>
-      <w:r>
-        <w:rPr>
-          <w:rFonts w:ascii="Lucida Console" w:hAnsi="Lucida Console" w:cs="Lucida Console"/>
-          <w:color w:val="8B0000"/>
-          <w:sz w:val="18"/>
-          <w:szCs w:val="18"/>
-        </w:rPr>
-        <w:t>&lt;/b&gt;&lt;/td&gt;&lt;/tr&gt;'</w:t>
-      </w:r>
-      <w:r>
-        <w:rPr>
-          <w:rFonts w:ascii="Lucida Console" w:hAnsi="Lucida Console" w:cs="Lucida Console"/>
-          <w:color w:val="696969"/>
-          <w:sz w:val="18"/>
-          <w:szCs w:val="18"/>
-        </w:rPr>
-        <w:t>+</w:t>
-      </w:r>
-      <w:r>
-        <w:rPr>
-          <w:rFonts w:ascii="Lucida Console" w:hAnsi="Lucida Console" w:cs="Lucida Console"/>
-          <w:color w:val="8B0000"/>
-          <w:sz w:val="18"/>
-          <w:szCs w:val="18"/>
-        </w:rPr>
-        <w:t>'</w:t>
+          <w:sz w:val="18"/>
+          <w:szCs w:val="18"/>
+        </w:rPr>
+      </w:pPr>
+      <w:r>
+        <w:rPr>
+          <w:rFonts w:ascii="Lucida Console" w:hAnsi="Lucida Console" w:cs="Lucida Console"/>
+          <w:sz w:val="18"/>
+          <w:szCs w:val="18"/>
+        </w:rPr>
+        <w:t xml:space="preserve">    }    </w:t>
       </w:r>
     </w:p>
     <w:p>
@@ -14937,20 +14988,10 @@
         <w:spacing w:after="0" w:line="240" w:lineRule="auto"/>
         <w:rPr>
           <w:rFonts w:ascii="Lucida Console" w:hAnsi="Lucida Console" w:cs="Lucida Console"/>
-          <w:color w:val="8B0000"/>
-          <w:sz w:val="18"/>
-          <w:szCs w:val="18"/>
-        </w:rPr>
-      </w:pPr>
-      <w:r>
-        <w:rPr>
-          <w:rFonts w:ascii="Lucida Console" w:hAnsi="Lucida Console" w:cs="Lucida Console"/>
-          <w:color w:val="8B0000"/>
-          <w:sz w:val="18"/>
-          <w:szCs w:val="18"/>
-        </w:rPr>
-        <w:t xml:space="preserve">                          &lt;/table&gt;'</w:t>
-      </w:r>
+          <w:sz w:val="18"/>
+          <w:szCs w:val="18"/>
+        </w:rPr>
+      </w:pPr>
       <w:r>
         <w:rPr>
           <w:rFonts w:ascii="Lucida Console" w:hAnsi="Lucida Console" w:cs="Lucida Console"/>
@@ -14959,9 +15000,28 @@
         </w:rPr>
         <w:t xml:space="preserve">} </w:t>
       </w:r>
-    </w:p>
-    <w:p>
-      <w:pPr>
+      <w:r>
+        <w:rPr>
+          <w:rFonts w:ascii="Lucida Console" w:hAnsi="Lucida Console" w:cs="Lucida Console"/>
+          <w:color w:val="000080"/>
+          <w:sz w:val="18"/>
+          <w:szCs w:val="18"/>
+        </w:rPr>
+        <w:t>-show</w:t>
+      </w:r>
+    </w:p>
+    <w:p>
+      <w:pPr>
+        <w:rPr>
+          <w:b/>
+          <w:bCs/>
+        </w:rPr>
+      </w:pPr>
+    </w:p>
+    <w:p>
+      <w:pPr>
+        <w:keepNext/>
+        <w:keepLines/>
         <w:shd w:val="clear" w:color="auto" w:fill="FFFFFF"/>
         <w:autoSpaceDE w:val="0"/>
         <w:autoSpaceDN w:val="0"/>
@@ -14976,104 +15036,143 @@
       <w:r>
         <w:rPr>
           <w:rFonts w:ascii="Lucida Console" w:hAnsi="Lucida Console" w:cs="Lucida Console"/>
-          <w:sz w:val="18"/>
-          <w:szCs w:val="18"/>
-        </w:rPr>
-        <w:t xml:space="preserve">    </w:t>
-      </w:r>
-      <w:r>
-        <w:rPr>
-          <w:rFonts w:ascii="Lucida Console" w:hAnsi="Lucida Console" w:cs="Lucida Console"/>
           <w:color w:val="0000FF"/>
           <w:sz w:val="18"/>
           <w:szCs w:val="18"/>
         </w:rPr>
-        <w:t>node</w:t>
-      </w:r>
-      <w:r>
-        <w:rPr>
-          <w:rFonts w:ascii="Lucida Console" w:hAnsi="Lucida Console" w:cs="Lucida Console"/>
-          <w:sz w:val="18"/>
-          <w:szCs w:val="18"/>
-        </w:rPr>
-        <w:t xml:space="preserve"> </w:t>
-      </w:r>
+        <w:lastRenderedPageBreak/>
+        <w:t>graph</w:t>
+      </w:r>
+      <w:r>
+        <w:rPr>
+          <w:rFonts w:ascii="Lucida Console" w:hAnsi="Lucida Console" w:cs="Lucida Console"/>
+          <w:sz w:val="18"/>
+          <w:szCs w:val="18"/>
+        </w:rPr>
+        <w:t xml:space="preserve"> </w:t>
+      </w:r>
+      <w:r>
+        <w:rPr>
+          <w:rFonts w:ascii="Lucida Console" w:hAnsi="Lucida Console" w:cs="Lucida Console"/>
+          <w:color w:val="000080"/>
+          <w:sz w:val="18"/>
+          <w:szCs w:val="18"/>
+        </w:rPr>
+        <w:t>-Name</w:t>
+      </w:r>
+      <w:r>
+        <w:rPr>
+          <w:rFonts w:ascii="Lucida Console" w:hAnsi="Lucida Console" w:cs="Lucida Console"/>
+          <w:sz w:val="18"/>
+          <w:szCs w:val="18"/>
+        </w:rPr>
+        <w:t xml:space="preserve"> </w:t>
+      </w:r>
+      <w:r>
+        <w:rPr>
+          <w:rFonts w:ascii="Lucida Console" w:hAnsi="Lucida Console" w:cs="Lucida Console"/>
+          <w:color w:val="8A2BE2"/>
+          <w:sz w:val="18"/>
+          <w:szCs w:val="18"/>
+        </w:rPr>
+        <w:t>g</w:t>
+      </w:r>
+      <w:r>
+        <w:rPr>
+          <w:rFonts w:ascii="Lucida Console" w:hAnsi="Lucida Console" w:cs="Lucida Console"/>
+          <w:sz w:val="18"/>
+          <w:szCs w:val="18"/>
+        </w:rPr>
+        <w:t xml:space="preserve"> </w:t>
+      </w:r>
+      <w:r>
+        <w:rPr>
+          <w:rFonts w:ascii="Lucida Console" w:hAnsi="Lucida Console" w:cs="Lucida Console"/>
+          <w:color w:val="000080"/>
+          <w:sz w:val="18"/>
+          <w:szCs w:val="18"/>
+        </w:rPr>
+        <w:t>-Attributes</w:t>
+      </w:r>
+      <w:r>
+        <w:rPr>
+          <w:rFonts w:ascii="Lucida Console" w:hAnsi="Lucida Console" w:cs="Lucida Console"/>
+          <w:sz w:val="18"/>
+          <w:szCs w:val="18"/>
+        </w:rPr>
+        <w:t xml:space="preserve"> @{</w:t>
+      </w:r>
+      <w:proofErr w:type="spellStart"/>
+      <w:r>
+        <w:rPr>
+          <w:rFonts w:ascii="Lucida Console" w:hAnsi="Lucida Console" w:cs="Lucida Console"/>
+          <w:sz w:val="18"/>
+          <w:szCs w:val="18"/>
+        </w:rPr>
+        <w:t>fontname</w:t>
+      </w:r>
+      <w:proofErr w:type="spellEnd"/>
+      <w:r>
+        <w:rPr>
+          <w:rFonts w:ascii="Lucida Console" w:hAnsi="Lucida Console" w:cs="Lucida Console"/>
+          <w:color w:val="696969"/>
+          <w:sz w:val="18"/>
+          <w:szCs w:val="18"/>
+        </w:rPr>
+        <w:t>=</w:t>
+      </w:r>
+      <w:r>
+        <w:rPr>
+          <w:rFonts w:ascii="Lucida Console" w:hAnsi="Lucida Console" w:cs="Lucida Console"/>
+          <w:color w:val="8B0000"/>
+          <w:sz w:val="18"/>
+          <w:szCs w:val="18"/>
+        </w:rPr>
+        <w:t>"Calibri"</w:t>
+      </w:r>
+      <w:r>
+        <w:rPr>
+          <w:rFonts w:ascii="Lucida Console" w:hAnsi="Lucida Console" w:cs="Lucida Console"/>
+          <w:sz w:val="18"/>
+          <w:szCs w:val="18"/>
+        </w:rPr>
+        <w:t xml:space="preserve">} </w:t>
+      </w:r>
+      <w:r>
+        <w:rPr>
+          <w:rFonts w:ascii="Lucida Console" w:hAnsi="Lucida Console" w:cs="Lucida Console"/>
+          <w:color w:val="000080"/>
+          <w:sz w:val="18"/>
+          <w:szCs w:val="18"/>
+        </w:rPr>
+        <w:t>-</w:t>
+      </w:r>
+      <w:proofErr w:type="spellStart"/>
       <w:proofErr w:type="gramStart"/>
       <w:r>
         <w:rPr>
           <w:rFonts w:ascii="Lucida Console" w:hAnsi="Lucida Console" w:cs="Lucida Console"/>
-          <w:color w:val="8A2BE2"/>
-          <w:sz w:val="18"/>
-          <w:szCs w:val="18"/>
-        </w:rPr>
-        <w:t>bottom</w:t>
-      </w:r>
-      <w:r>
-        <w:rPr>
-          <w:rFonts w:ascii="Lucida Console" w:hAnsi="Lucida Console" w:cs="Lucida Console"/>
-          <w:sz w:val="18"/>
-          <w:szCs w:val="18"/>
-        </w:rPr>
-        <w:t xml:space="preserve">  @</w:t>
+          <w:color w:val="000080"/>
+          <w:sz w:val="18"/>
+          <w:szCs w:val="18"/>
+        </w:rPr>
+        <w:t>ScriptBlock</w:t>
+      </w:r>
+      <w:proofErr w:type="spellEnd"/>
+      <w:r>
+        <w:rPr>
+          <w:rFonts w:ascii="Lucida Console" w:hAnsi="Lucida Console" w:cs="Lucida Console"/>
+          <w:sz w:val="18"/>
+          <w:szCs w:val="18"/>
+        </w:rPr>
+        <w:t xml:space="preserve">  {</w:t>
       </w:r>
       <w:proofErr w:type="gramEnd"/>
-      <w:r>
-        <w:rPr>
-          <w:rFonts w:ascii="Lucida Console" w:hAnsi="Lucida Console" w:cs="Lucida Console"/>
-          <w:sz w:val="18"/>
-          <w:szCs w:val="18"/>
-        </w:rPr>
-        <w:t>{shape</w:t>
-      </w:r>
-      <w:r>
-        <w:rPr>
-          <w:rFonts w:ascii="Lucida Console" w:hAnsi="Lucida Console" w:cs="Lucida Console"/>
-          <w:color w:val="696969"/>
-          <w:sz w:val="18"/>
-          <w:szCs w:val="18"/>
-        </w:rPr>
-        <w:t>=</w:t>
-      </w:r>
-      <w:r>
-        <w:rPr>
-          <w:rFonts w:ascii="Lucida Console" w:hAnsi="Lucida Console" w:cs="Lucida Console"/>
-          <w:color w:val="8B0000"/>
-          <w:sz w:val="18"/>
-          <w:szCs w:val="18"/>
-        </w:rPr>
-        <w:t>'</w:t>
-      </w:r>
-      <w:proofErr w:type="spellStart"/>
-      <w:r>
-        <w:rPr>
-          <w:rFonts w:ascii="Lucida Console" w:hAnsi="Lucida Console" w:cs="Lucida Console"/>
-          <w:color w:val="8B0000"/>
-          <w:sz w:val="18"/>
-          <w:szCs w:val="18"/>
-        </w:rPr>
-        <w:t>invhouse</w:t>
-      </w:r>
-      <w:proofErr w:type="spellEnd"/>
-      <w:r>
-        <w:rPr>
-          <w:rFonts w:ascii="Lucida Console" w:hAnsi="Lucida Console" w:cs="Lucida Console"/>
-          <w:color w:val="8B0000"/>
-          <w:sz w:val="18"/>
-          <w:szCs w:val="18"/>
-        </w:rPr>
-        <w:t>'</w:t>
-      </w:r>
-      <w:r>
-        <w:rPr>
-          <w:rFonts w:ascii="Lucida Console" w:hAnsi="Lucida Console" w:cs="Lucida Console"/>
-          <w:sz w:val="18"/>
-          <w:szCs w:val="18"/>
-        </w:rPr>
-        <w:t>}</w:t>
-      </w:r>
-    </w:p>
-    <w:p>
-      <w:pPr>
+    </w:p>
+    <w:p>
+      <w:pPr>
+        <w:keepNext/>
+        <w:keepLines/>
         <w:shd w:val="clear" w:color="auto" w:fill="FFFFFF"/>
         <w:autoSpaceDE w:val="0"/>
         <w:autoSpaceDN w:val="0"/>
@@ -15100,46 +15199,42 @@
           <w:sz w:val="18"/>
           <w:szCs w:val="18"/>
         </w:rPr>
-        <w:t>rank</w:t>
-      </w:r>
-      <w:r>
-        <w:rPr>
-          <w:rFonts w:ascii="Lucida Console" w:hAnsi="Lucida Console" w:cs="Lucida Console"/>
-          <w:sz w:val="18"/>
-          <w:szCs w:val="18"/>
-        </w:rPr>
-        <w:t xml:space="preserve"> </w:t>
-      </w:r>
-      <w:proofErr w:type="spellStart"/>
+        <w:t>node</w:t>
+      </w:r>
+      <w:r>
+        <w:rPr>
+          <w:rFonts w:ascii="Lucida Console" w:hAnsi="Lucida Console" w:cs="Lucida Console"/>
+          <w:sz w:val="18"/>
+          <w:szCs w:val="18"/>
+        </w:rPr>
+        <w:t xml:space="preserve"> </w:t>
+      </w:r>
+      <w:r>
+        <w:rPr>
+          <w:rFonts w:ascii="Lucida Console" w:hAnsi="Lucida Console" w:cs="Lucida Console"/>
+          <w:color w:val="8A2BE2"/>
+          <w:sz w:val="18"/>
+          <w:szCs w:val="18"/>
+        </w:rPr>
+        <w:t>top</w:t>
+      </w:r>
+      <w:r>
+        <w:rPr>
+          <w:rFonts w:ascii="Lucida Console" w:hAnsi="Lucida Console" w:cs="Lucida Console"/>
+          <w:sz w:val="18"/>
+          <w:szCs w:val="18"/>
+        </w:rPr>
+        <w:t xml:space="preserve">     </w:t>
+      </w:r>
       <w:proofErr w:type="gramStart"/>
       <w:r>
         <w:rPr>
           <w:rFonts w:ascii="Lucida Console" w:hAnsi="Lucida Console" w:cs="Lucida Console"/>
-          <w:color w:val="8A2BE2"/>
-          <w:sz w:val="18"/>
-          <w:szCs w:val="18"/>
-        </w:rPr>
-        <w:t>top</w:t>
-      </w:r>
-      <w:r>
-        <w:rPr>
-          <w:rFonts w:ascii="Lucida Console" w:hAnsi="Lucida Console" w:cs="Lucida Console"/>
-          <w:color w:val="696969"/>
-          <w:sz w:val="18"/>
-          <w:szCs w:val="18"/>
-        </w:rPr>
-        <w:t>,</w:t>
-      </w:r>
-      <w:r>
-        <w:rPr>
-          <w:rFonts w:ascii="Lucida Console" w:hAnsi="Lucida Console" w:cs="Lucida Console"/>
-          <w:color w:val="8A2BE2"/>
-          <w:sz w:val="18"/>
-          <w:szCs w:val="18"/>
-        </w:rPr>
-        <w:t>middle</w:t>
-      </w:r>
-      <w:proofErr w:type="spellEnd"/>
+          <w:sz w:val="18"/>
+          <w:szCs w:val="18"/>
+        </w:rPr>
+        <w:t>@{</w:t>
+      </w:r>
       <w:proofErr w:type="gramEnd"/>
       <w:r>
         <w:rPr>
@@ -15147,11 +15242,75 @@
           <w:sz w:val="18"/>
           <w:szCs w:val="18"/>
         </w:rPr>
-        <w:t xml:space="preserve"> </w:t>
-      </w:r>
-    </w:p>
-    <w:p>
-      <w:pPr>
+        <w:t>shape</w:t>
+      </w:r>
+      <w:r>
+        <w:rPr>
+          <w:rFonts w:ascii="Lucida Console" w:hAnsi="Lucida Console" w:cs="Lucida Console"/>
+          <w:color w:val="696969"/>
+          <w:sz w:val="18"/>
+          <w:szCs w:val="18"/>
+        </w:rPr>
+        <w:t>=</w:t>
+      </w:r>
+      <w:r>
+        <w:rPr>
+          <w:rFonts w:ascii="Lucida Console" w:hAnsi="Lucida Console" w:cs="Lucida Console"/>
+          <w:color w:val="8B0000"/>
+          <w:sz w:val="18"/>
+          <w:szCs w:val="18"/>
+        </w:rPr>
+        <w:t>'house'</w:t>
+      </w:r>
+      <w:r>
+        <w:rPr>
+          <w:rFonts w:ascii="Lucida Console" w:hAnsi="Lucida Console" w:cs="Lucida Console"/>
+          <w:sz w:val="18"/>
+          <w:szCs w:val="18"/>
+        </w:rPr>
+        <w:t xml:space="preserve"> ; </w:t>
+      </w:r>
+      <w:proofErr w:type="spellStart"/>
+      <w:r>
+        <w:rPr>
+          <w:rFonts w:ascii="Lucida Console" w:hAnsi="Lucida Console" w:cs="Lucida Console"/>
+          <w:sz w:val="18"/>
+          <w:szCs w:val="18"/>
+        </w:rPr>
+        <w:t>fontname</w:t>
+      </w:r>
+      <w:proofErr w:type="spellEnd"/>
+      <w:r>
+        <w:rPr>
+          <w:rFonts w:ascii="Lucida Console" w:hAnsi="Lucida Console" w:cs="Lucida Console"/>
+          <w:color w:val="696969"/>
+          <w:sz w:val="18"/>
+          <w:szCs w:val="18"/>
+        </w:rPr>
+        <w:t>=</w:t>
+      </w:r>
+      <w:r>
+        <w:rPr>
+          <w:rFonts w:ascii="Lucida Console" w:hAnsi="Lucida Console" w:cs="Lucida Console"/>
+          <w:color w:val="8B0000"/>
+          <w:sz w:val="18"/>
+          <w:szCs w:val="18"/>
+        </w:rPr>
+        <w:t>"Calibri"</w:t>
+      </w:r>
+      <w:r>
+        <w:rPr>
+          <w:rFonts w:ascii="Lucida Console" w:hAnsi="Lucida Console" w:cs="Lucida Console"/>
+          <w:sz w:val="18"/>
+          <w:szCs w:val="18"/>
+        </w:rPr>
+        <w:t xml:space="preserve">} </w:t>
+      </w:r>
+    </w:p>
+    <w:p>
+      <w:pPr>
+        <w:keepNext/>
+        <w:keepLines/>
         <w:shd w:val="clear" w:color="auto" w:fill="FFFFFF"/>
         <w:autoSpaceDE w:val="0"/>
         <w:autoSpaceDN w:val="0"/>
@@ -15174,200 +15333,104 @@
       <w:r>
         <w:rPr>
           <w:rFonts w:ascii="Lucida Console" w:hAnsi="Lucida Console" w:cs="Lucida Console"/>
-          <w:color w:val="0000FF"/>
-          <w:sz w:val="18"/>
-          <w:szCs w:val="18"/>
-        </w:rPr>
-        <w:t>edge</w:t>
-      </w:r>
-      <w:r>
-        <w:rPr>
-          <w:rFonts w:ascii="Lucida Console" w:hAnsi="Lucida Console" w:cs="Lucida Console"/>
-          <w:sz w:val="18"/>
-          <w:szCs w:val="18"/>
-        </w:rPr>
-        <w:t xml:space="preserve"> </w:t>
-      </w:r>
-      <w:r>
-        <w:rPr>
-          <w:rFonts w:ascii="Lucida Console" w:hAnsi="Lucida Console" w:cs="Lucida Console"/>
-          <w:color w:val="000080"/>
-          <w:sz w:val="18"/>
-          <w:szCs w:val="18"/>
-        </w:rPr>
-        <w:t>-From</w:t>
-      </w:r>
-      <w:r>
-        <w:rPr>
-          <w:rFonts w:ascii="Lucida Console" w:hAnsi="Lucida Console" w:cs="Lucida Console"/>
-          <w:sz w:val="18"/>
-          <w:szCs w:val="18"/>
-        </w:rPr>
-        <w:t xml:space="preserve"> </w:t>
-      </w:r>
-      <w:r>
-        <w:rPr>
-          <w:rFonts w:ascii="Lucida Console" w:hAnsi="Lucida Console" w:cs="Lucida Console"/>
-          <w:color w:val="8A2BE2"/>
-          <w:sz w:val="18"/>
-          <w:szCs w:val="18"/>
-        </w:rPr>
-        <w:t>top</w:t>
-      </w:r>
-      <w:r>
-        <w:rPr>
-          <w:rFonts w:ascii="Lucida Console" w:hAnsi="Lucida Console" w:cs="Lucida Console"/>
-          <w:sz w:val="18"/>
-          <w:szCs w:val="18"/>
-        </w:rPr>
-        <w:t xml:space="preserve">    </w:t>
-      </w:r>
-      <w:r>
-        <w:rPr>
-          <w:rFonts w:ascii="Lucida Console" w:hAnsi="Lucida Console" w:cs="Lucida Console"/>
-          <w:color w:val="000080"/>
-          <w:sz w:val="18"/>
-          <w:szCs w:val="18"/>
-        </w:rPr>
-        <w:t>-to</w:t>
-      </w:r>
-      <w:r>
-        <w:rPr>
-          <w:rFonts w:ascii="Lucida Console" w:hAnsi="Lucida Console" w:cs="Lucida Console"/>
-          <w:sz w:val="18"/>
-          <w:szCs w:val="18"/>
-        </w:rPr>
-        <w:t xml:space="preserve"> </w:t>
-      </w:r>
-      <w:r>
-        <w:rPr>
-          <w:rFonts w:ascii="Lucida Console" w:hAnsi="Lucida Console" w:cs="Lucida Console"/>
-          <w:color w:val="8A2BE2"/>
-          <w:sz w:val="18"/>
-          <w:szCs w:val="18"/>
-        </w:rPr>
-        <w:t>middle</w:t>
-      </w:r>
-      <w:r>
-        <w:rPr>
-          <w:rFonts w:ascii="Lucida Console" w:hAnsi="Lucida Console" w:cs="Lucida Console"/>
-          <w:sz w:val="18"/>
-          <w:szCs w:val="18"/>
-        </w:rPr>
-        <w:t xml:space="preserve"> </w:t>
-      </w:r>
-      <w:r>
-        <w:rPr>
-          <w:rFonts w:ascii="Lucida Console" w:hAnsi="Lucida Console" w:cs="Lucida Console"/>
-          <w:color w:val="000080"/>
-          <w:sz w:val="18"/>
-          <w:szCs w:val="18"/>
-        </w:rPr>
-        <w:t>-Attributes</w:t>
-      </w:r>
-      <w:r>
-        <w:rPr>
-          <w:rFonts w:ascii="Lucida Console" w:hAnsi="Lucida Console" w:cs="Lucida Console"/>
-          <w:sz w:val="18"/>
-          <w:szCs w:val="18"/>
-        </w:rPr>
-        <w:t xml:space="preserve"> </w:t>
-      </w:r>
+          <w:color w:val="A82D00"/>
+          <w:sz w:val="18"/>
+          <w:szCs w:val="18"/>
+        </w:rPr>
+        <w:t>$</w:t>
+      </w:r>
+      <w:proofErr w:type="spellStart"/>
+      <w:r>
+        <w:rPr>
+          <w:rFonts w:ascii="Lucida Console" w:hAnsi="Lucida Console" w:cs="Lucida Console"/>
+          <w:color w:val="A82D00"/>
+          <w:sz w:val="18"/>
+          <w:szCs w:val="18"/>
+        </w:rPr>
+        <w:t>picpath</w:t>
+      </w:r>
+      <w:proofErr w:type="spellEnd"/>
+      <w:r>
+        <w:rPr>
+          <w:rFonts w:ascii="Lucida Console" w:hAnsi="Lucida Console" w:cs="Lucida Console"/>
+          <w:sz w:val="18"/>
+          <w:szCs w:val="18"/>
+        </w:rPr>
+        <w:t xml:space="preserve"> </w:t>
+      </w:r>
+      <w:r>
+        <w:rPr>
+          <w:rFonts w:ascii="Lucida Console" w:hAnsi="Lucida Console" w:cs="Lucida Console"/>
+          <w:color w:val="696969"/>
+          <w:sz w:val="18"/>
+          <w:szCs w:val="18"/>
+        </w:rPr>
+        <w:t>=</w:t>
+      </w:r>
+      <w:r>
+        <w:rPr>
+          <w:rFonts w:ascii="Lucida Console" w:hAnsi="Lucida Console" w:cs="Lucida Console"/>
+          <w:sz w:val="18"/>
+          <w:szCs w:val="18"/>
+        </w:rPr>
+        <w:t xml:space="preserve"> </w:t>
+      </w:r>
+      <w:r>
+        <w:rPr>
+          <w:rFonts w:ascii="Lucida Console" w:hAnsi="Lucida Console" w:cs="Lucida Console"/>
+          <w:color w:val="8B0000"/>
+          <w:sz w:val="18"/>
+          <w:szCs w:val="18"/>
+        </w:rPr>
+        <w:t>"$</w:t>
+      </w:r>
+      <w:proofErr w:type="spellStart"/>
       <w:proofErr w:type="gramStart"/>
       <w:r>
         <w:rPr>
           <w:rFonts w:ascii="Lucida Console" w:hAnsi="Lucida Console" w:cs="Lucida Console"/>
-          <w:sz w:val="18"/>
-          <w:szCs w:val="18"/>
-        </w:rPr>
-        <w:t>@{</w:t>
-      </w:r>
-      <w:proofErr w:type="spellStart"/>
+          <w:color w:val="8B0000"/>
+          <w:sz w:val="18"/>
+          <w:szCs w:val="18"/>
+        </w:rPr>
+        <w:t>env:UserProfile</w:t>
+      </w:r>
+      <w:proofErr w:type="spellEnd"/>
+      <w:r>
+        <w:rPr>
+          <w:rFonts w:ascii="Lucida Console" w:hAnsi="Lucida Console" w:cs="Lucida Console"/>
+          <w:color w:val="8B0000"/>
+          <w:sz w:val="18"/>
+          <w:szCs w:val="18"/>
+        </w:rPr>
+        <w:t>\Pictures\</w:t>
+      </w:r>
+      <w:proofErr w:type="spellStart"/>
+      <w:r>
+        <w:rPr>
+          <w:rFonts w:ascii="Lucida Console" w:hAnsi="Lucida Console" w:cs="Lucida Console"/>
+          <w:color w:val="8B0000"/>
+          <w:sz w:val="18"/>
+          <w:szCs w:val="18"/>
+        </w:rPr>
+        <w:t>azuredevops.svg</w:t>
+      </w:r>
+      <w:proofErr w:type="spellEnd"/>
       <w:proofErr w:type="gramEnd"/>
       <w:r>
         <w:rPr>
           <w:rFonts w:ascii="Lucida Console" w:hAnsi="Lucida Console" w:cs="Lucida Console"/>
-          <w:sz w:val="18"/>
-          <w:szCs w:val="18"/>
-        </w:rPr>
-        <w:t>headlabel</w:t>
-      </w:r>
-      <w:proofErr w:type="spellEnd"/>
-      <w:r>
-        <w:rPr>
-          <w:rFonts w:ascii="Lucida Console" w:hAnsi="Lucida Console" w:cs="Lucida Console"/>
-          <w:color w:val="696969"/>
-          <w:sz w:val="18"/>
-          <w:szCs w:val="18"/>
-        </w:rPr>
-        <w:t>=</w:t>
-      </w:r>
-      <w:r>
-        <w:rPr>
-          <w:rFonts w:ascii="Lucida Console" w:hAnsi="Lucida Console" w:cs="Lucida Console"/>
           <w:color w:val="8B0000"/>
           <w:sz w:val="18"/>
           <w:szCs w:val="18"/>
         </w:rPr>
-        <w:t>'TCP 80 '</w:t>
-      </w:r>
-      <w:r>
-        <w:rPr>
-          <w:rFonts w:ascii="Lucida Console" w:hAnsi="Lucida Console" w:cs="Lucida Console"/>
-          <w:sz w:val="18"/>
-          <w:szCs w:val="18"/>
-        </w:rPr>
-        <w:t>;label</w:t>
-      </w:r>
-      <w:r>
-        <w:rPr>
-          <w:rFonts w:ascii="Lucida Console" w:hAnsi="Lucida Console" w:cs="Lucida Console"/>
-          <w:color w:val="696969"/>
-          <w:sz w:val="18"/>
-          <w:szCs w:val="18"/>
-        </w:rPr>
-        <w:t>=</w:t>
-      </w:r>
-      <w:r>
-        <w:rPr>
-          <w:rFonts w:ascii="Lucida Console" w:hAnsi="Lucida Console" w:cs="Lucida Console"/>
-          <w:color w:val="8B0000"/>
-          <w:sz w:val="18"/>
-          <w:szCs w:val="18"/>
-        </w:rPr>
         <w:t>"</w:t>
       </w:r>
-      <w:proofErr w:type="spellStart"/>
-      <w:r>
-        <w:rPr>
-          <w:rFonts w:ascii="Lucida Console" w:hAnsi="Lucida Console" w:cs="Lucida Console"/>
-          <w:color w:val="8B0000"/>
-          <w:sz w:val="18"/>
-          <w:szCs w:val="18"/>
-        </w:rPr>
-        <w:t>Wibble</w:t>
-      </w:r>
-      <w:proofErr w:type="spellEnd"/>
-      <w:r>
-        <w:rPr>
-          <w:rFonts w:ascii="Lucida Console" w:hAnsi="Lucida Console" w:cs="Lucida Console"/>
-          <w:color w:val="8B0000"/>
-          <w:sz w:val="18"/>
-          <w:szCs w:val="18"/>
-        </w:rPr>
-        <w:t>"</w:t>
-      </w:r>
-      <w:r>
-        <w:rPr>
-          <w:rFonts w:ascii="Lucida Console" w:hAnsi="Lucida Console" w:cs="Lucida Console"/>
-          <w:sz w:val="18"/>
-          <w:szCs w:val="18"/>
-        </w:rPr>
-        <w:t xml:space="preserve"> }</w:t>
-      </w:r>
-    </w:p>
-    <w:p>
-      <w:pPr>
+    </w:p>
+    <w:p>
+      <w:pPr>
+        <w:keepNext/>
+        <w:keepLines/>
         <w:shd w:val="clear" w:color="auto" w:fill="FFFFFF"/>
         <w:autoSpaceDE w:val="0"/>
         <w:autoSpaceDN w:val="0"/>
@@ -15394,33 +15457,17 @@
           <w:sz w:val="18"/>
           <w:szCs w:val="18"/>
         </w:rPr>
-        <w:t>edge</w:t>
-      </w:r>
-      <w:r>
-        <w:rPr>
-          <w:rFonts w:ascii="Lucida Console" w:hAnsi="Lucida Console" w:cs="Lucida Console"/>
-          <w:sz w:val="18"/>
-          <w:szCs w:val="18"/>
-        </w:rPr>
-        <w:t xml:space="preserve"> </w:t>
-      </w:r>
-      <w:r>
-        <w:rPr>
-          <w:rFonts w:ascii="Lucida Console" w:hAnsi="Lucida Console" w:cs="Lucida Console"/>
-          <w:color w:val="000080"/>
-          <w:sz w:val="18"/>
-          <w:szCs w:val="18"/>
-        </w:rPr>
-        <w:t>-From</w:t>
-      </w:r>
-      <w:r>
-        <w:rPr>
-          <w:rFonts w:ascii="Lucida Console" w:hAnsi="Lucida Console" w:cs="Lucida Console"/>
-          <w:sz w:val="18"/>
-          <w:szCs w:val="18"/>
-        </w:rPr>
-        <w:t xml:space="preserve"> </w:t>
-      </w:r>
+        <w:t>node</w:t>
+      </w:r>
+      <w:r>
+        <w:rPr>
+          <w:rFonts w:ascii="Lucida Console" w:hAnsi="Lucida Console" w:cs="Lucida Console"/>
+          <w:sz w:val="18"/>
+          <w:szCs w:val="18"/>
+        </w:rPr>
+        <w:t xml:space="preserve"> </w:t>
+      </w:r>
+      <w:proofErr w:type="gramStart"/>
       <w:r>
         <w:rPr>
           <w:rFonts w:ascii="Lucida Console" w:hAnsi="Lucida Console" w:cs="Lucida Console"/>
@@ -15436,69 +15483,8 @@
           <w:sz w:val="18"/>
           <w:szCs w:val="18"/>
         </w:rPr>
-        <w:t xml:space="preserve"> </w:t>
-      </w:r>
-      <w:r>
-        <w:rPr>
-          <w:rFonts w:ascii="Lucida Console" w:hAnsi="Lucida Console" w:cs="Lucida Console"/>
-          <w:color w:val="000080"/>
-          <w:sz w:val="18"/>
-          <w:szCs w:val="18"/>
-        </w:rPr>
-        <w:t>-to</w:t>
-      </w:r>
-      <w:r>
-        <w:rPr>
-          <w:rFonts w:ascii="Lucida Console" w:hAnsi="Lucida Console" w:cs="Lucida Console"/>
-          <w:sz w:val="18"/>
-          <w:szCs w:val="18"/>
-        </w:rPr>
-        <w:t xml:space="preserve"> </w:t>
-      </w:r>
-      <w:r>
-        <w:rPr>
-          <w:rFonts w:ascii="Lucida Console" w:hAnsi="Lucida Console" w:cs="Lucida Console"/>
-          <w:color w:val="8A2BE2"/>
-          <w:sz w:val="18"/>
-          <w:szCs w:val="18"/>
-        </w:rPr>
-        <w:t>bottom</w:t>
-      </w:r>
-      <w:r>
-        <w:rPr>
-          <w:rFonts w:ascii="Lucida Console" w:hAnsi="Lucida Console" w:cs="Lucida Console"/>
-          <w:sz w:val="18"/>
-          <w:szCs w:val="18"/>
-        </w:rPr>
-        <w:t xml:space="preserve"> </w:t>
-      </w:r>
-      <w:r>
-        <w:rPr>
-          <w:rFonts w:ascii="Lucida Console" w:hAnsi="Lucida Console" w:cs="Lucida Console"/>
-          <w:color w:val="000080"/>
-          <w:sz w:val="18"/>
-          <w:szCs w:val="18"/>
-        </w:rPr>
-        <w:t>-Attributes</w:t>
-      </w:r>
-      <w:r>
-        <w:rPr>
-          <w:rFonts w:ascii="Lucida Console" w:hAnsi="Lucida Console" w:cs="Lucida Console"/>
-          <w:sz w:val="18"/>
-          <w:szCs w:val="18"/>
-        </w:rPr>
-        <w:t xml:space="preserve"> </w:t>
-      </w:r>
-      <w:proofErr w:type="gramStart"/>
-      <w:r>
-        <w:rPr>
-          <w:rFonts w:ascii="Lucida Console" w:hAnsi="Lucida Console" w:cs="Lucida Console"/>
-          <w:sz w:val="18"/>
-          <w:szCs w:val="18"/>
-        </w:rPr>
-        <w:t>@{</w:t>
-      </w:r>
-      <w:proofErr w:type="spellStart"/>
+        <w:t xml:space="preserve">  @</w:t>
+      </w:r>
       <w:proofErr w:type="gramEnd"/>
       <w:r>
         <w:rPr>
@@ -15506,9 +15492,8 @@
           <w:sz w:val="18"/>
           <w:szCs w:val="18"/>
         </w:rPr>
-        <w:t>headlabel</w:t>
-      </w:r>
-      <w:proofErr w:type="spellEnd"/>
+        <w:t>{shape</w:t>
+      </w:r>
       <w:r>
         <w:rPr>
           <w:rFonts w:ascii="Lucida Console" w:hAnsi="Lucida Console" w:cs="Lucida Console"/>
@@ -15525,19 +15510,21 @@
           <w:sz w:val="18"/>
           <w:szCs w:val="18"/>
         </w:rPr>
-        <w:t>'TCP 80 '</w:t>
-      </w:r>
-      <w:r>
-        <w:rPr>
-          <w:rFonts w:ascii="Lucida Console" w:hAnsi="Lucida Console" w:cs="Lucida Console"/>
-          <w:sz w:val="18"/>
-          <w:szCs w:val="18"/>
-        </w:rPr>
-        <w:t>}</w:t>
-      </w:r>
-    </w:p>
-    <w:p>
-      <w:pPr>
+        <w:t>'none'</w:t>
+      </w:r>
+      <w:r>
+        <w:rPr>
+          <w:rFonts w:ascii="Lucida Console" w:hAnsi="Lucida Console" w:cs="Lucida Console"/>
+          <w:sz w:val="18"/>
+          <w:szCs w:val="18"/>
+        </w:rPr>
+        <w:t xml:space="preserve"> ; </w:t>
+      </w:r>
+    </w:p>
+    <w:p>
+      <w:pPr>
+        <w:keepNext/>
+        <w:keepLines/>
         <w:shd w:val="clear" w:color="auto" w:fill="FFFFFF"/>
         <w:autoSpaceDE w:val="0"/>
         <w:autoSpaceDN w:val="0"/>
@@ -15545,197 +15532,210 @@
         <w:spacing w:after="0" w:line="240" w:lineRule="auto"/>
         <w:rPr>
           <w:rFonts w:ascii="Lucida Console" w:hAnsi="Lucida Console" w:cs="Lucida Console"/>
-          <w:sz w:val="18"/>
-          <w:szCs w:val="18"/>
-        </w:rPr>
-      </w:pPr>
-      <w:r>
-        <w:rPr>
-          <w:rFonts w:ascii="Lucida Console" w:hAnsi="Lucida Console" w:cs="Lucida Console"/>
-          <w:sz w:val="18"/>
-          <w:szCs w:val="18"/>
-        </w:rPr>
-        <w:t xml:space="preserve">} </w:t>
-      </w:r>
-      <w:r>
-        <w:rPr>
-          <w:rFonts w:ascii="Lucida Console" w:hAnsi="Lucida Console" w:cs="Lucida Console"/>
-          <w:color w:val="696969"/>
-          <w:sz w:val="18"/>
-          <w:szCs w:val="18"/>
-        </w:rPr>
-        <w:t>|</w:t>
-      </w:r>
-      <w:r>
-        <w:rPr>
-          <w:rFonts w:ascii="Lucida Console" w:hAnsi="Lucida Console" w:cs="Lucida Console"/>
-          <w:sz w:val="18"/>
-          <w:szCs w:val="18"/>
-        </w:rPr>
-        <w:t xml:space="preserve"> </w:t>
-      </w:r>
-      <w:r>
-        <w:rPr>
-          <w:rFonts w:ascii="Lucida Console" w:hAnsi="Lucida Console" w:cs="Lucida Console"/>
-          <w:color w:val="0000FF"/>
-          <w:sz w:val="18"/>
-          <w:szCs w:val="18"/>
-        </w:rPr>
-        <w:t>Export-</w:t>
-      </w:r>
-      <w:proofErr w:type="spellStart"/>
-      <w:r>
-        <w:rPr>
-          <w:rFonts w:ascii="Lucida Console" w:hAnsi="Lucida Console" w:cs="Lucida Console"/>
-          <w:color w:val="0000FF"/>
-          <w:sz w:val="18"/>
-          <w:szCs w:val="18"/>
-        </w:rPr>
-        <w:t>PSGraph</w:t>
-      </w:r>
-      <w:proofErr w:type="spellEnd"/>
-      <w:r>
-        <w:rPr>
-          <w:rFonts w:ascii="Lucida Console" w:hAnsi="Lucida Console" w:cs="Lucida Console"/>
-          <w:sz w:val="18"/>
-          <w:szCs w:val="18"/>
-        </w:rPr>
-        <w:t xml:space="preserve"> </w:t>
-      </w:r>
-      <w:r>
-        <w:rPr>
-          <w:rFonts w:ascii="Lucida Console" w:hAnsi="Lucida Console" w:cs="Lucida Console"/>
-          <w:color w:val="000080"/>
-          <w:sz w:val="18"/>
-          <w:szCs w:val="18"/>
-        </w:rPr>
-        <w:t>-</w:t>
-      </w:r>
-      <w:proofErr w:type="spellStart"/>
-      <w:r>
-        <w:rPr>
-          <w:rFonts w:ascii="Lucida Console" w:hAnsi="Lucida Console" w:cs="Lucida Console"/>
-          <w:color w:val="000080"/>
-          <w:sz w:val="18"/>
-          <w:szCs w:val="18"/>
-        </w:rPr>
-        <w:t>ShowGraph</w:t>
-      </w:r>
-      <w:proofErr w:type="spellEnd"/>
-      <w:r>
-        <w:rPr>
-          <w:rFonts w:ascii="Lucida Console" w:hAnsi="Lucida Console" w:cs="Lucida Console"/>
-          <w:sz w:val="18"/>
-          <w:szCs w:val="18"/>
-        </w:rPr>
-        <w:t xml:space="preserve"> </w:t>
-      </w:r>
-      <w:r>
-        <w:rPr>
-          <w:rFonts w:ascii="Lucida Console" w:hAnsi="Lucida Console" w:cs="Lucida Console"/>
-          <w:color w:val="000080"/>
-          <w:sz w:val="18"/>
-          <w:szCs w:val="18"/>
-        </w:rPr>
-        <w:t>-</w:t>
-      </w:r>
-      <w:proofErr w:type="spellStart"/>
-      <w:r>
-        <w:rPr>
-          <w:rFonts w:ascii="Lucida Console" w:hAnsi="Lucida Console" w:cs="Lucida Console"/>
-          <w:color w:val="000080"/>
-          <w:sz w:val="18"/>
-          <w:szCs w:val="18"/>
-        </w:rPr>
-        <w:t>OutputFormat</w:t>
-      </w:r>
-      <w:proofErr w:type="spellEnd"/>
-      <w:r>
-        <w:rPr>
-          <w:rFonts w:ascii="Lucida Console" w:hAnsi="Lucida Console" w:cs="Lucida Console"/>
-          <w:sz w:val="18"/>
-          <w:szCs w:val="18"/>
-        </w:rPr>
-        <w:t xml:space="preserve"> </w:t>
-      </w:r>
-      <w:proofErr w:type="spellStart"/>
-      <w:r>
-        <w:rPr>
-          <w:rFonts w:ascii="Lucida Console" w:hAnsi="Lucida Console" w:cs="Lucida Console"/>
-          <w:color w:val="8A2BE2"/>
-          <w:sz w:val="18"/>
-          <w:szCs w:val="18"/>
-        </w:rPr>
-        <w:t>svg</w:t>
-      </w:r>
-      <w:proofErr w:type="spellEnd"/>
-      <w:r>
-        <w:rPr>
-          <w:rFonts w:ascii="Lucida Console" w:hAnsi="Lucida Console" w:cs="Lucida Console"/>
-          <w:sz w:val="18"/>
-          <w:szCs w:val="18"/>
-        </w:rPr>
-        <w:t xml:space="preserve"> </w:t>
-      </w:r>
-      <w:r>
-        <w:rPr>
-          <w:rFonts w:ascii="Lucida Console" w:hAnsi="Lucida Console" w:cs="Lucida Console"/>
-          <w:color w:val="000080"/>
-          <w:sz w:val="18"/>
-          <w:szCs w:val="18"/>
-        </w:rPr>
-        <w:t>-</w:t>
-      </w:r>
-      <w:proofErr w:type="spellStart"/>
-      <w:r>
-        <w:rPr>
-          <w:rFonts w:ascii="Lucida Console" w:hAnsi="Lucida Console" w:cs="Lucida Console"/>
-          <w:color w:val="000080"/>
-          <w:sz w:val="18"/>
-          <w:szCs w:val="18"/>
-        </w:rPr>
-        <w:t>DestinationPath</w:t>
-      </w:r>
-      <w:proofErr w:type="spellEnd"/>
-      <w:r>
-        <w:rPr>
-          <w:rFonts w:ascii="Lucida Console" w:hAnsi="Lucida Console" w:cs="Lucida Console"/>
-          <w:sz w:val="18"/>
-          <w:szCs w:val="18"/>
-        </w:rPr>
-        <w:t xml:space="preserve"> </w:t>
-      </w:r>
-      <w:r>
-        <w:rPr>
-          <w:rFonts w:ascii="Lucida Console" w:hAnsi="Lucida Console" w:cs="Lucida Console"/>
-          <w:color w:val="8A2BE2"/>
-          <w:sz w:val="18"/>
-          <w:szCs w:val="18"/>
-        </w:rPr>
-        <w:t>.\</w:t>
-      </w:r>
-      <w:proofErr w:type="spellStart"/>
-      <w:r>
-        <w:rPr>
-          <w:rFonts w:ascii="Lucida Console" w:hAnsi="Lucida Console" w:cs="Lucida Console"/>
-          <w:color w:val="8A2BE2"/>
-          <w:sz w:val="18"/>
-          <w:szCs w:val="18"/>
-        </w:rPr>
-        <w:t>az.svg</w:t>
-      </w:r>
-      <w:proofErr w:type="spellEnd"/>
-      <w:r>
-        <w:rPr>
-          <w:rFonts w:ascii="Lucida Console" w:hAnsi="Lucida Console" w:cs="Lucida Console"/>
-          <w:sz w:val="18"/>
-          <w:szCs w:val="18"/>
-        </w:rPr>
-        <w:t xml:space="preserve"> </w:t>
-      </w:r>
-    </w:p>
-    <w:p>
-      <w:pPr>
+          <w:color w:val="8B0000"/>
+          <w:sz w:val="18"/>
+          <w:szCs w:val="18"/>
+        </w:rPr>
+      </w:pPr>
+      <w:r>
+        <w:rPr>
+          <w:rFonts w:ascii="Lucida Console" w:hAnsi="Lucida Console" w:cs="Lucida Console"/>
+          <w:sz w:val="18"/>
+          <w:szCs w:val="18"/>
+        </w:rPr>
+        <w:t xml:space="preserve">                   Label</w:t>
+      </w:r>
+      <w:r>
+        <w:rPr>
+          <w:rFonts w:ascii="Lucida Console" w:hAnsi="Lucida Console" w:cs="Lucida Console"/>
+          <w:color w:val="696969"/>
+          <w:sz w:val="18"/>
+          <w:szCs w:val="18"/>
+        </w:rPr>
+        <w:t>=</w:t>
+      </w:r>
+      <w:r>
+        <w:rPr>
+          <w:rFonts w:ascii="Lucida Console" w:hAnsi="Lucida Console" w:cs="Lucida Console"/>
+          <w:color w:val="8B0000"/>
+          <w:sz w:val="18"/>
+          <w:szCs w:val="18"/>
+        </w:rPr>
+        <w:t xml:space="preserve">'&lt;table </w:t>
+      </w:r>
+      <w:proofErr w:type="spellStart"/>
+      <w:r>
+        <w:rPr>
+          <w:rFonts w:ascii="Lucida Console" w:hAnsi="Lucida Console" w:cs="Lucida Console"/>
+          <w:color w:val="8B0000"/>
+          <w:sz w:val="18"/>
+          <w:szCs w:val="18"/>
+        </w:rPr>
+        <w:t>cellborder</w:t>
+      </w:r>
+      <w:proofErr w:type="spellEnd"/>
+      <w:r>
+        <w:rPr>
+          <w:rFonts w:ascii="Lucida Console" w:hAnsi="Lucida Console" w:cs="Lucida Console"/>
+          <w:color w:val="8B0000"/>
+          <w:sz w:val="18"/>
+          <w:szCs w:val="18"/>
+        </w:rPr>
+        <w:t>="0" border="1"&gt;'</w:t>
+      </w:r>
+      <w:r>
+        <w:rPr>
+          <w:rFonts w:ascii="Lucida Console" w:hAnsi="Lucida Console" w:cs="Lucida Console"/>
+          <w:color w:val="696969"/>
+          <w:sz w:val="18"/>
+          <w:szCs w:val="18"/>
+        </w:rPr>
+        <w:t>+</w:t>
+      </w:r>
+      <w:r>
+        <w:rPr>
+          <w:rFonts w:ascii="Lucida Console" w:hAnsi="Lucida Console" w:cs="Lucida Console"/>
+          <w:color w:val="696969"/>
+          <w:sz w:val="18"/>
+          <w:szCs w:val="18"/>
+        </w:rPr>
+        <w:br/>
+        <w:t xml:space="preserve">                            </w:t>
+      </w:r>
+      <w:r>
+        <w:rPr>
+          <w:rFonts w:ascii="Lucida Console" w:hAnsi="Lucida Console" w:cs="Lucida Console"/>
+          <w:color w:val="8B0000"/>
+          <w:sz w:val="18"/>
+          <w:szCs w:val="18"/>
+        </w:rPr>
+        <w:t>'&lt;tr&gt;&lt;td&gt;&lt;</w:t>
+      </w:r>
+      <w:proofErr w:type="spellStart"/>
+      <w:r>
+        <w:rPr>
+          <w:rFonts w:ascii="Lucida Console" w:hAnsi="Lucida Console" w:cs="Lucida Console"/>
+          <w:color w:val="8B0000"/>
+          <w:sz w:val="18"/>
+          <w:szCs w:val="18"/>
+        </w:rPr>
+        <w:t>img</w:t>
+      </w:r>
+      <w:proofErr w:type="spellEnd"/>
+      <w:r>
+        <w:rPr>
+          <w:rFonts w:ascii="Lucida Console" w:hAnsi="Lucida Console" w:cs="Lucida Console"/>
+          <w:color w:val="8B0000"/>
+          <w:sz w:val="18"/>
+          <w:szCs w:val="18"/>
+        </w:rPr>
+        <w:t xml:space="preserve"> </w:t>
+      </w:r>
+      <w:proofErr w:type="spellStart"/>
+      <w:r>
+        <w:rPr>
+          <w:rFonts w:ascii="Lucida Console" w:hAnsi="Lucida Console" w:cs="Lucida Console"/>
+          <w:color w:val="8B0000"/>
+          <w:sz w:val="18"/>
+          <w:szCs w:val="18"/>
+        </w:rPr>
+        <w:t>src</w:t>
+      </w:r>
+      <w:proofErr w:type="spellEnd"/>
+      <w:r>
+        <w:rPr>
+          <w:rFonts w:ascii="Lucida Console" w:hAnsi="Lucida Console" w:cs="Lucida Console"/>
+          <w:color w:val="8B0000"/>
+          <w:sz w:val="18"/>
+          <w:szCs w:val="18"/>
+        </w:rPr>
+        <w:t>="'</w:t>
+      </w:r>
+      <w:r>
+        <w:rPr>
+          <w:rFonts w:ascii="Lucida Console" w:hAnsi="Lucida Console" w:cs="Lucida Console"/>
+          <w:color w:val="696969"/>
+          <w:sz w:val="18"/>
+          <w:szCs w:val="18"/>
+        </w:rPr>
+        <w:t>+</w:t>
+      </w:r>
+      <w:r>
+        <w:rPr>
+          <w:rFonts w:ascii="Lucida Console" w:hAnsi="Lucida Console" w:cs="Lucida Console"/>
+          <w:sz w:val="18"/>
+          <w:szCs w:val="18"/>
+        </w:rPr>
+        <w:t xml:space="preserve"> </w:t>
+      </w:r>
+      <w:r>
+        <w:rPr>
+          <w:rFonts w:ascii="Lucida Console" w:hAnsi="Lucida Console" w:cs="Lucida Console"/>
+          <w:color w:val="A82D00"/>
+          <w:sz w:val="18"/>
+          <w:szCs w:val="18"/>
+        </w:rPr>
+        <w:t>$</w:t>
+      </w:r>
+      <w:proofErr w:type="spellStart"/>
+      <w:r>
+        <w:rPr>
+          <w:rFonts w:ascii="Lucida Console" w:hAnsi="Lucida Console" w:cs="Lucida Console"/>
+          <w:color w:val="A82D00"/>
+          <w:sz w:val="18"/>
+          <w:szCs w:val="18"/>
+        </w:rPr>
+        <w:t>picPath</w:t>
+      </w:r>
+      <w:proofErr w:type="spellEnd"/>
+      <w:r>
+        <w:rPr>
+          <w:rFonts w:ascii="Lucida Console" w:hAnsi="Lucida Console" w:cs="Lucida Console"/>
+          <w:sz w:val="18"/>
+          <w:szCs w:val="18"/>
+        </w:rPr>
+        <w:t xml:space="preserve"> </w:t>
+      </w:r>
+      <w:r>
+        <w:rPr>
+          <w:rFonts w:ascii="Lucida Console" w:hAnsi="Lucida Console" w:cs="Lucida Console"/>
+          <w:color w:val="696969"/>
+          <w:sz w:val="18"/>
+          <w:szCs w:val="18"/>
+        </w:rPr>
+        <w:t>+</w:t>
+      </w:r>
+      <w:r>
+        <w:rPr>
+          <w:rFonts w:ascii="Lucida Console" w:hAnsi="Lucida Console" w:cs="Lucida Console"/>
+          <w:sz w:val="18"/>
+          <w:szCs w:val="18"/>
+        </w:rPr>
+        <w:t xml:space="preserve"> </w:t>
+      </w:r>
+      <w:r>
+        <w:rPr>
+          <w:rFonts w:ascii="Lucida Console" w:hAnsi="Lucida Console" w:cs="Lucida Console"/>
+          <w:color w:val="8B0000"/>
+          <w:sz w:val="18"/>
+          <w:szCs w:val="18"/>
+        </w:rPr>
+        <w:t xml:space="preserve">'"/&gt;&lt;/td&gt;&lt;/tr&gt;' </w:t>
+      </w:r>
+      <w:r>
+        <w:rPr>
+          <w:rFonts w:ascii="Lucida Console" w:hAnsi="Lucida Console" w:cs="Lucida Console"/>
+          <w:color w:val="696969"/>
+          <w:sz w:val="18"/>
+          <w:szCs w:val="18"/>
+        </w:rPr>
+        <w:t xml:space="preserve">+ </w:t>
+      </w:r>
+    </w:p>
+    <w:p>
+      <w:pPr>
+        <w:keepNext/>
+        <w:keepLines/>
         <w:shd w:val="clear" w:color="auto" w:fill="FFFFFF"/>
         <w:autoSpaceDE w:val="0"/>
         <w:autoSpaceDN w:val="0"/>
@@ -15743,6 +15743,888 @@
         <w:spacing w:after="0" w:line="240" w:lineRule="auto"/>
         <w:rPr>
           <w:rFonts w:ascii="Lucida Console" w:hAnsi="Lucida Console" w:cs="Lucida Console"/>
+          <w:color w:val="8B0000"/>
+          <w:sz w:val="18"/>
+          <w:szCs w:val="18"/>
+        </w:rPr>
+      </w:pPr>
+      <w:r>
+        <w:rPr>
+          <w:rFonts w:ascii="Lucida Console" w:hAnsi="Lucida Console" w:cs="Lucida Console"/>
+          <w:color w:val="8B0000"/>
+          <w:sz w:val="18"/>
+          <w:szCs w:val="18"/>
+        </w:rPr>
+        <w:t xml:space="preserve">                            '&lt;tr&gt;&lt;td&gt;&lt;b&gt;AZURE </w:t>
+      </w:r>
+      <w:proofErr w:type="spellStart"/>
+      <w:r>
+        <w:rPr>
+          <w:rFonts w:ascii="Lucida Console" w:hAnsi="Lucida Console" w:cs="Lucida Console"/>
+          <w:color w:val="8B0000"/>
+          <w:sz w:val="18"/>
+          <w:szCs w:val="18"/>
+        </w:rPr>
+        <w:t>Devops</w:t>
+      </w:r>
+      <w:proofErr w:type="spellEnd"/>
+      <w:r>
+        <w:rPr>
+          <w:rFonts w:ascii="Lucida Console" w:hAnsi="Lucida Console" w:cs="Lucida Console"/>
+          <w:color w:val="8B0000"/>
+          <w:sz w:val="18"/>
+          <w:szCs w:val="18"/>
+        </w:rPr>
+        <w:t>&lt;/b&gt;&lt;/td&gt;&lt;/tr&gt;'</w:t>
+      </w:r>
+      <w:r>
+        <w:rPr>
+          <w:rFonts w:ascii="Lucida Console" w:hAnsi="Lucida Console" w:cs="Lucida Console"/>
+          <w:color w:val="696969"/>
+          <w:sz w:val="18"/>
+          <w:szCs w:val="18"/>
+        </w:rPr>
+        <w:t>+</w:t>
+      </w:r>
+      <w:r>
+        <w:rPr>
+          <w:rFonts w:ascii="Lucida Console" w:hAnsi="Lucida Console" w:cs="Lucida Console"/>
+          <w:color w:val="8B0000"/>
+          <w:sz w:val="18"/>
+          <w:szCs w:val="18"/>
+        </w:rPr>
+        <w:t>'</w:t>
+      </w:r>
+    </w:p>
+    <w:p>
+      <w:pPr>
+        <w:keepNext/>
+        <w:keepLines/>
+        <w:shd w:val="clear" w:color="auto" w:fill="FFFFFF"/>
+        <w:autoSpaceDE w:val="0"/>
+        <w:autoSpaceDN w:val="0"/>
+        <w:adjustRightInd w:val="0"/>
+        <w:spacing w:after="0" w:line="240" w:lineRule="auto"/>
+        <w:rPr>
+          <w:rFonts w:ascii="Lucida Console" w:hAnsi="Lucida Console" w:cs="Lucida Console"/>
+          <w:color w:val="8B0000"/>
+          <w:sz w:val="18"/>
+          <w:szCs w:val="18"/>
+        </w:rPr>
+      </w:pPr>
+      <w:r>
+        <w:rPr>
+          <w:rFonts w:ascii="Lucida Console" w:hAnsi="Lucida Console" w:cs="Lucida Console"/>
+          <w:color w:val="8B0000"/>
+          <w:sz w:val="18"/>
+          <w:szCs w:val="18"/>
+        </w:rPr>
+        <w:t xml:space="preserve">                          &lt;/table&gt;'</w:t>
+      </w:r>
+      <w:r>
+        <w:rPr>
+          <w:rFonts w:ascii="Lucida Console" w:hAnsi="Lucida Console" w:cs="Lucida Console"/>
+          <w:sz w:val="18"/>
+          <w:szCs w:val="18"/>
+        </w:rPr>
+        <w:t xml:space="preserve">} </w:t>
+      </w:r>
+    </w:p>
+    <w:p>
+      <w:pPr>
+        <w:keepNext/>
+        <w:keepLines/>
+        <w:shd w:val="clear" w:color="auto" w:fill="FFFFFF"/>
+        <w:autoSpaceDE w:val="0"/>
+        <w:autoSpaceDN w:val="0"/>
+        <w:adjustRightInd w:val="0"/>
+        <w:spacing w:after="0" w:line="240" w:lineRule="auto"/>
+        <w:rPr>
+          <w:rFonts w:ascii="Lucida Console" w:hAnsi="Lucida Console" w:cs="Lucida Console"/>
+          <w:sz w:val="18"/>
+          <w:szCs w:val="18"/>
+        </w:rPr>
+      </w:pPr>
+      <w:r>
+        <w:rPr>
+          <w:rFonts w:ascii="Lucida Console" w:hAnsi="Lucida Console" w:cs="Lucida Console"/>
+          <w:sz w:val="18"/>
+          <w:szCs w:val="18"/>
+        </w:rPr>
+        <w:t xml:space="preserve">    </w:t>
+      </w:r>
+      <w:r>
+        <w:rPr>
+          <w:rFonts w:ascii="Lucida Console" w:hAnsi="Lucida Console" w:cs="Lucida Console"/>
+          <w:color w:val="0000FF"/>
+          <w:sz w:val="18"/>
+          <w:szCs w:val="18"/>
+        </w:rPr>
+        <w:t>node</w:t>
+      </w:r>
+      <w:r>
+        <w:rPr>
+          <w:rFonts w:ascii="Lucida Console" w:hAnsi="Lucida Console" w:cs="Lucida Console"/>
+          <w:sz w:val="18"/>
+          <w:szCs w:val="18"/>
+        </w:rPr>
+        <w:t xml:space="preserve"> </w:t>
+      </w:r>
+      <w:proofErr w:type="gramStart"/>
+      <w:r>
+        <w:rPr>
+          <w:rFonts w:ascii="Lucida Console" w:hAnsi="Lucida Console" w:cs="Lucida Console"/>
+          <w:color w:val="8A2BE2"/>
+          <w:sz w:val="18"/>
+          <w:szCs w:val="18"/>
+        </w:rPr>
+        <w:t>bottom</w:t>
+      </w:r>
+      <w:r>
+        <w:rPr>
+          <w:rFonts w:ascii="Lucida Console" w:hAnsi="Lucida Console" w:cs="Lucida Console"/>
+          <w:sz w:val="18"/>
+          <w:szCs w:val="18"/>
+        </w:rPr>
+        <w:t xml:space="preserve">  @</w:t>
+      </w:r>
+      <w:proofErr w:type="gramEnd"/>
+      <w:r>
+        <w:rPr>
+          <w:rFonts w:ascii="Lucida Console" w:hAnsi="Lucida Console" w:cs="Lucida Console"/>
+          <w:sz w:val="18"/>
+          <w:szCs w:val="18"/>
+        </w:rPr>
+        <w:t>{shape</w:t>
+      </w:r>
+      <w:r>
+        <w:rPr>
+          <w:rFonts w:ascii="Lucida Console" w:hAnsi="Lucida Console" w:cs="Lucida Console"/>
+          <w:color w:val="696969"/>
+          <w:sz w:val="18"/>
+          <w:szCs w:val="18"/>
+        </w:rPr>
+        <w:t>=</w:t>
+      </w:r>
+      <w:r>
+        <w:rPr>
+          <w:rFonts w:ascii="Lucida Console" w:hAnsi="Lucida Console" w:cs="Lucida Console"/>
+          <w:color w:val="8B0000"/>
+          <w:sz w:val="18"/>
+          <w:szCs w:val="18"/>
+        </w:rPr>
+        <w:t>'</w:t>
+      </w:r>
+      <w:proofErr w:type="spellStart"/>
+      <w:r>
+        <w:rPr>
+          <w:rFonts w:ascii="Lucida Console" w:hAnsi="Lucida Console" w:cs="Lucida Console"/>
+          <w:color w:val="8B0000"/>
+          <w:sz w:val="18"/>
+          <w:szCs w:val="18"/>
+        </w:rPr>
+        <w:t>invhouse</w:t>
+      </w:r>
+      <w:proofErr w:type="spellEnd"/>
+      <w:r>
+        <w:rPr>
+          <w:rFonts w:ascii="Lucida Console" w:hAnsi="Lucida Console" w:cs="Lucida Console"/>
+          <w:color w:val="8B0000"/>
+          <w:sz w:val="18"/>
+          <w:szCs w:val="18"/>
+        </w:rPr>
+        <w:t>'</w:t>
+      </w:r>
+      <w:r>
+        <w:rPr>
+          <w:rFonts w:ascii="Lucida Console" w:hAnsi="Lucida Console" w:cs="Lucida Console"/>
+          <w:sz w:val="18"/>
+          <w:szCs w:val="18"/>
+        </w:rPr>
+        <w:t>}</w:t>
+      </w:r>
+    </w:p>
+    <w:p>
+      <w:pPr>
+        <w:keepNext/>
+        <w:keepLines/>
+        <w:shd w:val="clear" w:color="auto" w:fill="FFFFFF"/>
+        <w:autoSpaceDE w:val="0"/>
+        <w:autoSpaceDN w:val="0"/>
+        <w:adjustRightInd w:val="0"/>
+        <w:spacing w:after="0" w:line="240" w:lineRule="auto"/>
+        <w:rPr>
+          <w:rFonts w:ascii="Lucida Console" w:hAnsi="Lucida Console" w:cs="Lucida Console"/>
+          <w:sz w:val="18"/>
+          <w:szCs w:val="18"/>
+        </w:rPr>
+      </w:pPr>
+      <w:r>
+        <w:rPr>
+          <w:rFonts w:ascii="Lucida Console" w:hAnsi="Lucida Console" w:cs="Lucida Console"/>
+          <w:sz w:val="18"/>
+          <w:szCs w:val="18"/>
+        </w:rPr>
+        <w:t xml:space="preserve">    </w:t>
+      </w:r>
+      <w:r>
+        <w:rPr>
+          <w:rFonts w:ascii="Lucida Console" w:hAnsi="Lucida Console" w:cs="Lucida Console"/>
+          <w:color w:val="0000FF"/>
+          <w:sz w:val="18"/>
+          <w:szCs w:val="18"/>
+        </w:rPr>
+        <w:t>rank</w:t>
+      </w:r>
+      <w:r>
+        <w:rPr>
+          <w:rFonts w:ascii="Lucida Console" w:hAnsi="Lucida Console" w:cs="Lucida Console"/>
+          <w:sz w:val="18"/>
+          <w:szCs w:val="18"/>
+        </w:rPr>
+        <w:t xml:space="preserve"> </w:t>
+      </w:r>
+      <w:proofErr w:type="spellStart"/>
+      <w:proofErr w:type="gramStart"/>
+      <w:r>
+        <w:rPr>
+          <w:rFonts w:ascii="Lucida Console" w:hAnsi="Lucida Console" w:cs="Lucida Console"/>
+          <w:color w:val="8A2BE2"/>
+          <w:sz w:val="18"/>
+          <w:szCs w:val="18"/>
+        </w:rPr>
+        <w:t>top</w:t>
+      </w:r>
+      <w:r>
+        <w:rPr>
+          <w:rFonts w:ascii="Lucida Console" w:hAnsi="Lucida Console" w:cs="Lucida Console"/>
+          <w:color w:val="696969"/>
+          <w:sz w:val="18"/>
+          <w:szCs w:val="18"/>
+        </w:rPr>
+        <w:t>,</w:t>
+      </w:r>
+      <w:r>
+        <w:rPr>
+          <w:rFonts w:ascii="Lucida Console" w:hAnsi="Lucida Console" w:cs="Lucida Console"/>
+          <w:color w:val="8A2BE2"/>
+          <w:sz w:val="18"/>
+          <w:szCs w:val="18"/>
+        </w:rPr>
+        <w:t>middle</w:t>
+      </w:r>
+      <w:proofErr w:type="spellEnd"/>
+      <w:proofErr w:type="gramEnd"/>
+      <w:r>
+        <w:rPr>
+          <w:rFonts w:ascii="Lucida Console" w:hAnsi="Lucida Console" w:cs="Lucida Console"/>
+          <w:sz w:val="18"/>
+          <w:szCs w:val="18"/>
+        </w:rPr>
+        <w:t xml:space="preserve"> </w:t>
+      </w:r>
+    </w:p>
+    <w:p>
+      <w:pPr>
+        <w:keepNext/>
+        <w:keepLines/>
+        <w:shd w:val="clear" w:color="auto" w:fill="FFFFFF"/>
+        <w:autoSpaceDE w:val="0"/>
+        <w:autoSpaceDN w:val="0"/>
+        <w:adjustRightInd w:val="0"/>
+        <w:spacing w:after="0" w:line="240" w:lineRule="auto"/>
+        <w:rPr>
+          <w:rFonts w:ascii="Lucida Console" w:hAnsi="Lucida Console" w:cs="Lucida Console"/>
+          <w:sz w:val="18"/>
+          <w:szCs w:val="18"/>
+        </w:rPr>
+      </w:pPr>
+      <w:r>
+        <w:rPr>
+          <w:rFonts w:ascii="Lucida Console" w:hAnsi="Lucida Console" w:cs="Lucida Console"/>
+          <w:sz w:val="18"/>
+          <w:szCs w:val="18"/>
+        </w:rPr>
+        <w:t xml:space="preserve">    </w:t>
+      </w:r>
+      <w:r>
+        <w:rPr>
+          <w:rFonts w:ascii="Lucida Console" w:hAnsi="Lucida Console" w:cs="Lucida Console"/>
+          <w:color w:val="0000FF"/>
+          <w:sz w:val="18"/>
+          <w:szCs w:val="18"/>
+        </w:rPr>
+        <w:t>edge</w:t>
+      </w:r>
+      <w:r>
+        <w:rPr>
+          <w:rFonts w:ascii="Lucida Console" w:hAnsi="Lucida Console" w:cs="Lucida Console"/>
+          <w:sz w:val="18"/>
+          <w:szCs w:val="18"/>
+        </w:rPr>
+        <w:t xml:space="preserve"> </w:t>
+      </w:r>
+      <w:r>
+        <w:rPr>
+          <w:rFonts w:ascii="Lucida Console" w:hAnsi="Lucida Console" w:cs="Lucida Console"/>
+          <w:color w:val="000080"/>
+          <w:sz w:val="18"/>
+          <w:szCs w:val="18"/>
+        </w:rPr>
+        <w:t>-From</w:t>
+      </w:r>
+      <w:r>
+        <w:rPr>
+          <w:rFonts w:ascii="Lucida Console" w:hAnsi="Lucida Console" w:cs="Lucida Console"/>
+          <w:sz w:val="18"/>
+          <w:szCs w:val="18"/>
+        </w:rPr>
+        <w:t xml:space="preserve"> </w:t>
+      </w:r>
+      <w:r>
+        <w:rPr>
+          <w:rFonts w:ascii="Lucida Console" w:hAnsi="Lucida Console" w:cs="Lucida Console"/>
+          <w:color w:val="8A2BE2"/>
+          <w:sz w:val="18"/>
+          <w:szCs w:val="18"/>
+        </w:rPr>
+        <w:t>top</w:t>
+      </w:r>
+      <w:r>
+        <w:rPr>
+          <w:rFonts w:ascii="Lucida Console" w:hAnsi="Lucida Console" w:cs="Lucida Console"/>
+          <w:sz w:val="18"/>
+          <w:szCs w:val="18"/>
+        </w:rPr>
+        <w:t xml:space="preserve">    </w:t>
+      </w:r>
+      <w:r>
+        <w:rPr>
+          <w:rFonts w:ascii="Lucida Console" w:hAnsi="Lucida Console" w:cs="Lucida Console"/>
+          <w:color w:val="000080"/>
+          <w:sz w:val="18"/>
+          <w:szCs w:val="18"/>
+        </w:rPr>
+        <w:t>-to</w:t>
+      </w:r>
+      <w:r>
+        <w:rPr>
+          <w:rFonts w:ascii="Lucida Console" w:hAnsi="Lucida Console" w:cs="Lucida Console"/>
+          <w:sz w:val="18"/>
+          <w:szCs w:val="18"/>
+        </w:rPr>
+        <w:t xml:space="preserve"> </w:t>
+      </w:r>
+      <w:r>
+        <w:rPr>
+          <w:rFonts w:ascii="Lucida Console" w:hAnsi="Lucida Console" w:cs="Lucida Console"/>
+          <w:color w:val="8A2BE2"/>
+          <w:sz w:val="18"/>
+          <w:szCs w:val="18"/>
+        </w:rPr>
+        <w:t>middle</w:t>
+      </w:r>
+      <w:r>
+        <w:rPr>
+          <w:rFonts w:ascii="Lucida Console" w:hAnsi="Lucida Console" w:cs="Lucida Console"/>
+          <w:sz w:val="18"/>
+          <w:szCs w:val="18"/>
+        </w:rPr>
+        <w:t xml:space="preserve"> </w:t>
+      </w:r>
+      <w:r>
+        <w:rPr>
+          <w:rFonts w:ascii="Lucida Console" w:hAnsi="Lucida Console" w:cs="Lucida Console"/>
+          <w:color w:val="000080"/>
+          <w:sz w:val="18"/>
+          <w:szCs w:val="18"/>
+        </w:rPr>
+        <w:t>-Attributes</w:t>
+      </w:r>
+      <w:r>
+        <w:rPr>
+          <w:rFonts w:ascii="Lucida Console" w:hAnsi="Lucida Console" w:cs="Lucida Console"/>
+          <w:sz w:val="18"/>
+          <w:szCs w:val="18"/>
+        </w:rPr>
+        <w:t xml:space="preserve"> </w:t>
+      </w:r>
+      <w:proofErr w:type="gramStart"/>
+      <w:r>
+        <w:rPr>
+          <w:rFonts w:ascii="Lucida Console" w:hAnsi="Lucida Console" w:cs="Lucida Console"/>
+          <w:sz w:val="18"/>
+          <w:szCs w:val="18"/>
+        </w:rPr>
+        <w:t>@{</w:t>
+      </w:r>
+      <w:proofErr w:type="spellStart"/>
+      <w:proofErr w:type="gramEnd"/>
+      <w:r>
+        <w:rPr>
+          <w:rFonts w:ascii="Lucida Console" w:hAnsi="Lucida Console" w:cs="Lucida Console"/>
+          <w:sz w:val="18"/>
+          <w:szCs w:val="18"/>
+        </w:rPr>
+        <w:t>headlabel</w:t>
+      </w:r>
+      <w:proofErr w:type="spellEnd"/>
+      <w:r>
+        <w:rPr>
+          <w:rFonts w:ascii="Lucida Console" w:hAnsi="Lucida Console" w:cs="Lucida Console"/>
+          <w:color w:val="696969"/>
+          <w:sz w:val="18"/>
+          <w:szCs w:val="18"/>
+        </w:rPr>
+        <w:t>=</w:t>
+      </w:r>
+      <w:r>
+        <w:rPr>
+          <w:rFonts w:ascii="Lucida Console" w:hAnsi="Lucida Console" w:cs="Lucida Console"/>
+          <w:color w:val="8B0000"/>
+          <w:sz w:val="18"/>
+          <w:szCs w:val="18"/>
+        </w:rPr>
+        <w:t>'TCP 80 '</w:t>
+      </w:r>
+      <w:r>
+        <w:rPr>
+          <w:rFonts w:ascii="Lucida Console" w:hAnsi="Lucida Console" w:cs="Lucida Console"/>
+          <w:sz w:val="18"/>
+          <w:szCs w:val="18"/>
+        </w:rPr>
+        <w:t>;label</w:t>
+      </w:r>
+      <w:r>
+        <w:rPr>
+          <w:rFonts w:ascii="Lucida Console" w:hAnsi="Lucida Console" w:cs="Lucida Console"/>
+          <w:color w:val="696969"/>
+          <w:sz w:val="18"/>
+          <w:szCs w:val="18"/>
+        </w:rPr>
+        <w:t>=</w:t>
+      </w:r>
+      <w:r>
+        <w:rPr>
+          <w:rFonts w:ascii="Lucida Console" w:hAnsi="Lucida Console" w:cs="Lucida Console"/>
+          <w:color w:val="8B0000"/>
+          <w:sz w:val="18"/>
+          <w:szCs w:val="18"/>
+        </w:rPr>
+        <w:t>"</w:t>
+      </w:r>
+      <w:proofErr w:type="spellStart"/>
+      <w:r>
+        <w:rPr>
+          <w:rFonts w:ascii="Lucida Console" w:hAnsi="Lucida Console" w:cs="Lucida Console"/>
+          <w:color w:val="8B0000"/>
+          <w:sz w:val="18"/>
+          <w:szCs w:val="18"/>
+        </w:rPr>
+        <w:t>Wibble</w:t>
+      </w:r>
+      <w:proofErr w:type="spellEnd"/>
+      <w:r>
+        <w:rPr>
+          <w:rFonts w:ascii="Lucida Console" w:hAnsi="Lucida Console" w:cs="Lucida Console"/>
+          <w:color w:val="8B0000"/>
+          <w:sz w:val="18"/>
+          <w:szCs w:val="18"/>
+        </w:rPr>
+        <w:t>"</w:t>
+      </w:r>
+      <w:r>
+        <w:rPr>
+          <w:rFonts w:ascii="Lucida Console" w:hAnsi="Lucida Console" w:cs="Lucida Console"/>
+          <w:sz w:val="18"/>
+          <w:szCs w:val="18"/>
+        </w:rPr>
+        <w:t xml:space="preserve"> }</w:t>
+      </w:r>
+    </w:p>
+    <w:p>
+      <w:pPr>
+        <w:keepNext/>
+        <w:keepLines/>
+        <w:shd w:val="clear" w:color="auto" w:fill="FFFFFF"/>
+        <w:autoSpaceDE w:val="0"/>
+        <w:autoSpaceDN w:val="0"/>
+        <w:adjustRightInd w:val="0"/>
+        <w:spacing w:after="0" w:line="240" w:lineRule="auto"/>
+        <w:rPr>
+          <w:rFonts w:ascii="Lucida Console" w:hAnsi="Lucida Console" w:cs="Lucida Console"/>
+          <w:sz w:val="18"/>
+          <w:szCs w:val="18"/>
+        </w:rPr>
+      </w:pPr>
+      <w:r>
+        <w:rPr>
+          <w:rFonts w:ascii="Lucida Console" w:hAnsi="Lucida Console" w:cs="Lucida Console"/>
+          <w:sz w:val="18"/>
+          <w:szCs w:val="18"/>
+        </w:rPr>
+        <w:t xml:space="preserve">    </w:t>
+      </w:r>
+      <w:r>
+        <w:rPr>
+          <w:rFonts w:ascii="Lucida Console" w:hAnsi="Lucida Console" w:cs="Lucida Console"/>
+          <w:color w:val="0000FF"/>
+          <w:sz w:val="18"/>
+          <w:szCs w:val="18"/>
+        </w:rPr>
+        <w:t>edge</w:t>
+      </w:r>
+      <w:r>
+        <w:rPr>
+          <w:rFonts w:ascii="Lucida Console" w:hAnsi="Lucida Console" w:cs="Lucida Console"/>
+          <w:sz w:val="18"/>
+          <w:szCs w:val="18"/>
+        </w:rPr>
+        <w:t xml:space="preserve"> </w:t>
+      </w:r>
+      <w:r>
+        <w:rPr>
+          <w:rFonts w:ascii="Lucida Console" w:hAnsi="Lucida Console" w:cs="Lucida Console"/>
+          <w:color w:val="000080"/>
+          <w:sz w:val="18"/>
+          <w:szCs w:val="18"/>
+        </w:rPr>
+        <w:t>-From</w:t>
+      </w:r>
+      <w:r>
+        <w:rPr>
+          <w:rFonts w:ascii="Lucida Console" w:hAnsi="Lucida Console" w:cs="Lucida Console"/>
+          <w:sz w:val="18"/>
+          <w:szCs w:val="18"/>
+        </w:rPr>
+        <w:t xml:space="preserve"> </w:t>
+      </w:r>
+      <w:r>
+        <w:rPr>
+          <w:rFonts w:ascii="Lucida Console" w:hAnsi="Lucida Console" w:cs="Lucida Console"/>
+          <w:color w:val="8A2BE2"/>
+          <w:sz w:val="18"/>
+          <w:szCs w:val="18"/>
+        </w:rPr>
+        <w:t>middle</w:t>
+      </w:r>
+      <w:r>
+        <w:rPr>
+          <w:rFonts w:ascii="Lucida Console" w:hAnsi="Lucida Console" w:cs="Lucida Console"/>
+          <w:sz w:val="18"/>
+          <w:szCs w:val="18"/>
+        </w:rPr>
+        <w:t xml:space="preserve"> </w:t>
+      </w:r>
+      <w:r>
+        <w:rPr>
+          <w:rFonts w:ascii="Lucida Console" w:hAnsi="Lucida Console" w:cs="Lucida Console"/>
+          <w:color w:val="000080"/>
+          <w:sz w:val="18"/>
+          <w:szCs w:val="18"/>
+        </w:rPr>
+        <w:t>-to</w:t>
+      </w:r>
+      <w:r>
+        <w:rPr>
+          <w:rFonts w:ascii="Lucida Console" w:hAnsi="Lucida Console" w:cs="Lucida Console"/>
+          <w:sz w:val="18"/>
+          <w:szCs w:val="18"/>
+        </w:rPr>
+        <w:t xml:space="preserve"> </w:t>
+      </w:r>
+      <w:r>
+        <w:rPr>
+          <w:rFonts w:ascii="Lucida Console" w:hAnsi="Lucida Console" w:cs="Lucida Console"/>
+          <w:color w:val="8A2BE2"/>
+          <w:sz w:val="18"/>
+          <w:szCs w:val="18"/>
+        </w:rPr>
+        <w:t>bottom</w:t>
+      </w:r>
+      <w:r>
+        <w:rPr>
+          <w:rFonts w:ascii="Lucida Console" w:hAnsi="Lucida Console" w:cs="Lucida Console"/>
+          <w:sz w:val="18"/>
+          <w:szCs w:val="18"/>
+        </w:rPr>
+        <w:t xml:space="preserve"> </w:t>
+      </w:r>
+      <w:r>
+        <w:rPr>
+          <w:rFonts w:ascii="Lucida Console" w:hAnsi="Lucida Console" w:cs="Lucida Console"/>
+          <w:color w:val="000080"/>
+          <w:sz w:val="18"/>
+          <w:szCs w:val="18"/>
+        </w:rPr>
+        <w:t>-Attributes</w:t>
+      </w:r>
+      <w:r>
+        <w:rPr>
+          <w:rFonts w:ascii="Lucida Console" w:hAnsi="Lucida Console" w:cs="Lucida Console"/>
+          <w:sz w:val="18"/>
+          <w:szCs w:val="18"/>
+        </w:rPr>
+        <w:t xml:space="preserve"> </w:t>
+      </w:r>
+      <w:proofErr w:type="gramStart"/>
+      <w:r>
+        <w:rPr>
+          <w:rFonts w:ascii="Lucida Console" w:hAnsi="Lucida Console" w:cs="Lucida Console"/>
+          <w:sz w:val="18"/>
+          <w:szCs w:val="18"/>
+        </w:rPr>
+        <w:t>@{</w:t>
+      </w:r>
+      <w:proofErr w:type="spellStart"/>
+      <w:proofErr w:type="gramEnd"/>
+      <w:r>
+        <w:rPr>
+          <w:rFonts w:ascii="Lucida Console" w:hAnsi="Lucida Console" w:cs="Lucida Console"/>
+          <w:sz w:val="18"/>
+          <w:szCs w:val="18"/>
+        </w:rPr>
+        <w:t>headlabel</w:t>
+      </w:r>
+      <w:proofErr w:type="spellEnd"/>
+      <w:r>
+        <w:rPr>
+          <w:rFonts w:ascii="Lucida Console" w:hAnsi="Lucida Console" w:cs="Lucida Console"/>
+          <w:color w:val="696969"/>
+          <w:sz w:val="18"/>
+          <w:szCs w:val="18"/>
+        </w:rPr>
+        <w:t>=</w:t>
+      </w:r>
+      <w:r>
+        <w:rPr>
+          <w:rFonts w:ascii="Lucida Console" w:hAnsi="Lucida Console" w:cs="Lucida Console"/>
+          <w:color w:val="8B0000"/>
+          <w:sz w:val="18"/>
+          <w:szCs w:val="18"/>
+        </w:rPr>
+        <w:t>'TCP 80 '</w:t>
+      </w:r>
+      <w:r>
+        <w:rPr>
+          <w:rFonts w:ascii="Lucida Console" w:hAnsi="Lucida Console" w:cs="Lucida Console"/>
+          <w:sz w:val="18"/>
+          <w:szCs w:val="18"/>
+        </w:rPr>
+        <w:t>}</w:t>
+      </w:r>
+    </w:p>
+    <w:p>
+      <w:pPr>
+        <w:keepNext/>
+        <w:keepLines/>
+        <w:shd w:val="clear" w:color="auto" w:fill="FFFFFF"/>
+        <w:autoSpaceDE w:val="0"/>
+        <w:autoSpaceDN w:val="0"/>
+        <w:adjustRightInd w:val="0"/>
+        <w:spacing w:after="0" w:line="240" w:lineRule="auto"/>
+        <w:rPr>
+          <w:rFonts w:ascii="Lucida Console" w:hAnsi="Lucida Console" w:cs="Lucida Console"/>
+          <w:sz w:val="18"/>
+          <w:szCs w:val="18"/>
+        </w:rPr>
+      </w:pPr>
+      <w:r>
+        <w:rPr>
+          <w:rFonts w:ascii="Lucida Console" w:hAnsi="Lucida Console" w:cs="Lucida Console"/>
+          <w:sz w:val="18"/>
+          <w:szCs w:val="18"/>
+        </w:rPr>
+        <w:t xml:space="preserve">} </w:t>
+      </w:r>
+      <w:r>
+        <w:rPr>
+          <w:rFonts w:ascii="Lucida Console" w:hAnsi="Lucida Console" w:cs="Lucida Console"/>
+          <w:color w:val="696969"/>
+          <w:sz w:val="18"/>
+          <w:szCs w:val="18"/>
+        </w:rPr>
+        <w:t>|</w:t>
+      </w:r>
+      <w:r>
+        <w:rPr>
+          <w:rFonts w:ascii="Lucida Console" w:hAnsi="Lucida Console" w:cs="Lucida Console"/>
+          <w:sz w:val="18"/>
+          <w:szCs w:val="18"/>
+        </w:rPr>
+        <w:t xml:space="preserve"> </w:t>
+      </w:r>
+      <w:r>
+        <w:rPr>
+          <w:rFonts w:ascii="Lucida Console" w:hAnsi="Lucida Console" w:cs="Lucida Console"/>
+          <w:color w:val="0000FF"/>
+          <w:sz w:val="18"/>
+          <w:szCs w:val="18"/>
+        </w:rPr>
+        <w:t>Export-</w:t>
+      </w:r>
+      <w:proofErr w:type="spellStart"/>
+      <w:r>
+        <w:rPr>
+          <w:rFonts w:ascii="Lucida Console" w:hAnsi="Lucida Console" w:cs="Lucida Console"/>
+          <w:color w:val="0000FF"/>
+          <w:sz w:val="18"/>
+          <w:szCs w:val="18"/>
+        </w:rPr>
+        <w:t>PSGraph</w:t>
+      </w:r>
+      <w:proofErr w:type="spellEnd"/>
+      <w:r>
+        <w:rPr>
+          <w:rFonts w:ascii="Lucida Console" w:hAnsi="Lucida Console" w:cs="Lucida Console"/>
+          <w:sz w:val="18"/>
+          <w:szCs w:val="18"/>
+        </w:rPr>
+        <w:t xml:space="preserve"> </w:t>
+      </w:r>
+      <w:r>
+        <w:rPr>
+          <w:rFonts w:ascii="Lucida Console" w:hAnsi="Lucida Console" w:cs="Lucida Console"/>
+          <w:color w:val="000080"/>
+          <w:sz w:val="18"/>
+          <w:szCs w:val="18"/>
+        </w:rPr>
+        <w:t>-</w:t>
+      </w:r>
+      <w:proofErr w:type="spellStart"/>
+      <w:r>
+        <w:rPr>
+          <w:rFonts w:ascii="Lucida Console" w:hAnsi="Lucida Console" w:cs="Lucida Console"/>
+          <w:color w:val="000080"/>
+          <w:sz w:val="18"/>
+          <w:szCs w:val="18"/>
+        </w:rPr>
+        <w:t>ShowGraph</w:t>
+      </w:r>
+      <w:proofErr w:type="spellEnd"/>
+      <w:r>
+        <w:rPr>
+          <w:rFonts w:ascii="Lucida Console" w:hAnsi="Lucida Console" w:cs="Lucida Console"/>
+          <w:sz w:val="18"/>
+          <w:szCs w:val="18"/>
+        </w:rPr>
+        <w:t xml:space="preserve"> </w:t>
+      </w:r>
+      <w:r>
+        <w:rPr>
+          <w:rFonts w:ascii="Lucida Console" w:hAnsi="Lucida Console" w:cs="Lucida Console"/>
+          <w:color w:val="000080"/>
+          <w:sz w:val="18"/>
+          <w:szCs w:val="18"/>
+        </w:rPr>
+        <w:t>-</w:t>
+      </w:r>
+      <w:proofErr w:type="spellStart"/>
+      <w:r>
+        <w:rPr>
+          <w:rFonts w:ascii="Lucida Console" w:hAnsi="Lucida Console" w:cs="Lucida Console"/>
+          <w:color w:val="000080"/>
+          <w:sz w:val="18"/>
+          <w:szCs w:val="18"/>
+        </w:rPr>
+        <w:t>OutputFormat</w:t>
+      </w:r>
+      <w:proofErr w:type="spellEnd"/>
+      <w:r>
+        <w:rPr>
+          <w:rFonts w:ascii="Lucida Console" w:hAnsi="Lucida Console" w:cs="Lucida Console"/>
+          <w:sz w:val="18"/>
+          <w:szCs w:val="18"/>
+        </w:rPr>
+        <w:t xml:space="preserve"> </w:t>
+      </w:r>
+      <w:proofErr w:type="spellStart"/>
+      <w:r>
+        <w:rPr>
+          <w:rFonts w:ascii="Lucida Console" w:hAnsi="Lucida Console" w:cs="Lucida Console"/>
+          <w:color w:val="8A2BE2"/>
+          <w:sz w:val="18"/>
+          <w:szCs w:val="18"/>
+        </w:rPr>
+        <w:t>svg</w:t>
+      </w:r>
+      <w:proofErr w:type="spellEnd"/>
+      <w:r>
+        <w:rPr>
+          <w:rFonts w:ascii="Lucida Console" w:hAnsi="Lucida Console" w:cs="Lucida Console"/>
+          <w:sz w:val="18"/>
+          <w:szCs w:val="18"/>
+        </w:rPr>
+        <w:t xml:space="preserve"> </w:t>
+      </w:r>
+      <w:r>
+        <w:rPr>
+          <w:rFonts w:ascii="Lucida Console" w:hAnsi="Lucida Console" w:cs="Lucida Console"/>
+          <w:color w:val="000080"/>
+          <w:sz w:val="18"/>
+          <w:szCs w:val="18"/>
+        </w:rPr>
+        <w:t>-</w:t>
+      </w:r>
+      <w:proofErr w:type="spellStart"/>
+      <w:r>
+        <w:rPr>
+          <w:rFonts w:ascii="Lucida Console" w:hAnsi="Lucida Console" w:cs="Lucida Console"/>
+          <w:color w:val="000080"/>
+          <w:sz w:val="18"/>
+          <w:szCs w:val="18"/>
+        </w:rPr>
+        <w:t>DestinationPath</w:t>
+      </w:r>
+      <w:proofErr w:type="spellEnd"/>
+      <w:r>
+        <w:rPr>
+          <w:rFonts w:ascii="Lucida Console" w:hAnsi="Lucida Console" w:cs="Lucida Console"/>
+          <w:sz w:val="18"/>
+          <w:szCs w:val="18"/>
+        </w:rPr>
+        <w:t xml:space="preserve"> </w:t>
+      </w:r>
+      <w:r>
+        <w:rPr>
+          <w:rFonts w:ascii="Lucida Console" w:hAnsi="Lucida Console" w:cs="Lucida Console"/>
+          <w:color w:val="8A2BE2"/>
+          <w:sz w:val="18"/>
+          <w:szCs w:val="18"/>
+        </w:rPr>
+        <w:t>.\</w:t>
+      </w:r>
+      <w:proofErr w:type="spellStart"/>
+      <w:r>
+        <w:rPr>
+          <w:rFonts w:ascii="Lucida Console" w:hAnsi="Lucida Console" w:cs="Lucida Console"/>
+          <w:color w:val="8A2BE2"/>
+          <w:sz w:val="18"/>
+          <w:szCs w:val="18"/>
+        </w:rPr>
+        <w:t>az.svg</w:t>
+      </w:r>
+      <w:proofErr w:type="spellEnd"/>
+      <w:r>
+        <w:rPr>
+          <w:rFonts w:ascii="Lucida Console" w:hAnsi="Lucida Console" w:cs="Lucida Console"/>
+          <w:sz w:val="18"/>
+          <w:szCs w:val="18"/>
+        </w:rPr>
+        <w:t xml:space="preserve"> </w:t>
+      </w:r>
+    </w:p>
+    <w:p>
+      <w:pPr>
+        <w:keepNext/>
+        <w:keepLines/>
+        <w:shd w:val="clear" w:color="auto" w:fill="FFFFFF"/>
+        <w:autoSpaceDE w:val="0"/>
+        <w:autoSpaceDN w:val="0"/>
+        <w:adjustRightInd w:val="0"/>
+        <w:spacing w:after="0" w:line="240" w:lineRule="auto"/>
+        <w:rPr>
+          <w:rFonts w:ascii="Lucida Console" w:hAnsi="Lucida Console" w:cs="Lucida Console"/>
           <w:sz w:val="18"/>
           <w:szCs w:val="18"/>
         </w:rPr>
@@ -15758,6 +16640,8 @@
     </w:p>
     <w:p>
       <w:pPr>
+        <w:keepNext/>
+        <w:keepLines/>
         <w:rPr>
           <w:b/>
           <w:bCs/>
@@ -15783,7 +16667,7 @@
                     <pic:cNvPicPr/>
                   </pic:nvPicPr>
                   <pic:blipFill>
-                    <a:blip r:embed="rId21"/>
+                    <a:blip r:embed="rId22"/>
                     <a:stretch>
                       <a:fillRect/>
                     </a:stretch>
@@ -15811,6 +16695,8 @@
     </w:p>
     <w:p>
       <w:pPr>
+        <w:keepNext/>
+        <w:keepLines/>
         <w:rPr>
           <w:b/>
           <w:bCs/>
@@ -15861,6 +16747,8 @@
     </w:p>
     <w:p>
       <w:pPr>
+        <w:keepNext/>
+        <w:keepLines/>
         <w:rPr>
           <w:rFonts w:ascii="Consolas" w:hAnsi="Consolas"/>
         </w:rPr>
@@ -15936,9 +16824,6 @@
       </w:r>
       <w:r>
         <w:br/>
-      </w:r>
-      <w:r>
-        <w:lastRenderedPageBreak/>
         <w:t xml:space="preserve">it </w:t>
       </w:r>
       <w:r>
@@ -17243,7 +18128,7 @@
                     <pic:cNvPicPr/>
                   </pic:nvPicPr>
                   <pic:blipFill>
-                    <a:blip r:embed="rId22"/>
+                    <a:blip r:embed="rId23"/>
                     <a:stretch>
                       <a:fillRect/>
                     </a:stretch>
@@ -18083,7 +18968,7 @@
 </file>
 
 <file path=customXml/itemProps1.xml><?xml version="1.0" encoding="utf-8"?>
-<ds:datastoreItem xmlns:ds="http://schemas.openxmlformats.org/officeDocument/2006/customXml" ds:itemID="{209F9ED8-A77A-4576-A1A7-0E46665B0651}">
+<ds:datastoreItem xmlns:ds="http://schemas.openxmlformats.org/officeDocument/2006/customXml" ds:itemID="{52F4DB44-DEED-4318-A941-5F9B4B2374BC}">
   <ds:schemaRefs>
     <ds:schemaRef ds:uri="http://schemas.openxmlformats.org/officeDocument/2006/bibliography"/>
   </ds:schemaRefs>

</xml_diff>

<commit_message>
Ensure edge attributes are set on each pass
</commit_message>
<xml_diff>
--- a/docs/Examples.docx
+++ b/docs/Examples.docx
@@ -8286,15 +8286,7 @@
           <w:sz w:val="18"/>
           <w:szCs w:val="18"/>
         </w:rPr>
-        <w:t xml:space="preserve"> </w:t>
-      </w:r>
-      <w:r>
-        <w:rPr>
-          <w:rFonts w:ascii="Lucida Console" w:hAnsi="Lucida Console" w:cs="Lucida Console"/>
-          <w:sz w:val="18"/>
-          <w:szCs w:val="18"/>
-        </w:rPr>
-        <w:t>`</w:t>
+        <w:t xml:space="preserve"> `</w:t>
       </w:r>
       <w:r>
         <w:rPr>
@@ -8549,15 +8541,7 @@
           <w:sz w:val="18"/>
           <w:szCs w:val="18"/>
         </w:rPr>
-        <w:t xml:space="preserve"> </w:t>
-      </w:r>
-      <w:r>
-        <w:rPr>
-          <w:rFonts w:ascii="Lucida Console" w:hAnsi="Lucida Console" w:cs="Lucida Console"/>
-          <w:sz w:val="18"/>
-          <w:szCs w:val="18"/>
-        </w:rPr>
-        <w:t>`</w:t>
+        <w:t xml:space="preserve"> `</w:t>
       </w:r>
       <w:r>
         <w:rPr>
@@ -14168,8 +14152,6 @@
           </wp:inline>
         </w:drawing>
       </w:r>
-      <w:bookmarkStart w:id="0" w:name="_GoBack"/>
-      <w:bookmarkEnd w:id="0"/>
     </w:p>
     <w:p>
       <w:pPr>
@@ -14373,16 +14355,7 @@
           <w:sz w:val="18"/>
           <w:szCs w:val="18"/>
         </w:rPr>
-        <w:t>,</w:t>
-      </w:r>
-      <w:r>
-        <w:rPr>
-          <w:rFonts w:ascii="Lucida Console" w:hAnsi="Lucida Console" w:cs="Lucida Console"/>
-          <w:color w:val="696969"/>
-          <w:sz w:val="18"/>
-          <w:szCs w:val="18"/>
-        </w:rPr>
-        <w:t xml:space="preserve"> </w:t>
+        <w:t xml:space="preserve">, </w:t>
       </w:r>
       <w:r>
         <w:rPr>
@@ -14400,16 +14373,7 @@
           <w:sz w:val="18"/>
           <w:szCs w:val="18"/>
         </w:rPr>
-        <w:t>,</w:t>
-      </w:r>
-      <w:r>
-        <w:rPr>
-          <w:rFonts w:ascii="Lucida Console" w:hAnsi="Lucida Console" w:cs="Lucida Console"/>
-          <w:color w:val="696969"/>
-          <w:sz w:val="18"/>
-          <w:szCs w:val="18"/>
-        </w:rPr>
-        <w:t xml:space="preserve"> </w:t>
+        <w:t xml:space="preserve">, </w:t>
       </w:r>
       <w:r>
         <w:rPr>
@@ -14439,16 +14403,7 @@
           <w:sz w:val="18"/>
           <w:szCs w:val="18"/>
         </w:rPr>
-        <w:t>,</w:t>
-      </w:r>
-      <w:r>
-        <w:rPr>
-          <w:rFonts w:ascii="Lucida Console" w:hAnsi="Lucida Console" w:cs="Lucida Console"/>
-          <w:color w:val="696969"/>
-          <w:sz w:val="18"/>
-          <w:szCs w:val="18"/>
-        </w:rPr>
-        <w:t xml:space="preserve"> </w:t>
+        <w:t xml:space="preserve">, </w:t>
       </w:r>
       <w:proofErr w:type="spellStart"/>
       <w:r>
@@ -14468,16 +14423,7 @@
           <w:sz w:val="18"/>
           <w:szCs w:val="18"/>
         </w:rPr>
-        <w:t>,</w:t>
-      </w:r>
-      <w:r>
-        <w:rPr>
-          <w:rFonts w:ascii="Lucida Console" w:hAnsi="Lucida Console" w:cs="Lucida Console"/>
-          <w:color w:val="696969"/>
-          <w:sz w:val="18"/>
-          <w:szCs w:val="18"/>
-        </w:rPr>
-        <w:t xml:space="preserve"> </w:t>
+        <w:t xml:space="preserve">, </w:t>
       </w:r>
       <w:proofErr w:type="spellStart"/>
       <w:r>
@@ -14497,16 +14443,7 @@
           <w:sz w:val="18"/>
           <w:szCs w:val="18"/>
         </w:rPr>
-        <w:t>,</w:t>
-      </w:r>
-      <w:r>
-        <w:rPr>
-          <w:rFonts w:ascii="Lucida Console" w:hAnsi="Lucida Console" w:cs="Lucida Console"/>
-          <w:color w:val="696969"/>
-          <w:sz w:val="18"/>
-          <w:szCs w:val="18"/>
-        </w:rPr>
-        <w:t xml:space="preserve"> </w:t>
+        <w:t xml:space="preserve">, </w:t>
       </w:r>
       <w:r>
         <w:rPr>
@@ -14532,6 +14469,9 @@
         </w:rPr>
       </w:pPr>
       <w:r>
+        <w:rPr>
+          <w:noProof/>
+        </w:rPr>
         <w:drawing>
           <wp:anchor distT="0" distB="0" distL="114300" distR="114300" simplePos="0" relativeHeight="251672576" behindDoc="0" locked="0" layoutInCell="1" allowOverlap="1" wp14:anchorId="483FC135" wp14:editId="1B724D92">
             <wp:simplePos x="0" y="0"/>
@@ -14874,16 +14814,7 @@
           <w:sz w:val="18"/>
           <w:szCs w:val="18"/>
         </w:rPr>
-        <w:t xml:space="preserve">           </w:t>
-      </w:r>
-      <w:r>
-        <w:rPr>
-          <w:rFonts w:ascii="Lucida Console" w:hAnsi="Lucida Console" w:cs="Lucida Console"/>
-          <w:color w:val="0000FF"/>
-          <w:sz w:val="18"/>
-          <w:szCs w:val="18"/>
-        </w:rPr>
-        <w:t>Select-Object</w:t>
+        <w:t xml:space="preserve">           Select-Object</w:t>
       </w:r>
       <w:r>
         <w:rPr>
@@ -18163,16 +18094,10 @@
       <w:r>
         <w:t xml:space="preserve">Note that he </w:t>
       </w:r>
-      <w:proofErr w:type="spellStart"/>
-      <w:r>
-        <w:t>t</w:t>
-      </w:r>
-      <w:r>
-        <w:t>image</w:t>
-      </w:r>
-      <w:proofErr w:type="spellEnd"/>
-      <w:r>
-        <w:t xml:space="preserve"> attribute is a background image and any label (or name if label is not </w:t>
+      <w:bookmarkStart w:id="0" w:name="_GoBack"/>
+      <w:bookmarkEnd w:id="0"/>
+      <w:r>
+        <w:t xml:space="preserve">image attribute is a background image and any label (or name if label is not </w:t>
       </w:r>
       <w:proofErr w:type="gramStart"/>
       <w:r>
@@ -18602,6 +18527,7 @@
   <w:style w:type="character" w:default="1" w:styleId="DefaultParagraphFont">
     <w:name w:val="Default Paragraph Font"/>
     <w:uiPriority w:val="1"/>
+    <w:semiHidden/>
     <w:unhideWhenUsed/>
   </w:style>
   <w:style w:type="table" w:default="1" w:styleId="TableNormal">
@@ -18968,7 +18894,7 @@
 </file>
 
 <file path=customXml/itemProps1.xml><?xml version="1.0" encoding="utf-8"?>
-<ds:datastoreItem xmlns:ds="http://schemas.openxmlformats.org/officeDocument/2006/customXml" ds:itemID="{52F4DB44-DEED-4318-A941-5F9B4B2374BC}">
+<ds:datastoreItem xmlns:ds="http://schemas.openxmlformats.org/officeDocument/2006/customXml" ds:itemID="{482045F4-39D1-4C59-951D-E49739C4B1A7}">
   <ds:schemaRefs>
     <ds:schemaRef ds:uri="http://schemas.openxmlformats.org/officeDocument/2006/bibliography"/>
   </ds:schemaRefs>

</xml_diff>

<commit_message>
Support Export-PSgraph with empty path for export to std-out
</commit_message>
<xml_diff>
--- a/docs/Examples.docx
+++ b/docs/Examples.docx
@@ -1,6 +1,6 @@
 
 <file path=word/document.xml><?xml version="1.0" encoding="utf-8"?>
-<w:document xmlns:wpc="http://schemas.microsoft.com/office/word/2010/wordprocessingCanvas" xmlns:cx="http://schemas.microsoft.com/office/drawing/2014/chartex" xmlns:cx1="http://schemas.microsoft.com/office/drawing/2015/9/8/chartex" xmlns:cx2="http://schemas.microsoft.com/office/drawing/2015/10/21/chartex" xmlns:cx3="http://schemas.microsoft.com/office/drawing/2016/5/9/chartex" xmlns:cx4="http://schemas.microsoft.com/office/drawing/2016/5/10/chartex" xmlns:cx5="http://schemas.microsoft.com/office/drawing/2016/5/11/chartex" xmlns:cx6="http://schemas.microsoft.com/office/drawing/2016/5/12/chartex" xmlns:cx7="http://schemas.microsoft.com/office/drawing/2016/5/13/chartex" xmlns:cx8="http://schemas.microsoft.com/office/drawing/2016/5/14/chartex" xmlns:mc="http://schemas.openxmlformats.org/markup-compatibility/2006" xmlns:aink="http://schemas.microsoft.com/office/drawing/2016/ink" xmlns:am3d="http://schemas.microsoft.com/office/drawing/2017/model3d" xmlns:o="urn:schemas-microsoft-com:office:office" xmlns:r="http://schemas.openxmlformats.org/officeDocument/2006/relationships" xmlns:m="http://schemas.openxmlformats.org/officeDocument/2006/math" xmlns:v="urn:schemas-microsoft-com:vml" xmlns:wp14="http://schemas.microsoft.com/office/word/2010/wordprocessingDrawing" xmlns:wp="http://schemas.openxmlformats.org/drawingml/2006/wordprocessingDrawing" xmlns:w10="urn:schemas-microsoft-com:office:word" xmlns:w="http://schemas.openxmlformats.org/wordprocessingml/2006/main" xmlns:w14="http://schemas.microsoft.com/office/word/2010/wordml" xmlns:w15="http://schemas.microsoft.com/office/word/2012/wordml" xmlns:w16cid="http://schemas.microsoft.com/office/word/2016/wordml/cid" xmlns:w16se="http://schemas.microsoft.com/office/word/2015/wordml/symex" xmlns:wpg="http://schemas.microsoft.com/office/word/2010/wordprocessingGroup" xmlns:wpi="http://schemas.microsoft.com/office/word/2010/wordprocessingInk" xmlns:wne="http://schemas.microsoft.com/office/word/2006/wordml" xmlns:wps="http://schemas.microsoft.com/office/word/2010/wordprocessingShape" mc:Ignorable="w14 w15 w16se w16cid wp14">
+<w:document xmlns:wpc="http://schemas.microsoft.com/office/word/2010/wordprocessingCanvas" xmlns:cx="http://schemas.microsoft.com/office/drawing/2014/chartex" xmlns:cx1="http://schemas.microsoft.com/office/drawing/2015/9/8/chartex" xmlns:cx2="http://schemas.microsoft.com/office/drawing/2015/10/21/chartex" xmlns:cx3="http://schemas.microsoft.com/office/drawing/2016/5/9/chartex" xmlns:cx4="http://schemas.microsoft.com/office/drawing/2016/5/10/chartex" xmlns:cx5="http://schemas.microsoft.com/office/drawing/2016/5/11/chartex" xmlns:cx6="http://schemas.microsoft.com/office/drawing/2016/5/12/chartex" xmlns:cx7="http://schemas.microsoft.com/office/drawing/2016/5/13/chartex" xmlns:cx8="http://schemas.microsoft.com/office/drawing/2016/5/14/chartex" xmlns:mc="http://schemas.openxmlformats.org/markup-compatibility/2006" xmlns:aink="http://schemas.microsoft.com/office/drawing/2016/ink" xmlns:am3d="http://schemas.microsoft.com/office/drawing/2017/model3d" xmlns:o="urn:schemas-microsoft-com:office:office" xmlns:r="http://schemas.openxmlformats.org/officeDocument/2006/relationships" xmlns:m="http://schemas.openxmlformats.org/officeDocument/2006/math" xmlns:v="urn:schemas-microsoft-com:vml" xmlns:wp14="http://schemas.microsoft.com/office/word/2010/wordprocessingDrawing" xmlns:wp="http://schemas.openxmlformats.org/drawingml/2006/wordprocessingDrawing" xmlns:w10="urn:schemas-microsoft-com:office:word" xmlns:w="http://schemas.openxmlformats.org/wordprocessingml/2006/main" xmlns:w14="http://schemas.microsoft.com/office/word/2010/wordml" xmlns:w15="http://schemas.microsoft.com/office/word/2012/wordml" xmlns:w16cex="http://schemas.microsoft.com/office/word/2018/wordml/cex" xmlns:w16cid="http://schemas.microsoft.com/office/word/2016/wordml/cid" xmlns:w16="http://schemas.microsoft.com/office/word/2018/wordml" xmlns:w16se="http://schemas.microsoft.com/office/word/2015/wordml/symex" xmlns:wpg="http://schemas.microsoft.com/office/word/2010/wordprocessingGroup" xmlns:wpi="http://schemas.microsoft.com/office/word/2010/wordprocessingInk" xmlns:wne="http://schemas.microsoft.com/office/word/2006/wordml" xmlns:wps="http://schemas.microsoft.com/office/word/2010/wordprocessingShape" mc:Ignorable="w14 w15 w16se w16cid w16 w16cex wp14">
   <w:body>
     <w:p>
       <w:pPr>
@@ -39,7 +39,7 @@
           <w:noProof/>
         </w:rPr>
         <w:drawing>
-          <wp:anchor distT="0" distB="0" distL="114300" distR="114300" simplePos="0" relativeHeight="251663360" behindDoc="0" locked="0" layoutInCell="1" allowOverlap="1" wp14:anchorId="6ABB9393" wp14:editId="01F30E81">
+          <wp:anchor distT="0" distB="0" distL="114300" distR="114300" simplePos="0" relativeHeight="251663360" behindDoc="0" locked="0" layoutInCell="1" allowOverlap="1" wp14:anchorId="6ABB9393" wp14:editId="34B82C0E">
             <wp:simplePos x="0" y="0"/>
             <wp:positionH relativeFrom="column">
               <wp:posOffset>4142740</wp:posOffset>
@@ -549,7 +549,7 @@
           <w:noProof/>
         </w:rPr>
         <w:drawing>
-          <wp:anchor distT="0" distB="0" distL="114300" distR="114300" simplePos="0" relativeHeight="251662336" behindDoc="0" locked="0" layoutInCell="1" allowOverlap="1" wp14:anchorId="615E672E" wp14:editId="6EB7AE7F">
+          <wp:anchor distT="0" distB="0" distL="114300" distR="114300" simplePos="0" relativeHeight="251662336" behindDoc="0" locked="0" layoutInCell="1" allowOverlap="1" wp14:anchorId="615E672E" wp14:editId="35EC4269">
             <wp:simplePos x="0" y="0"/>
             <wp:positionH relativeFrom="column">
               <wp:posOffset>4142422</wp:posOffset>
@@ -670,6 +670,219 @@
     </w:p>
     <w:p>
       <w:pPr>
+        <w:shd w:val="clear" w:color="auto" w:fill="FFFFFE"/>
+        <w:spacing w:after="0" w:line="300" w:lineRule="atLeast"/>
+        <w:rPr>
+          <w:rFonts w:ascii="Lucida Console" w:eastAsia="Times New Roman" w:hAnsi="Lucida Console" w:cs="Times New Roman"/>
+          <w:color w:val="333333"/>
+          <w:sz w:val="18"/>
+          <w:szCs w:val="18"/>
+          <w:lang w:eastAsia="en-GB"/>
+        </w:rPr>
+      </w:pPr>
+      <w:r>
+        <w:rPr>
+          <w:rFonts w:ascii="Lucida Console" w:eastAsia="Times New Roman" w:hAnsi="Lucida Console" w:cs="Times New Roman"/>
+          <w:color w:val="0000FF"/>
+          <w:sz w:val="18"/>
+          <w:szCs w:val="18"/>
+          <w:lang w:eastAsia="en-GB"/>
+        </w:rPr>
+        <w:t xml:space="preserve">     </w:t>
+      </w:r>
+      <w:r>
+        <w:rPr>
+          <w:rFonts w:ascii="Lucida Console" w:eastAsia="Times New Roman" w:hAnsi="Lucida Console" w:cs="Times New Roman"/>
+          <w:color w:val="0000FF"/>
+          <w:sz w:val="18"/>
+          <w:szCs w:val="18"/>
+          <w:lang w:eastAsia="en-GB"/>
+        </w:rPr>
+        <w:t>edge</w:t>
+      </w:r>
+      <w:r>
+        <w:rPr>
+          <w:rFonts w:ascii="Lucida Console" w:eastAsia="Times New Roman" w:hAnsi="Lucida Console" w:cs="Times New Roman"/>
+          <w:color w:val="333333"/>
+          <w:sz w:val="18"/>
+          <w:szCs w:val="18"/>
+          <w:lang w:eastAsia="en-GB"/>
+        </w:rPr>
+        <w:t> </w:t>
+      </w:r>
+      <w:r>
+        <w:rPr>
+          <w:rFonts w:ascii="Lucida Console" w:eastAsia="Times New Roman" w:hAnsi="Lucida Console" w:cs="Times New Roman"/>
+          <w:color w:val="00008B"/>
+          <w:sz w:val="18"/>
+          <w:szCs w:val="18"/>
+          <w:lang w:eastAsia="en-GB"/>
+        </w:rPr>
+        <w:t>@</w:t>
+      </w:r>
+      <w:r>
+        <w:rPr>
+          <w:rFonts w:ascii="Lucida Console" w:eastAsia="Times New Roman" w:hAnsi="Lucida Console" w:cs="Times New Roman"/>
+          <w:color w:val="000000"/>
+          <w:sz w:val="18"/>
+          <w:szCs w:val="18"/>
+          <w:lang w:eastAsia="en-GB"/>
+        </w:rPr>
+        <w:t>(</w:t>
+      </w:r>
+      <w:r>
+        <w:rPr>
+          <w:rFonts w:ascii="Lucida Console" w:eastAsia="Times New Roman" w:hAnsi="Lucida Console" w:cs="Times New Roman"/>
+          <w:color w:val="8B0000"/>
+          <w:sz w:val="18"/>
+          <w:szCs w:val="18"/>
+          <w:lang w:eastAsia="en-GB"/>
+        </w:rPr>
+        <w:t>"a"</w:t>
+      </w:r>
+      <w:r>
+        <w:rPr>
+          <w:rFonts w:ascii="Lucida Console" w:eastAsia="Times New Roman" w:hAnsi="Lucida Console" w:cs="Times New Roman"/>
+          <w:color w:val="000000"/>
+          <w:sz w:val="18"/>
+          <w:szCs w:val="18"/>
+          <w:lang w:eastAsia="en-GB"/>
+        </w:rPr>
+        <w:t>,</w:t>
+      </w:r>
+      <w:r>
+        <w:rPr>
+          <w:rFonts w:ascii="Lucida Console" w:eastAsia="Times New Roman" w:hAnsi="Lucida Console" w:cs="Times New Roman"/>
+          <w:color w:val="8B0000"/>
+          <w:sz w:val="18"/>
+          <w:szCs w:val="18"/>
+          <w:lang w:eastAsia="en-GB"/>
+        </w:rPr>
+        <w:t>"b"</w:t>
+      </w:r>
+      <w:r>
+        <w:rPr>
+          <w:rFonts w:ascii="Lucida Console" w:eastAsia="Times New Roman" w:hAnsi="Lucida Console" w:cs="Times New Roman"/>
+          <w:color w:val="000000"/>
+          <w:sz w:val="18"/>
+          <w:szCs w:val="18"/>
+          <w:lang w:eastAsia="en-GB"/>
+        </w:rPr>
+        <w:t>,</w:t>
+      </w:r>
+      <w:r>
+        <w:rPr>
+          <w:rFonts w:ascii="Lucida Console" w:eastAsia="Times New Roman" w:hAnsi="Lucida Console" w:cs="Times New Roman"/>
+          <w:color w:val="8B0000"/>
+          <w:sz w:val="18"/>
+          <w:szCs w:val="18"/>
+          <w:lang w:eastAsia="en-GB"/>
+        </w:rPr>
+        <w:t>"c"</w:t>
+      </w:r>
+      <w:r>
+        <w:rPr>
+          <w:rFonts w:ascii="Lucida Console" w:eastAsia="Times New Roman" w:hAnsi="Lucida Console" w:cs="Times New Roman"/>
+          <w:color w:val="000000"/>
+          <w:sz w:val="18"/>
+          <w:szCs w:val="18"/>
+          <w:lang w:eastAsia="en-GB"/>
+        </w:rPr>
+        <w:t>)</w:t>
+      </w:r>
+      <w:r>
+        <w:rPr>
+          <w:rFonts w:ascii="Lucida Console" w:eastAsia="Times New Roman" w:hAnsi="Lucida Console" w:cs="Times New Roman"/>
+          <w:color w:val="333333"/>
+          <w:sz w:val="18"/>
+          <w:szCs w:val="18"/>
+          <w:lang w:eastAsia="en-GB"/>
+        </w:rPr>
+        <w:t> </w:t>
+      </w:r>
+      <w:r>
+        <w:rPr>
+          <w:rFonts w:ascii="Lucida Console" w:eastAsia="Times New Roman" w:hAnsi="Lucida Console" w:cs="Times New Roman"/>
+          <w:color w:val="00008B"/>
+          <w:sz w:val="18"/>
+          <w:szCs w:val="18"/>
+          <w:lang w:eastAsia="en-GB"/>
+        </w:rPr>
+        <w:t>@</w:t>
+      </w:r>
+      <w:r>
+        <w:rPr>
+          <w:rFonts w:ascii="Lucida Console" w:eastAsia="Times New Roman" w:hAnsi="Lucida Console" w:cs="Times New Roman"/>
+          <w:color w:val="000000"/>
+          <w:sz w:val="18"/>
+          <w:szCs w:val="18"/>
+          <w:lang w:eastAsia="en-GB"/>
+        </w:rPr>
+        <w:t>(</w:t>
+      </w:r>
+      <w:r>
+        <w:rPr>
+          <w:rFonts w:ascii="Lucida Console" w:eastAsia="Times New Roman" w:hAnsi="Lucida Console" w:cs="Times New Roman"/>
+          <w:color w:val="8B0000"/>
+          <w:sz w:val="18"/>
+          <w:szCs w:val="18"/>
+          <w:lang w:eastAsia="en-GB"/>
+        </w:rPr>
+        <w:t>"d"</w:t>
+      </w:r>
+      <w:r>
+        <w:rPr>
+          <w:rFonts w:ascii="Lucida Console" w:eastAsia="Times New Roman" w:hAnsi="Lucida Console" w:cs="Times New Roman"/>
+          <w:color w:val="000000"/>
+          <w:sz w:val="18"/>
+          <w:szCs w:val="18"/>
+          <w:lang w:eastAsia="en-GB"/>
+        </w:rPr>
+        <w:t>,</w:t>
+      </w:r>
+      <w:r>
+        <w:rPr>
+          <w:rFonts w:ascii="Lucida Console" w:eastAsia="Times New Roman" w:hAnsi="Lucida Console" w:cs="Times New Roman"/>
+          <w:color w:val="8B0000"/>
+          <w:sz w:val="18"/>
+          <w:szCs w:val="18"/>
+          <w:lang w:eastAsia="en-GB"/>
+        </w:rPr>
+        <w:t>"e"</w:t>
+      </w:r>
+      <w:r>
+        <w:rPr>
+          <w:rFonts w:ascii="Lucida Console" w:eastAsia="Times New Roman" w:hAnsi="Lucida Console" w:cs="Times New Roman"/>
+          <w:color w:val="000000"/>
+          <w:sz w:val="18"/>
+          <w:szCs w:val="18"/>
+          <w:lang w:eastAsia="en-GB"/>
+        </w:rPr>
+        <w:t>,</w:t>
+      </w:r>
+      <w:r>
+        <w:rPr>
+          <w:rFonts w:ascii="Lucida Console" w:eastAsia="Times New Roman" w:hAnsi="Lucida Console" w:cs="Times New Roman"/>
+          <w:color w:val="8B0000"/>
+          <w:sz w:val="18"/>
+          <w:szCs w:val="18"/>
+          <w:lang w:eastAsia="en-GB"/>
+        </w:rPr>
+        <w:t>"f"</w:t>
+      </w:r>
+      <w:r>
+        <w:rPr>
+          <w:rFonts w:ascii="Lucida Console" w:eastAsia="Times New Roman" w:hAnsi="Lucida Console" w:cs="Times New Roman"/>
+          <w:color w:val="000000"/>
+          <w:sz w:val="18"/>
+          <w:szCs w:val="18"/>
+          <w:lang w:eastAsia="en-GB"/>
+        </w:rPr>
+        <w:t>)</w:t>
+      </w:r>
+    </w:p>
+    <w:p>
+      <w:pPr>
         <w:shd w:val="clear" w:color="auto" w:fill="FFFFFF"/>
         <w:autoSpaceDE w:val="0"/>
         <w:autoSpaceDN w:val="0"/>
@@ -684,106 +897,19 @@
       <w:r>
         <w:rPr>
           <w:rFonts w:ascii="Lucida Console" w:hAnsi="Lucida Console" w:cs="Lucida Console"/>
-          <w:color w:val="0000FF"/>
-          <w:sz w:val="18"/>
-          <w:szCs w:val="18"/>
-        </w:rPr>
-        <w:t xml:space="preserve">    </w:t>
-      </w:r>
-      <w:r>
-        <w:rPr>
-          <w:rFonts w:ascii="Lucida Console" w:hAnsi="Lucida Console" w:cs="Lucida Console"/>
-          <w:color w:val="0000FF"/>
-          <w:sz w:val="18"/>
-          <w:szCs w:val="18"/>
-        </w:rPr>
-        <w:t>edge</w:t>
-      </w:r>
-      <w:r>
-        <w:rPr>
-          <w:rFonts w:ascii="Lucida Console" w:hAnsi="Lucida Console" w:cs="Lucida Console"/>
-          <w:sz w:val="18"/>
-          <w:szCs w:val="18"/>
-        </w:rPr>
-        <w:t xml:space="preserve"> </w:t>
-      </w:r>
-      <w:r>
-        <w:rPr>
-          <w:rFonts w:ascii="Lucida Console" w:hAnsi="Lucida Console" w:cs="Lucida Console"/>
-          <w:color w:val="8A2BE2"/>
-          <w:sz w:val="18"/>
-          <w:szCs w:val="18"/>
-        </w:rPr>
-        <w:t>top</w:t>
-      </w:r>
-      <w:r>
-        <w:rPr>
-          <w:rFonts w:ascii="Lucida Console" w:hAnsi="Lucida Console" w:cs="Lucida Console"/>
-          <w:sz w:val="18"/>
-          <w:szCs w:val="18"/>
-        </w:rPr>
-        <w:t xml:space="preserve"> </w:t>
-      </w:r>
-      <w:r>
-        <w:rPr>
-          <w:rFonts w:ascii="Lucida Console" w:hAnsi="Lucida Console" w:cs="Lucida Console"/>
-          <w:color w:val="8A2BE2"/>
-          <w:sz w:val="18"/>
-          <w:szCs w:val="18"/>
-        </w:rPr>
-        <w:t>bottom</w:t>
-      </w:r>
-      <w:r>
-        <w:rPr>
-          <w:rFonts w:ascii="Lucida Console" w:hAnsi="Lucida Console" w:cs="Lucida Console"/>
-          <w:sz w:val="18"/>
-          <w:szCs w:val="18"/>
-        </w:rPr>
-        <w:t xml:space="preserve"> </w:t>
-      </w:r>
-      <w:proofErr w:type="gramStart"/>
-      <w:r>
-        <w:rPr>
-          <w:rFonts w:ascii="Lucida Console" w:hAnsi="Lucida Console" w:cs="Lucida Console"/>
-          <w:sz w:val="18"/>
-          <w:szCs w:val="18"/>
-        </w:rPr>
-        <w:t>@{</w:t>
-      </w:r>
-      <w:proofErr w:type="gramEnd"/>
-      <w:r>
-        <w:rPr>
-          <w:rFonts w:ascii="Lucida Console" w:hAnsi="Lucida Console" w:cs="Lucida Console"/>
-          <w:sz w:val="18"/>
-          <w:szCs w:val="18"/>
-        </w:rPr>
-        <w:t>label</w:t>
-      </w:r>
-      <w:r>
-        <w:rPr>
-          <w:rFonts w:ascii="Lucida Console" w:hAnsi="Lucida Console" w:cs="Lucida Console"/>
-          <w:color w:val="696969"/>
-          <w:sz w:val="18"/>
-          <w:szCs w:val="18"/>
-        </w:rPr>
-        <w:t>=</w:t>
-      </w:r>
-      <w:r>
-        <w:rPr>
-          <w:rFonts w:ascii="Lucida Console" w:hAnsi="Lucida Console" w:cs="Lucida Console"/>
-          <w:color w:val="8B0000"/>
-          <w:sz w:val="18"/>
-          <w:szCs w:val="18"/>
-        </w:rPr>
-        <w:t>"line label"</w:t>
-      </w:r>
-      <w:r>
-        <w:rPr>
-          <w:rFonts w:ascii="Lucida Console" w:hAnsi="Lucida Console" w:cs="Lucida Console"/>
           <w:sz w:val="18"/>
           <w:szCs w:val="18"/>
         </w:rPr>
         <w:t>}</w:t>
+      </w:r>
+      <w:r>
+        <w:rPr>
+          <w:rFonts w:ascii="Lucida Console" w:hAnsi="Lucida Console" w:cs="Lucida Console"/>
+          <w:color w:val="696969"/>
+          <w:sz w:val="18"/>
+          <w:szCs w:val="18"/>
+        </w:rPr>
+        <w:t>|</w:t>
       </w:r>
     </w:p>
     <w:p>
@@ -795,17 +921,26 @@
         <w:spacing w:after="0" w:line="240" w:lineRule="auto"/>
         <w:rPr>
           <w:rFonts w:ascii="Lucida Console" w:hAnsi="Lucida Console" w:cs="Lucida Console"/>
-          <w:sz w:val="18"/>
-          <w:szCs w:val="18"/>
-        </w:rPr>
-      </w:pPr>
-      <w:r>
-        <w:rPr>
-          <w:rFonts w:ascii="Lucida Console" w:hAnsi="Lucida Console" w:cs="Lucida Console"/>
-          <w:sz w:val="18"/>
-          <w:szCs w:val="18"/>
-        </w:rPr>
-        <w:t xml:space="preserve">    </w:t>
+          <w:color w:val="000080"/>
+          <w:sz w:val="18"/>
+          <w:szCs w:val="18"/>
+        </w:rPr>
+      </w:pPr>
+      <w:r>
+        <w:rPr>
+          <w:rFonts w:ascii="Lucida Console" w:hAnsi="Lucida Console" w:cs="Lucida Console"/>
+          <w:sz w:val="18"/>
+          <w:szCs w:val="18"/>
+        </w:rPr>
+        <w:t xml:space="preserve"> </w:t>
+      </w:r>
+      <w:r>
+        <w:rPr>
+          <w:rFonts w:ascii="Lucida Console" w:hAnsi="Lucida Console" w:cs="Lucida Console"/>
+          <w:sz w:val="18"/>
+          <w:szCs w:val="18"/>
+        </w:rPr>
+        <w:t xml:space="preserve">  </w:t>
       </w:r>
       <w:r>
         <w:rPr>
@@ -814,61 +949,94 @@
           <w:sz w:val="18"/>
           <w:szCs w:val="18"/>
         </w:rPr>
-        <w:t>edge</w:t>
-      </w:r>
-      <w:r>
-        <w:rPr>
-          <w:rFonts w:ascii="Lucida Console" w:hAnsi="Lucida Console" w:cs="Lucida Console"/>
-          <w:sz w:val="18"/>
-          <w:szCs w:val="18"/>
-        </w:rPr>
-        <w:t xml:space="preserve"> </w:t>
-      </w:r>
-      <w:proofErr w:type="gramStart"/>
-      <w:r>
-        <w:rPr>
-          <w:rFonts w:ascii="Lucida Console" w:hAnsi="Lucida Console" w:cs="Lucida Console"/>
-          <w:sz w:val="18"/>
-          <w:szCs w:val="18"/>
-        </w:rPr>
-        <w:t>@(</w:t>
-      </w:r>
-      <w:proofErr w:type="gramEnd"/>
-      <w:r>
-        <w:rPr>
-          <w:rFonts w:ascii="Lucida Console" w:hAnsi="Lucida Console" w:cs="Lucida Console"/>
-          <w:color w:val="800080"/>
-          <w:sz w:val="18"/>
-          <w:szCs w:val="18"/>
-        </w:rPr>
-        <w:t>10</w:t>
-      </w:r>
-      <w:r>
-        <w:rPr>
-          <w:rFonts w:ascii="Lucida Console" w:hAnsi="Lucida Console" w:cs="Lucida Console"/>
-          <w:color w:val="696969"/>
-          <w:sz w:val="18"/>
-          <w:szCs w:val="18"/>
-        </w:rPr>
-        <w:t>..</w:t>
-      </w:r>
-      <w:r>
-        <w:rPr>
-          <w:rFonts w:ascii="Lucida Console" w:hAnsi="Lucida Console" w:cs="Lucida Console"/>
-          <w:color w:val="800080"/>
-          <w:sz w:val="18"/>
-          <w:szCs w:val="18"/>
-        </w:rPr>
-        <w:t>12</w:t>
-      </w:r>
-      <w:r>
-        <w:rPr>
-          <w:rFonts w:ascii="Lucida Console" w:hAnsi="Lucida Console" w:cs="Lucida Console"/>
-          <w:sz w:val="18"/>
-          <w:szCs w:val="18"/>
-        </w:rPr>
-        <w:t>)</w:t>
-      </w:r>
+        <w:t>Export-</w:t>
+      </w:r>
+      <w:proofErr w:type="spellStart"/>
+      <w:r>
+        <w:rPr>
+          <w:rFonts w:ascii="Lucida Console" w:hAnsi="Lucida Console" w:cs="Lucida Console"/>
+          <w:color w:val="0000FF"/>
+          <w:sz w:val="18"/>
+          <w:szCs w:val="18"/>
+        </w:rPr>
+        <w:t>PSGraph</w:t>
+      </w:r>
+      <w:proofErr w:type="spellEnd"/>
+      <w:r>
+        <w:rPr>
+          <w:rFonts w:ascii="Lucida Console" w:hAnsi="Lucida Console" w:cs="Lucida Console"/>
+          <w:sz w:val="18"/>
+          <w:szCs w:val="18"/>
+        </w:rPr>
+        <w:t xml:space="preserve"> </w:t>
+      </w:r>
+      <w:r>
+        <w:rPr>
+          <w:rFonts w:ascii="Lucida Console" w:hAnsi="Lucida Console" w:cs="Lucida Console"/>
+          <w:color w:val="000080"/>
+          <w:sz w:val="18"/>
+          <w:szCs w:val="18"/>
+        </w:rPr>
+        <w:t>-</w:t>
+      </w:r>
+      <w:proofErr w:type="spellStart"/>
+      <w:r>
+        <w:rPr>
+          <w:rFonts w:ascii="Lucida Console" w:hAnsi="Lucida Console" w:cs="Lucida Console"/>
+          <w:color w:val="000080"/>
+          <w:sz w:val="18"/>
+          <w:szCs w:val="18"/>
+        </w:rPr>
+        <w:t>OutputFormat</w:t>
+      </w:r>
+      <w:proofErr w:type="spellEnd"/>
+      <w:r>
+        <w:rPr>
+          <w:rFonts w:ascii="Lucida Console" w:hAnsi="Lucida Console" w:cs="Lucida Console"/>
+          <w:sz w:val="18"/>
+          <w:szCs w:val="18"/>
+        </w:rPr>
+        <w:t xml:space="preserve"> </w:t>
+      </w:r>
+      <w:proofErr w:type="spellStart"/>
+      <w:r>
+        <w:rPr>
+          <w:rFonts w:ascii="Lucida Console" w:hAnsi="Lucida Console" w:cs="Lucida Console"/>
+          <w:color w:val="8A2BE2"/>
+          <w:sz w:val="18"/>
+          <w:szCs w:val="18"/>
+        </w:rPr>
+        <w:t>svg</w:t>
+      </w:r>
+      <w:proofErr w:type="spellEnd"/>
+      <w:r>
+        <w:rPr>
+          <w:rFonts w:ascii="Lucida Console" w:hAnsi="Lucida Console" w:cs="Lucida Console"/>
+          <w:sz w:val="18"/>
+          <w:szCs w:val="18"/>
+        </w:rPr>
+        <w:t xml:space="preserve"> </w:t>
+      </w:r>
+      <w:r>
+        <w:rPr>
+          <w:rFonts w:ascii="Lucida Console" w:hAnsi="Lucida Console" w:cs="Lucida Console"/>
+          <w:color w:val="000080"/>
+          <w:sz w:val="18"/>
+          <w:szCs w:val="18"/>
+        </w:rPr>
+        <w:t>-</w:t>
+      </w:r>
+      <w:proofErr w:type="spellStart"/>
+      <w:r>
+        <w:rPr>
+          <w:rFonts w:ascii="Lucida Console" w:hAnsi="Lucida Console" w:cs="Lucida Console"/>
+          <w:color w:val="000080"/>
+          <w:sz w:val="18"/>
+          <w:szCs w:val="18"/>
+        </w:rPr>
+        <w:t>ShowGraph</w:t>
+      </w:r>
+      <w:proofErr w:type="spellEnd"/>
     </w:p>
     <w:p>
       <w:pPr>
@@ -879,19 +1047,164 @@
         <w:spacing w:after="0" w:line="240" w:lineRule="auto"/>
         <w:rPr>
           <w:rFonts w:ascii="Lucida Console" w:hAnsi="Lucida Console" w:cs="Lucida Console"/>
+          <w:sz w:val="18"/>
+          <w:szCs w:val="18"/>
+        </w:rPr>
+      </w:pPr>
+    </w:p>
+    <w:p>
+      <w:pPr>
+        <w:rPr>
+          <w:b/>
+          <w:bCs/>
+        </w:rPr>
+      </w:pPr>
+      <w:r>
+        <w:rPr>
+          <w:b/>
+          <w:bCs/>
+          <w:noProof/>
+        </w:rPr>
+        <w:drawing>
+          <wp:anchor distT="0" distB="0" distL="114300" distR="114300" simplePos="0" relativeHeight="251673600" behindDoc="0" locked="0" layoutInCell="1" allowOverlap="1" wp14:anchorId="524017C9" wp14:editId="49E8EF87">
+            <wp:simplePos x="0" y="0"/>
+            <wp:positionH relativeFrom="margin">
+              <wp:posOffset>4150360</wp:posOffset>
+            </wp:positionH>
+            <wp:positionV relativeFrom="margin">
+              <wp:posOffset>3108960</wp:posOffset>
+            </wp:positionV>
+            <wp:extent cx="507600" cy="644400"/>
+            <wp:effectExtent l="19050" t="19050" r="26035" b="22860"/>
+            <wp:wrapSquare wrapText="bothSides"/>
+            <wp:docPr id="5" name="Picture 5"/>
+            <wp:cNvGraphicFramePr>
+              <a:graphicFrameLocks xmlns:a="http://schemas.openxmlformats.org/drawingml/2006/main" noChangeAspect="1"/>
+            </wp:cNvGraphicFramePr>
+            <a:graphic xmlns:a="http://schemas.openxmlformats.org/drawingml/2006/main">
+              <a:graphicData uri="http://schemas.openxmlformats.org/drawingml/2006/picture">
+                <pic:pic xmlns:pic="http://schemas.openxmlformats.org/drawingml/2006/picture">
+                  <pic:nvPicPr>
+                    <pic:cNvPr id="1" name=""/>
+                    <pic:cNvPicPr/>
+                  </pic:nvPicPr>
+                  <pic:blipFill rotWithShape="1">
+                    <a:blip r:embed="rId7" cstate="print">
+                      <a:extLst>
+                        <a:ext uri="{28A0092B-C50C-407E-A947-70E740481C1C}">
+                          <a14:useLocalDpi xmlns:a14="http://schemas.microsoft.com/office/drawing/2010/main" val="0"/>
+                        </a:ext>
+                      </a:extLst>
+                    </a:blip>
+                    <a:srcRect r="35122" b="13775"/>
+                    <a:stretch/>
+                  </pic:blipFill>
+                  <pic:spPr bwMode="auto">
+                    <a:xfrm>
+                      <a:off x="0" y="0"/>
+                      <a:ext cx="507600" cy="644400"/>
+                    </a:xfrm>
+                    <a:prstGeom prst="rect">
+                      <a:avLst/>
+                    </a:prstGeom>
+                    <a:ln w="3175">
+                      <a:solidFill>
+                        <a:schemeClr val="tx1"/>
+                      </a:solidFill>
+                    </a:ln>
+                    <a:extLst>
+                      <a:ext uri="{53640926-AAD7-44D8-BBD7-CCE9431645EC}">
+                        <a14:shadowObscured xmlns:a14="http://schemas.microsoft.com/office/drawing/2010/main"/>
+                      </a:ext>
+                    </a:extLst>
+                  </pic:spPr>
+                </pic:pic>
+              </a:graphicData>
+            </a:graphic>
+            <wp14:sizeRelH relativeFrom="margin">
+              <wp14:pctWidth>0</wp14:pctWidth>
+            </wp14:sizeRelH>
+            <wp14:sizeRelV relativeFrom="margin">
+              <wp14:pctHeight>0</wp14:pctHeight>
+            </wp14:sizeRelV>
+          </wp:anchor>
+        </w:drawing>
+      </w:r>
+      <w:r>
+        <w:rPr>
+          <w:b/>
+          <w:bCs/>
+        </w:rPr>
+        <w:t>Edge with a label</w:t>
+      </w:r>
+    </w:p>
+    <w:p>
+      <w:pPr>
+        <w:shd w:val="clear" w:color="auto" w:fill="FFFFFF"/>
+        <w:autoSpaceDE w:val="0"/>
+        <w:autoSpaceDN w:val="0"/>
+        <w:adjustRightInd w:val="0"/>
+        <w:spacing w:after="0" w:line="240" w:lineRule="auto"/>
+        <w:rPr>
+          <w:rFonts w:ascii="Lucida Console" w:hAnsi="Lucida Console" w:cs="Lucida Console"/>
+          <w:sz w:val="18"/>
+          <w:szCs w:val="18"/>
+        </w:rPr>
+      </w:pPr>
+      <w:r>
+        <w:rPr>
+          <w:rFonts w:ascii="Lucida Console" w:hAnsi="Lucida Console" w:cs="Lucida Console"/>
+          <w:color w:val="0000FF"/>
+          <w:sz w:val="18"/>
+          <w:szCs w:val="18"/>
+        </w:rPr>
+        <w:t>graph</w:t>
+      </w:r>
+      <w:r>
+        <w:rPr>
+          <w:rFonts w:ascii="Lucida Console" w:hAnsi="Lucida Console" w:cs="Lucida Console"/>
+          <w:sz w:val="18"/>
+          <w:szCs w:val="18"/>
+        </w:rPr>
+        <w:t xml:space="preserve"> </w:t>
+      </w:r>
+      <w:r>
+        <w:rPr>
+          <w:rFonts w:ascii="Lucida Console" w:hAnsi="Lucida Console" w:cs="Lucida Console"/>
           <w:color w:val="8A2BE2"/>
           <w:sz w:val="18"/>
           <w:szCs w:val="18"/>
         </w:rPr>
-      </w:pPr>
-      <w:r>
-        <w:rPr>
-          <w:rFonts w:ascii="Lucida Console" w:hAnsi="Lucida Console" w:cs="Lucida Console"/>
-          <w:sz w:val="18"/>
-          <w:szCs w:val="18"/>
-        </w:rPr>
-        <w:t xml:space="preserve">    </w:t>
-      </w:r>
+        <w:t>g</w:t>
+      </w:r>
+      <w:r>
+        <w:rPr>
+          <w:rFonts w:ascii="Lucida Console" w:hAnsi="Lucida Console" w:cs="Lucida Console"/>
+          <w:sz w:val="18"/>
+          <w:szCs w:val="18"/>
+        </w:rPr>
+        <w:t xml:space="preserve"> {</w:t>
+      </w:r>
+      <w:r>
+        <w:rPr>
+          <w:noProof/>
+        </w:rPr>
+        <w:t xml:space="preserve"> </w:t>
+      </w:r>
+    </w:p>
+    <w:p>
+      <w:pPr>
+        <w:shd w:val="clear" w:color="auto" w:fill="FFFFFF"/>
+        <w:autoSpaceDE w:val="0"/>
+        <w:autoSpaceDN w:val="0"/>
+        <w:adjustRightInd w:val="0"/>
+        <w:spacing w:after="0" w:line="240" w:lineRule="auto"/>
+        <w:rPr>
+          <w:rFonts w:ascii="Lucida Console" w:hAnsi="Lucida Console" w:cs="Lucida Console"/>
+          <w:sz w:val="18"/>
+          <w:szCs w:val="18"/>
+        </w:rPr>
+      </w:pPr>
       <w:r>
         <w:rPr>
           <w:rFonts w:ascii="Lucida Console" w:hAnsi="Lucida Console" w:cs="Lucida Console"/>
@@ -899,73 +1212,93 @@
           <w:sz w:val="18"/>
           <w:szCs w:val="18"/>
         </w:rPr>
-        <w:t>edge</w:t>
-      </w:r>
-      <w:r>
-        <w:rPr>
-          <w:rFonts w:ascii="Lucida Console" w:hAnsi="Lucida Console" w:cs="Lucida Console"/>
-          <w:sz w:val="18"/>
-          <w:szCs w:val="18"/>
-        </w:rPr>
-        <w:t xml:space="preserve"> </w:t>
-      </w:r>
-      <w:proofErr w:type="spellStart"/>
+        <w:t xml:space="preserve">    edge</w:t>
+      </w:r>
+      <w:r>
+        <w:rPr>
+          <w:rFonts w:ascii="Lucida Console" w:hAnsi="Lucida Console" w:cs="Lucida Console"/>
+          <w:sz w:val="18"/>
+          <w:szCs w:val="18"/>
+        </w:rPr>
+        <w:t xml:space="preserve"> </w:t>
+      </w:r>
+      <w:r>
+        <w:rPr>
+          <w:rFonts w:ascii="Lucida Console" w:hAnsi="Lucida Console" w:cs="Lucida Console"/>
+          <w:color w:val="8A2BE2"/>
+          <w:sz w:val="18"/>
+          <w:szCs w:val="18"/>
+        </w:rPr>
+        <w:t>top</w:t>
+      </w:r>
+      <w:r>
+        <w:rPr>
+          <w:rFonts w:ascii="Lucida Console" w:hAnsi="Lucida Console" w:cs="Lucida Console"/>
+          <w:sz w:val="18"/>
+          <w:szCs w:val="18"/>
+        </w:rPr>
+        <w:t xml:space="preserve"> </w:t>
+      </w:r>
+      <w:r>
+        <w:rPr>
+          <w:rFonts w:ascii="Lucida Console" w:hAnsi="Lucida Console" w:cs="Lucida Console"/>
+          <w:color w:val="8A2BE2"/>
+          <w:sz w:val="18"/>
+          <w:szCs w:val="18"/>
+        </w:rPr>
+        <w:t>bottom</w:t>
+      </w:r>
+      <w:r>
+        <w:rPr>
+          <w:rFonts w:ascii="Lucida Console" w:hAnsi="Lucida Console" w:cs="Lucida Console"/>
+          <w:sz w:val="18"/>
+          <w:szCs w:val="18"/>
+        </w:rPr>
+        <w:t xml:space="preserve"> </w:t>
+      </w:r>
       <w:proofErr w:type="gramStart"/>
       <w:r>
         <w:rPr>
           <w:rFonts w:ascii="Lucida Console" w:hAnsi="Lucida Console" w:cs="Lucida Console"/>
-          <w:color w:val="8A2BE2"/>
-          <w:sz w:val="18"/>
-          <w:szCs w:val="18"/>
-        </w:rPr>
-        <w:t>one</w:t>
-      </w:r>
-      <w:r>
-        <w:rPr>
-          <w:rFonts w:ascii="Lucida Console" w:hAnsi="Lucida Console" w:cs="Lucida Console"/>
-          <w:color w:val="696969"/>
-          <w:sz w:val="18"/>
-          <w:szCs w:val="18"/>
-        </w:rPr>
-        <w:t>,</w:t>
-      </w:r>
-      <w:r>
-        <w:rPr>
-          <w:rFonts w:ascii="Lucida Console" w:hAnsi="Lucida Console" w:cs="Lucida Console"/>
-          <w:color w:val="8A2BE2"/>
-          <w:sz w:val="18"/>
-          <w:szCs w:val="18"/>
-        </w:rPr>
-        <w:t>two</w:t>
+          <w:sz w:val="18"/>
+          <w:szCs w:val="18"/>
+        </w:rPr>
+        <w:t>@{</w:t>
       </w:r>
       <w:proofErr w:type="gramEnd"/>
       <w:r>
         <w:rPr>
           <w:rFonts w:ascii="Lucida Console" w:hAnsi="Lucida Console" w:cs="Lucida Console"/>
-          <w:color w:val="696969"/>
-          <w:sz w:val="18"/>
-          <w:szCs w:val="18"/>
-        </w:rPr>
-        <w:t>,</w:t>
-      </w:r>
-      <w:r>
-        <w:rPr>
-          <w:rFonts w:ascii="Lucida Console" w:hAnsi="Lucida Console" w:cs="Lucida Console"/>
-          <w:color w:val="8A2BE2"/>
-          <w:sz w:val="18"/>
-          <w:szCs w:val="18"/>
-        </w:rPr>
-        <w:t>three</w:t>
-      </w:r>
-      <w:proofErr w:type="spellEnd"/>
-      <w:r>
-        <w:rPr>
-          <w:rFonts w:ascii="Lucida Console" w:hAnsi="Lucida Console" w:cs="Lucida Console"/>
-          <w:color w:val="8A2BE2"/>
-          <w:sz w:val="18"/>
-          <w:szCs w:val="18"/>
-        </w:rPr>
-        <w:t xml:space="preserve"> </w:t>
+          <w:sz w:val="18"/>
+          <w:szCs w:val="18"/>
+        </w:rPr>
+        <w:t>label</w:t>
+      </w:r>
+      <w:r>
+        <w:rPr>
+          <w:rFonts w:ascii="Lucida Console" w:hAnsi="Lucida Console" w:cs="Lucida Console"/>
+          <w:color w:val="696969"/>
+          <w:sz w:val="18"/>
+          <w:szCs w:val="18"/>
+        </w:rPr>
+        <w:t>=</w:t>
+      </w:r>
+      <w:r>
+        <w:rPr>
+          <w:rFonts w:ascii="Lucida Console" w:hAnsi="Lucida Console" w:cs="Lucida Console"/>
+          <w:color w:val="8B0000"/>
+          <w:sz w:val="18"/>
+          <w:szCs w:val="18"/>
+        </w:rPr>
+        <w:t>"line label"</w:t>
+      </w:r>
+      <w:r>
+        <w:rPr>
+          <w:rFonts w:ascii="Lucida Console" w:hAnsi="Lucida Console" w:cs="Lucida Console"/>
+          <w:sz w:val="18"/>
+          <w:szCs w:val="18"/>
+        </w:rPr>
+        <w:t>}</w:t>
       </w:r>
     </w:p>
     <w:p>
@@ -1187,7 +1520,7 @@
                     <pic:cNvPicPr/>
                   </pic:nvPicPr>
                   <pic:blipFill>
-                    <a:blip r:embed="rId7">
+                    <a:blip r:embed="rId8">
                       <a:extLst>
                         <a:ext uri="{28A0092B-C50C-407E-A947-70E740481C1C}">
                           <a14:useLocalDpi xmlns:a14="http://schemas.microsoft.com/office/drawing/2010/main" val="0"/>
@@ -1568,7 +1901,7 @@
                     <pic:cNvPicPr/>
                   </pic:nvPicPr>
                   <pic:blipFill>
-                    <a:blip r:embed="rId8">
+                    <a:blip r:embed="rId9">
                       <a:extLst>
                         <a:ext uri="{28A0092B-C50C-407E-A947-70E740481C1C}">
                           <a14:useLocalDpi xmlns:a14="http://schemas.microsoft.com/office/drawing/2010/main" val="0"/>
@@ -1981,7 +2314,7 @@
                     <pic:cNvPicPr/>
                   </pic:nvPicPr>
                   <pic:blipFill>
-                    <a:blip r:embed="rId9">
+                    <a:blip r:embed="rId10">
                       <a:extLst>
                         <a:ext uri="{28A0092B-C50C-407E-A947-70E740481C1C}">
                           <a14:useLocalDpi xmlns:a14="http://schemas.microsoft.com/office/drawing/2010/main" val="0"/>
@@ -2744,7 +3077,7 @@
                     <pic:cNvPicPr/>
                   </pic:nvPicPr>
                   <pic:blipFill>
-                    <a:blip r:embed="rId10">
+                    <a:blip r:embed="rId11">
                       <a:extLst>
                         <a:ext uri="{28A0092B-C50C-407E-A947-70E740481C1C}">
                           <a14:useLocalDpi xmlns:a14="http://schemas.microsoft.com/office/drawing/2010/main" val="0"/>
@@ -3189,7 +3522,7 @@
                     <pic:cNvPicPr/>
                   </pic:nvPicPr>
                   <pic:blipFill>
-                    <a:blip r:embed="rId11">
+                    <a:blip r:embed="rId12">
                       <a:extLst>
                         <a:ext uri="{28A0092B-C50C-407E-A947-70E740481C1C}">
                           <a14:useLocalDpi xmlns:a14="http://schemas.microsoft.com/office/drawing/2010/main" val="0"/>
@@ -3762,7 +4095,7 @@
                     <pic:cNvPicPr/>
                   </pic:nvPicPr>
                   <pic:blipFill>
-                    <a:blip r:embed="rId12">
+                    <a:blip r:embed="rId13">
                       <a:extLst>
                         <a:ext uri="{28A0092B-C50C-407E-A947-70E740481C1C}">
                           <a14:useLocalDpi xmlns:a14="http://schemas.microsoft.com/office/drawing/2010/main" val="0"/>
@@ -4469,7 +4802,7 @@
                     <pic:cNvPicPr/>
                   </pic:nvPicPr>
                   <pic:blipFill>
-                    <a:blip r:embed="rId13">
+                    <a:blip r:embed="rId14">
                       <a:extLst>
                         <a:ext uri="{28A0092B-C50C-407E-A947-70E740481C1C}">
                           <a14:useLocalDpi xmlns:a14="http://schemas.microsoft.com/office/drawing/2010/main" val="0"/>
@@ -4643,27 +4976,7 @@
           <w:sz w:val="18"/>
           <w:szCs w:val="18"/>
         </w:rPr>
-        <w:t>'</w:t>
-      </w:r>
-      <w:proofErr w:type="spellStart"/>
-      <w:r>
-        <w:rPr>
-          <w:rFonts w:ascii="Lucida Console" w:hAnsi="Lucida Console" w:cs="Lucida Console"/>
-          <w:color w:val="8B0000"/>
-          <w:sz w:val="18"/>
-          <w:szCs w:val="18"/>
-        </w:rPr>
-        <w:t>rect</w:t>
-      </w:r>
-      <w:proofErr w:type="spellEnd"/>
-      <w:r>
-        <w:rPr>
-          <w:rFonts w:ascii="Lucida Console" w:hAnsi="Lucida Console" w:cs="Lucida Console"/>
-          <w:color w:val="8B0000"/>
-          <w:sz w:val="18"/>
-          <w:szCs w:val="18"/>
-        </w:rPr>
-        <w:t>'</w:t>
+        <w:t>'rect'</w:t>
       </w:r>
       <w:r>
         <w:rPr>
@@ -5789,7 +6102,6 @@
         </w:rPr>
         <w:t>@{</w:t>
       </w:r>
-      <w:proofErr w:type="spellStart"/>
       <w:proofErr w:type="gramEnd"/>
       <w:r>
         <w:rPr>
@@ -5799,7 +6111,6 @@
         </w:rPr>
         <w:t>rankdir</w:t>
       </w:r>
-      <w:proofErr w:type="spellEnd"/>
       <w:r>
         <w:rPr>
           <w:rFonts w:ascii="Lucida Console" w:hAnsi="Lucida Console" w:cs="Lucida Console"/>
@@ -7436,7 +7747,7 @@
                     <pic:cNvPicPr/>
                   </pic:nvPicPr>
                   <pic:blipFill>
-                    <a:blip r:embed="rId14"/>
+                    <a:blip r:embed="rId15"/>
                     <a:stretch>
                       <a:fillRect/>
                     </a:stretch>
@@ -7475,10 +7786,23 @@
     <w:p>
       <w:r>
         <w:lastRenderedPageBreak/>
-        <w:t>I made a change so that if node is given a -</w:t>
-      </w:r>
-      <w:proofErr w:type="spellStart"/>
-      <w:r>
+        <w:t xml:space="preserve">I made a change so that if node is given a </w:t>
+      </w:r>
+      <w:r>
+        <w:rPr>
+          <w:rFonts w:ascii="Lucida Console" w:hAnsi="Lucida Console"/>
+          <w:sz w:val="18"/>
+          <w:szCs w:val="18"/>
+        </w:rPr>
+        <w:t>-</w:t>
+      </w:r>
+      <w:proofErr w:type="spellStart"/>
+      <w:r>
+        <w:rPr>
+          <w:rFonts w:ascii="Lucida Console" w:hAnsi="Lucida Console"/>
+          <w:sz w:val="18"/>
+          <w:szCs w:val="18"/>
+        </w:rPr>
         <w:t>NodeScript</w:t>
       </w:r>
       <w:proofErr w:type="spellEnd"/>
@@ -7494,34 +7818,148 @@
         <w:t xml:space="preserve"> </w:t>
       </w:r>
       <w:r>
-        <w:t>the same code can now be written to pipe the folders into node and use a scrip</w:t>
-      </w:r>
-      <w:r>
-        <w:t xml:space="preserve">t. I also added commands to the build attributes with tab completion, and created </w:t>
-      </w:r>
-      <w:proofErr w:type="spellStart"/>
-      <w:r>
-        <w:t>xxxGraph</w:t>
-      </w:r>
-      <w:proofErr w:type="spellEnd"/>
-      <w:r>
-        <w:t xml:space="preserve"> command to be </w:t>
-      </w:r>
-      <w:proofErr w:type="spellStart"/>
-      <w:r>
-        <w:t>be</w:t>
-      </w:r>
-      <w:proofErr w:type="spellEnd"/>
-      <w:r>
-        <w:t xml:space="preserve"> the equivalent of graph   | export-graph -</w:t>
-      </w:r>
-      <w:proofErr w:type="spellStart"/>
-      <w:r>
+        <w:t xml:space="preserve">the same code can now be written to pipe the folders into </w:t>
+      </w:r>
+      <w:r>
+        <w:rPr>
+          <w:rFonts w:ascii="Lucida Console" w:hAnsi="Lucida Console"/>
+          <w:sz w:val="18"/>
+          <w:szCs w:val="18"/>
+        </w:rPr>
+        <w:t>node</w:t>
+      </w:r>
+      <w:r>
+        <w:t xml:space="preserve"> and use a scrip</w:t>
+      </w:r>
+      <w:r>
+        <w:t xml:space="preserve">t. I also added </w:t>
+      </w:r>
+      <w:proofErr w:type="spellStart"/>
+      <w:r>
+        <w:rPr>
+          <w:rFonts w:ascii="Lucida Console" w:hAnsi="Lucida Console" w:cs="Lucida Console"/>
+          <w:sz w:val="18"/>
+          <w:szCs w:val="18"/>
+        </w:rPr>
+        <w:t>NodeAttributes</w:t>
+      </w:r>
+      <w:proofErr w:type="spellEnd"/>
+      <w:r>
+        <w:rPr>
+          <w:rFonts w:ascii="Lucida Console" w:hAnsi="Lucida Console" w:cs="Lucida Console"/>
+          <w:sz w:val="18"/>
+          <w:szCs w:val="18"/>
+        </w:rPr>
+        <w:t xml:space="preserve"> </w:t>
+      </w:r>
+      <w:r>
+        <w:rPr>
+          <w:rFonts w:ascii="Lucida Console" w:hAnsi="Lucida Console" w:cs="Lucida Console"/>
+          <w:sz w:val="18"/>
+          <w:szCs w:val="18"/>
+        </w:rPr>
+        <w:t xml:space="preserve">and </w:t>
+      </w:r>
+      <w:proofErr w:type="spellStart"/>
+      <w:r>
+        <w:rPr>
+          <w:rFonts w:ascii="Lucida Console" w:hAnsi="Lucida Console" w:cs="Lucida Console"/>
+          <w:sz w:val="18"/>
+          <w:szCs w:val="18"/>
+        </w:rPr>
+        <w:t>EdgeAttributes</w:t>
+      </w:r>
+      <w:proofErr w:type="spellEnd"/>
+      <w:r>
+        <w:rPr>
+          <w:rFonts w:ascii="Lucida Console" w:hAnsi="Lucida Console" w:cs="Lucida Console"/>
+          <w:sz w:val="18"/>
+          <w:szCs w:val="18"/>
+        </w:rPr>
+        <w:t xml:space="preserve"> </w:t>
+      </w:r>
+      <w:r>
+        <w:t xml:space="preserve">commands </w:t>
+      </w:r>
+      <w:r>
+        <w:t>to build attribute</w:t>
+      </w:r>
+      <w:r>
+        <w:t xml:space="preserve"> </w:t>
+      </w:r>
+      <w:r>
+        <w:t>s</w:t>
+      </w:r>
+      <w:r>
+        <w:t>ets</w:t>
+      </w:r>
+      <w:r>
+        <w:t xml:space="preserve"> with tab completion, and created </w:t>
+      </w:r>
+      <w:proofErr w:type="spellStart"/>
+      <w:r>
+        <w:rPr>
+          <w:rFonts w:ascii="Lucida Console" w:hAnsi="Lucida Console"/>
+          <w:i/>
+          <w:iCs/>
+          <w:sz w:val="18"/>
+          <w:szCs w:val="18"/>
+        </w:rPr>
+        <w:t>xxx</w:t>
+      </w:r>
+      <w:r>
+        <w:rPr>
+          <w:rFonts w:ascii="Lucida Console" w:hAnsi="Lucida Console"/>
+          <w:sz w:val="18"/>
+          <w:szCs w:val="18"/>
+        </w:rPr>
+        <w:t>Graph</w:t>
+      </w:r>
+      <w:proofErr w:type="spellEnd"/>
+      <w:r>
+        <w:t xml:space="preserve"> command to be the equivalent </w:t>
+      </w:r>
+      <w:r>
+        <w:t>of</w:t>
+      </w:r>
+      <w:r>
+        <w:rPr>
+          <w:rFonts w:ascii="Lucida Console" w:hAnsi="Lucida Console"/>
+          <w:sz w:val="18"/>
+          <w:szCs w:val="18"/>
+        </w:rPr>
+        <w:t xml:space="preserve"> graph   | export-graph -</w:t>
+      </w:r>
+      <w:proofErr w:type="spellStart"/>
+      <w:r>
+        <w:rPr>
+          <w:rFonts w:ascii="Lucida Console" w:hAnsi="Lucida Console"/>
+          <w:sz w:val="18"/>
+          <w:szCs w:val="18"/>
+        </w:rPr>
         <w:t>outputtype</w:t>
       </w:r>
       <w:proofErr w:type="spellEnd"/>
       <w:r>
-        <w:t xml:space="preserve"> xxx </w:t>
+        <w:rPr>
+          <w:rFonts w:ascii="Lucida Console" w:hAnsi="Lucida Console"/>
+          <w:sz w:val="18"/>
+          <w:szCs w:val="18"/>
+        </w:rPr>
+        <w:t xml:space="preserve"> </w:t>
+      </w:r>
+      <w:r>
+        <w:rPr>
+          <w:rFonts w:ascii="Lucida Console" w:hAnsi="Lucida Console"/>
+          <w:i/>
+          <w:iCs/>
+          <w:sz w:val="18"/>
+          <w:szCs w:val="18"/>
+        </w:rPr>
+        <w:t>xxx</w:t>
+      </w:r>
+      <w:r>
+        <w:t xml:space="preserve"> </w:t>
       </w:r>
       <w:r>
         <w:t xml:space="preserve"> </w:t>
@@ -8058,7 +8496,6 @@
         </w:rPr>
         <w:t>@{</w:t>
       </w:r>
-      <w:proofErr w:type="spellStart"/>
       <w:proofErr w:type="gramEnd"/>
       <w:r>
         <w:rPr>
@@ -8068,7 +8505,6 @@
         </w:rPr>
         <w:t>rankdir</w:t>
       </w:r>
-      <w:proofErr w:type="spellEnd"/>
       <w:r>
         <w:rPr>
           <w:rFonts w:ascii="Lucida Console" w:hAnsi="Lucida Console" w:cs="Lucida Console"/>
@@ -9895,7 +10331,7 @@
                     <pic:cNvPicPr/>
                   </pic:nvPicPr>
                   <pic:blipFill>
-                    <a:blip r:embed="rId15">
+                    <a:blip r:embed="rId16">
                       <a:extLst>
                         <a:ext uri="{28A0092B-C50C-407E-A947-70E740481C1C}">
                           <a14:useLocalDpi xmlns:a14="http://schemas.microsoft.com/office/drawing/2010/main" val="0"/>
@@ -10907,13 +11343,13 @@
                     <pic:cNvPicPr/>
                   </pic:nvPicPr>
                   <pic:blipFill rotWithShape="1">
-                    <a:blip r:embed="rId16">
+                    <a:blip r:embed="rId17">
                       <a:extLst>
                         <a:ext uri="{28A0092B-C50C-407E-A947-70E740481C1C}">
                           <a14:useLocalDpi xmlns:a14="http://schemas.microsoft.com/office/drawing/2010/main" val="0"/>
                         </a:ext>
                         <a:ext uri="{96DAC541-7B7A-43D3-8B79-37D633B846F1}">
-                          <asvg:svgBlip xmlns:asvg="http://schemas.microsoft.com/office/drawing/2016/SVG/main" r:embed="rId17"/>
+                          <asvg:svgBlip xmlns:asvg="http://schemas.microsoft.com/office/drawing/2016/SVG/main" r:embed="rId18"/>
                         </a:ext>
                       </a:extLst>
                     </a:blip>
@@ -11709,7 +12145,7 @@
                     <pic:cNvPicPr/>
                   </pic:nvPicPr>
                   <pic:blipFill>
-                    <a:blip r:embed="rId18">
+                    <a:blip r:embed="rId19">
                       <a:extLst>
                         <a:ext uri="{28A0092B-C50C-407E-A947-70E740481C1C}">
                           <a14:useLocalDpi xmlns:a14="http://schemas.microsoft.com/office/drawing/2010/main" val="0"/>
@@ -14126,10 +14562,10 @@
                     <pic:cNvPicPr/>
                   </pic:nvPicPr>
                   <pic:blipFill>
-                    <a:blip r:embed="rId19">
+                    <a:blip r:embed="rId20">
                       <a:extLst>
                         <a:ext uri="{96DAC541-7B7A-43D3-8B79-37D633B846F1}">
-                          <asvg:svgBlip xmlns:asvg="http://schemas.microsoft.com/office/drawing/2016/SVG/main" r:embed="rId20"/>
+                          <asvg:svgBlip xmlns:asvg="http://schemas.microsoft.com/office/drawing/2016/SVG/main" r:embed="rId21"/>
                         </a:ext>
                       </a:extLst>
                     </a:blip>
@@ -14496,7 +14932,7 @@
                     <pic:cNvPicPr/>
                   </pic:nvPicPr>
                   <pic:blipFill>
-                    <a:blip r:embed="rId21">
+                    <a:blip r:embed="rId22">
                       <a:extLst>
                         <a:ext uri="{28A0092B-C50C-407E-A947-70E740481C1C}">
                           <a14:useLocalDpi xmlns:a14="http://schemas.microsoft.com/office/drawing/2010/main" val="0"/>
@@ -15031,18 +15467,8 @@
           <w:sz w:val="18"/>
           <w:szCs w:val="18"/>
         </w:rPr>
-        <w:t xml:space="preserve"> @{</w:t>
-      </w:r>
-      <w:proofErr w:type="spellStart"/>
-      <w:r>
-        <w:rPr>
-          <w:rFonts w:ascii="Lucida Console" w:hAnsi="Lucida Console" w:cs="Lucida Console"/>
-          <w:sz w:val="18"/>
-          <w:szCs w:val="18"/>
-        </w:rPr>
-        <w:t>fontname</w:t>
-      </w:r>
-      <w:proofErr w:type="spellEnd"/>
+        <w:t xml:space="preserve"> @{fontname</w:t>
+      </w:r>
       <w:r>
         <w:rPr>
           <w:rFonts w:ascii="Lucida Console" w:hAnsi="Lucida Console" w:cs="Lucida Console"/>
@@ -15686,27 +16112,7 @@
           <w:sz w:val="18"/>
           <w:szCs w:val="18"/>
         </w:rPr>
-        <w:t xml:space="preserve">                            '&lt;tr&gt;&lt;td&gt;&lt;b&gt;AZURE </w:t>
-      </w:r>
-      <w:proofErr w:type="spellStart"/>
-      <w:r>
-        <w:rPr>
-          <w:rFonts w:ascii="Lucida Console" w:hAnsi="Lucida Console" w:cs="Lucida Console"/>
-          <w:color w:val="8B0000"/>
-          <w:sz w:val="18"/>
-          <w:szCs w:val="18"/>
-        </w:rPr>
-        <w:t>Devops</w:t>
-      </w:r>
-      <w:proofErr w:type="spellEnd"/>
-      <w:r>
-        <w:rPr>
-          <w:rFonts w:ascii="Lucida Console" w:hAnsi="Lucida Console" w:cs="Lucida Console"/>
-          <w:color w:val="8B0000"/>
-          <w:sz w:val="18"/>
-          <w:szCs w:val="18"/>
-        </w:rPr>
-        <w:t>&lt;/b&gt;&lt;/td&gt;&lt;/tr&gt;'</w:t>
+        <w:t xml:space="preserve">                            '&lt;tr&gt;&lt;td&gt;&lt;b&gt;AZURE Devops&lt;/b&gt;&lt;/td&gt;&lt;/tr&gt;'</w:t>
       </w:r>
       <w:r>
         <w:rPr>
@@ -15844,27 +16250,7 @@
           <w:sz w:val="18"/>
           <w:szCs w:val="18"/>
         </w:rPr>
-        <w:t>'</w:t>
-      </w:r>
-      <w:proofErr w:type="spellStart"/>
-      <w:r>
-        <w:rPr>
-          <w:rFonts w:ascii="Lucida Console" w:hAnsi="Lucida Console" w:cs="Lucida Console"/>
-          <w:color w:val="8B0000"/>
-          <w:sz w:val="18"/>
-          <w:szCs w:val="18"/>
-        </w:rPr>
-        <w:t>invhouse</w:t>
-      </w:r>
-      <w:proofErr w:type="spellEnd"/>
-      <w:r>
-        <w:rPr>
-          <w:rFonts w:ascii="Lucida Console" w:hAnsi="Lucida Console" w:cs="Lucida Console"/>
-          <w:color w:val="8B0000"/>
-          <w:sz w:val="18"/>
-          <w:szCs w:val="18"/>
-        </w:rPr>
-        <w:t>'</w:t>
+        <w:t>'invhouse'</w:t>
       </w:r>
       <w:r>
         <w:rPr>
@@ -16089,7 +16475,6 @@
         </w:rPr>
         <w:t>@{</w:t>
       </w:r>
-      <w:proofErr w:type="spellStart"/>
       <w:proofErr w:type="gramEnd"/>
       <w:r>
         <w:rPr>
@@ -16099,7 +16484,6 @@
         </w:rPr>
         <w:t>headlabel</w:t>
       </w:r>
-      <w:proofErr w:type="spellEnd"/>
       <w:r>
         <w:rPr>
           <w:rFonts w:ascii="Lucida Console" w:hAnsi="Lucida Console" w:cs="Lucida Console"/>
@@ -16307,7 +16691,6 @@
         </w:rPr>
         <w:t>@{</w:t>
       </w:r>
-      <w:proofErr w:type="spellStart"/>
       <w:proofErr w:type="gramEnd"/>
       <w:r>
         <w:rPr>
@@ -16317,7 +16700,6 @@
         </w:rPr>
         <w:t>headlabel</w:t>
       </w:r>
-      <w:proofErr w:type="spellEnd"/>
       <w:r>
         <w:rPr>
           <w:rFonts w:ascii="Lucida Console" w:hAnsi="Lucida Console" w:cs="Lucida Console"/>
@@ -16598,7 +16980,7 @@
                     <pic:cNvPicPr/>
                   </pic:nvPicPr>
                   <pic:blipFill>
-                    <a:blip r:embed="rId22"/>
+                    <a:blip r:embed="rId23"/>
                     <a:stretch>
                       <a:fillRect/>
                     </a:stretch>
@@ -16934,18 +17316,8 @@
           <w:sz w:val="18"/>
           <w:szCs w:val="18"/>
         </w:rPr>
-        <w:t xml:space="preserve"> @{</w:t>
-      </w:r>
-      <w:proofErr w:type="spellStart"/>
-      <w:r>
-        <w:rPr>
-          <w:rFonts w:ascii="Lucida Console" w:hAnsi="Lucida Console" w:cs="Lucida Console"/>
-          <w:sz w:val="18"/>
-          <w:szCs w:val="18"/>
-        </w:rPr>
-        <w:t>fontname</w:t>
-      </w:r>
-      <w:proofErr w:type="spellEnd"/>
+        <w:t xml:space="preserve"> @{fontname</w:t>
+      </w:r>
       <w:r>
         <w:rPr>
           <w:rFonts w:ascii="Lucida Console" w:hAnsi="Lucida Console" w:cs="Lucida Console"/>
@@ -17370,27 +17742,7 @@
           <w:sz w:val="18"/>
           <w:szCs w:val="18"/>
         </w:rPr>
-        <w:t>'</w:t>
-      </w:r>
-      <w:proofErr w:type="spellStart"/>
-      <w:r>
-        <w:rPr>
-          <w:rFonts w:ascii="Lucida Console" w:hAnsi="Lucida Console" w:cs="Lucida Console"/>
-          <w:color w:val="8B0000"/>
-          <w:sz w:val="18"/>
-          <w:szCs w:val="18"/>
-        </w:rPr>
-        <w:t>invhouse</w:t>
-      </w:r>
-      <w:proofErr w:type="spellEnd"/>
-      <w:r>
-        <w:rPr>
-          <w:rFonts w:ascii="Lucida Console" w:hAnsi="Lucida Console" w:cs="Lucida Console"/>
-          <w:color w:val="8B0000"/>
-          <w:sz w:val="18"/>
-          <w:szCs w:val="18"/>
-        </w:rPr>
-        <w:t>'</w:t>
+        <w:t>'invhouse'</w:t>
       </w:r>
       <w:r>
         <w:rPr>
@@ -17615,7 +17967,6 @@
         </w:rPr>
         <w:t>@{</w:t>
       </w:r>
-      <w:proofErr w:type="spellStart"/>
       <w:proofErr w:type="gramEnd"/>
       <w:r>
         <w:rPr>
@@ -17625,7 +17976,6 @@
         </w:rPr>
         <w:t>headlabel</w:t>
       </w:r>
-      <w:proofErr w:type="spellEnd"/>
       <w:r>
         <w:rPr>
           <w:rFonts w:ascii="Lucida Console" w:hAnsi="Lucida Console" w:cs="Lucida Console"/>
@@ -17833,7 +18183,6 @@
         </w:rPr>
         <w:t>@{</w:t>
       </w:r>
-      <w:proofErr w:type="spellStart"/>
       <w:proofErr w:type="gramEnd"/>
       <w:r>
         <w:rPr>
@@ -17843,7 +18192,6 @@
         </w:rPr>
         <w:t>headlabel</w:t>
       </w:r>
-      <w:proofErr w:type="spellEnd"/>
       <w:r>
         <w:rPr>
           <w:rFonts w:ascii="Lucida Console" w:hAnsi="Lucida Console" w:cs="Lucida Console"/>
@@ -18059,7 +18407,7 @@
                     <pic:cNvPicPr/>
                   </pic:nvPicPr>
                   <pic:blipFill>
-                    <a:blip r:embed="rId23"/>
+                    <a:blip r:embed="rId24"/>
                     <a:stretch>
                       <a:fillRect/>
                     </a:stretch>
@@ -18092,12 +18440,7 @@
         </w:rPr>
       </w:pPr>
       <w:r>
-        <w:t xml:space="preserve">Note that he </w:t>
-      </w:r>
-      <w:bookmarkStart w:id="0" w:name="_GoBack"/>
-      <w:bookmarkEnd w:id="0"/>
-      <w:r>
-        <w:t xml:space="preserve">image attribute is a background image and any label (or name if label is not </w:t>
+        <w:t xml:space="preserve">Note that he image attribute is a background image and any label (or name if label is not </w:t>
       </w:r>
       <w:proofErr w:type="gramStart"/>
       <w:r>
@@ -18126,7 +18469,7 @@
 </file>
 
 <file path=word/styles.xml><?xml version="1.0" encoding="utf-8"?>
-<w:styles xmlns:mc="http://schemas.openxmlformats.org/markup-compatibility/2006" xmlns:r="http://schemas.openxmlformats.org/officeDocument/2006/relationships" xmlns:w="http://schemas.openxmlformats.org/wordprocessingml/2006/main" xmlns:w14="http://schemas.microsoft.com/office/word/2010/wordml" xmlns:w15="http://schemas.microsoft.com/office/word/2012/wordml" xmlns:w16cid="http://schemas.microsoft.com/office/word/2016/wordml/cid" xmlns:w16se="http://schemas.microsoft.com/office/word/2015/wordml/symex" mc:Ignorable="w14 w15 w16se w16cid">
+<w:styles xmlns:mc="http://schemas.openxmlformats.org/markup-compatibility/2006" xmlns:r="http://schemas.openxmlformats.org/officeDocument/2006/relationships" xmlns:w="http://schemas.openxmlformats.org/wordprocessingml/2006/main" xmlns:w14="http://schemas.microsoft.com/office/word/2010/wordml" xmlns:w15="http://schemas.microsoft.com/office/word/2012/wordml" xmlns:w16cex="http://schemas.microsoft.com/office/word/2018/wordml/cex" xmlns:w16cid="http://schemas.microsoft.com/office/word/2016/wordml/cid" xmlns:w16="http://schemas.microsoft.com/office/word/2018/wordml" xmlns:w16se="http://schemas.microsoft.com/office/word/2015/wordml/symex" mc:Ignorable="w14 w15 w16se w16cid w16 w16cex">
   <w:docDefaults>
     <w:rPrDefault>
       <w:rPr>
@@ -18527,7 +18870,6 @@
   <w:style w:type="character" w:default="1" w:styleId="DefaultParagraphFont">
     <w:name w:val="Default Paragraph Font"/>
     <w:uiPriority w:val="1"/>
-    <w:semiHidden/>
     <w:unhideWhenUsed/>
   </w:style>
   <w:style w:type="table" w:default="1" w:styleId="TableNormal">

</xml_diff>